<commit_message>
Filled in first tester's feedback
</commit_message>
<xml_diff>
--- a/Prototypes/EvaluationReport_NilsMeijer_466301.docx
+++ b/Prototypes/EvaluationReport_NilsMeijer_466301.docx
@@ -63,12 +63,14 @@
           <w:sz w:val="44"/>
         </w:rPr>
       </w:pPr>
+      <w:proofErr w:type="spellStart"/>
       <w:r>
         <w:rPr>
           <w:sz w:val="44"/>
         </w:rPr>
         <w:t>CMGTwitch</w:t>
       </w:r>
+      <w:proofErr w:type="spellEnd"/>
     </w:p>
     <w:p>
       <w:pPr>
@@ -1977,7 +1979,15 @@
         <w:jc w:val="both"/>
       </w:pPr>
       <w:r>
-        <w:t>My solution is CMGTwitch, which is the online environment where lectures/online classes can be followed, and recordings be watched.</w:t>
+        <w:t xml:space="preserve">My solution is </w:t>
+      </w:r>
+      <w:proofErr w:type="spellStart"/>
+      <w:r>
+        <w:t>CMGTwitch</w:t>
+      </w:r>
+      <w:proofErr w:type="spellEnd"/>
+      <w:r>
+        <w:t>, which is the online environment where lectures/online classes can be followed, and recordings be watched.</w:t>
       </w:r>
     </w:p>
     <w:p>
@@ -3251,6 +3261,7 @@
       </w:tblGrid>
       <w:tr>
         <w:trPr>
+          <w:trHeight w:val="152"/>
           <w:jc w:val="center"/>
         </w:trPr>
         <w:tc>
@@ -3265,10 +3276,30 @@
               <w:t>–</w:t>
             </w:r>
             <w:r>
-              <w:t xml:space="preserve"> Name</w:t>
-            </w:r>
-            <w:r>
-              <w:t xml:space="preserve"> and student number</w:t>
+              <w:t xml:space="preserve"> </w:t>
+            </w:r>
+            <w:r>
+              <w:t xml:space="preserve">Nienke </w:t>
+            </w:r>
+            <w:proofErr w:type="spellStart"/>
+            <w:r>
+              <w:t>Steinvoort</w:t>
+            </w:r>
+            <w:proofErr w:type="spellEnd"/>
+            <w:r>
+              <w:t xml:space="preserve"> - </w:t>
+            </w:r>
+            <w:r>
+              <w:t xml:space="preserve"> </w:t>
+            </w:r>
+            <w:r>
+              <w:rPr>
+                <w:rFonts w:ascii="Roboto" w:hAnsi="Roboto"/>
+                <w:sz w:val="21"/>
+                <w:szCs w:val="21"/>
+                <w:shd w:val="clear" w:color="auto" w:fill="FFFFFF"/>
+              </w:rPr>
+              <w:t>475527</w:t>
             </w:r>
           </w:p>
         </w:tc>
@@ -3276,11 +3307,7 @@
           <w:tcPr>
             <w:tcW w:w="4508" w:type="dxa"/>
           </w:tcPr>
-          <w:p>
-            <w:r>
-              <w:t>…</w:t>
-            </w:r>
-          </w:p>
+          <w:p/>
         </w:tc>
       </w:tr>
       <w:tr>
@@ -3305,7 +3332,7 @@
               </w:numPr>
             </w:pPr>
             <w:r>
-              <w:t>…</w:t>
+              <w:t>The “chat-panel” on the right of the screen, in the lobby window.</w:t>
             </w:r>
           </w:p>
           <w:p>
@@ -3317,7 +3344,17 @@
               </w:numPr>
             </w:pPr>
             <w:r>
-              <w:t>…</w:t>
+              <w:t>The announcement tab on the right in the course overview.</w:t>
+            </w:r>
+          </w:p>
+        </w:tc>
+        <w:tc>
+          <w:tcPr>
+            <w:tcW w:w="4508" w:type="dxa"/>
+          </w:tcPr>
+          <w:p>
+            <w:r>
+              <w:t>Criticisms</w:t>
             </w:r>
           </w:p>
           <w:p>
@@ -3329,17 +3366,7 @@
               </w:numPr>
             </w:pPr>
             <w:r>
-              <w:t>…</w:t>
-            </w:r>
-          </w:p>
-        </w:tc>
-        <w:tc>
-          <w:tcPr>
-            <w:tcW w:w="4508" w:type="dxa"/>
-          </w:tcPr>
-          <w:p>
-            <w:r>
-              <w:t>Criticisms</w:t>
+              <w:t>Feels overwhelmed by the amount of text on the main overview</w:t>
             </w:r>
           </w:p>
           <w:p>
@@ -3351,7 +3378,20 @@
               </w:numPr>
             </w:pPr>
             <w:r>
-              <w:t>…</w:t>
+              <w:t>Feels like the focus is on the course</w:t>
+            </w:r>
+            <w:r>
+              <w:t xml:space="preserve">’s </w:t>
+            </w:r>
+            <w:r>
+              <w:rPr>
+                <w:i/>
+                <w:iCs/>
+              </w:rPr>
+              <w:t>content</w:t>
+            </w:r>
+            <w:r>
+              <w:t xml:space="preserve"> instead of the classes themselves.</w:t>
             </w:r>
           </w:p>
           <w:p>
@@ -3363,7 +3403,7 @@
               </w:numPr>
             </w:pPr>
             <w:r>
-              <w:t>…</w:t>
+              <w:t>Strange placement of the webcam view.</w:t>
             </w:r>
           </w:p>
           <w:p>
@@ -3375,7 +3415,7 @@
               </w:numPr>
             </w:pPr>
             <w:r>
-              <w:t>…</w:t>
+              <w:t>Unclear which of the lobbies is currently live (as in, class being taught as we speak)</w:t>
             </w:r>
           </w:p>
         </w:tc>
@@ -3402,7 +3442,7 @@
               </w:numPr>
             </w:pPr>
             <w:r>
-              <w:t>…</w:t>
+              <w:t>How do you get the chat back up after clicking “hide chat”?</w:t>
             </w:r>
           </w:p>
           <w:p>
@@ -3414,7 +3454,18 @@
               </w:numPr>
             </w:pPr>
             <w:r>
-              <w:t>…</w:t>
+              <w:t>What happens after clicking “mute session”?</w:t>
+            </w:r>
+          </w:p>
+          <w:p/>
+        </w:tc>
+        <w:tc>
+          <w:tcPr>
+            <w:tcW w:w="4508" w:type="dxa"/>
+          </w:tcPr>
+          <w:p>
+            <w:r>
+              <w:t>Ideas</w:t>
             </w:r>
           </w:p>
           <w:p>
@@ -3426,18 +3477,7 @@
               </w:numPr>
             </w:pPr>
             <w:r>
-              <w:t>…</w:t>
-            </w:r>
-          </w:p>
-          <w:p/>
-        </w:tc>
-        <w:tc>
-          <w:tcPr>
-            <w:tcW w:w="4508" w:type="dxa"/>
-          </w:tcPr>
-          <w:p>
-            <w:r>
-              <w:t>Ideas</w:t>
+              <w:t>Add the term’s project to the courses</w:t>
             </w:r>
           </w:p>
           <w:p>
@@ -3449,7 +3489,7 @@
               </w:numPr>
             </w:pPr>
             <w:r>
-              <w:t>…</w:t>
+              <w:t>Decrease text size (and decrease button size)</w:t>
             </w:r>
           </w:p>
           <w:p>
@@ -3461,19 +3501,7 @@
               </w:numPr>
             </w:pPr>
             <w:r>
-              <w:t>…</w:t>
-            </w:r>
-          </w:p>
-          <w:p>
-            <w:pPr>
-              <w:pStyle w:val="ListParagraph"/>
-              <w:numPr>
-                <w:ilvl w:val="0"/>
-                <w:numId w:val="6"/>
-              </w:numPr>
-            </w:pPr>
-            <w:r>
-              <w:t>…</w:t>
+              <w:t>Change webcam placement to top-right (and for recordings: stretch the recording’s “timeline” to cover the full width (excluding chat-panel)</w:t>
             </w:r>
           </w:p>
           <w:p/>
@@ -3491,6 +3519,9 @@
           <w:p>
             <w:pPr>
               <w:jc w:val="both"/>
+              <w:rPr>
+                <w:b/>
+              </w:rPr>
             </w:pPr>
             <w:r>
               <w:rPr>
@@ -3505,7 +3536,36 @@
               <w:t xml:space="preserve"> </w:t>
             </w:r>
             <w:r>
-              <w:t>…</w:t>
+              <w:rPr>
+                <w:b/>
+              </w:rPr>
+              <w:t xml:space="preserve">Likes the overall concept, some criticism/ideas regarding the size and placement </w:t>
+            </w:r>
+            <w:r>
+              <w:rPr>
+                <w:b/>
+              </w:rPr>
+              <w:t>of elements.</w:t>
+            </w:r>
+            <w:r>
+              <w:rPr>
+                <w:b/>
+              </w:rPr>
+              <w:t xml:space="preserve"> The focus should be placed more on giving live lessons instead of a “replacement of </w:t>
+            </w:r>
+            <w:proofErr w:type="spellStart"/>
+            <w:r>
+              <w:rPr>
+                <w:b/>
+              </w:rPr>
+              <w:t>BlackBoard</w:t>
+            </w:r>
+            <w:proofErr w:type="spellEnd"/>
+            <w:r>
+              <w:rPr>
+                <w:b/>
+              </w:rPr>
+              <w:t>”.</w:t>
             </w:r>
           </w:p>
           <w:p>
@@ -3541,7 +3601,27 @@
               <w:t>Tester 2</w:t>
             </w:r>
             <w:r>
-              <w:t xml:space="preserve"> - Name</w:t>
+              <w:t xml:space="preserve"> </w:t>
+            </w:r>
+            <w:r>
+              <w:t>–</w:t>
+            </w:r>
+            <w:r>
+              <w:t xml:space="preserve"> </w:t>
+            </w:r>
+            <w:r>
+              <w:t xml:space="preserve">Stephanie </w:t>
+            </w:r>
+            <w:proofErr w:type="spellStart"/>
+            <w:r>
+              <w:t>Temmink</w:t>
+            </w:r>
+            <w:proofErr w:type="spellEnd"/>
+            <w:r>
+              <w:t xml:space="preserve"> </w:t>
+            </w:r>
+            <w:r>
+              <w:t>-</w:t>
             </w:r>
             <w:r>
               <w:t xml:space="preserve"> and student number</w:t>
@@ -3702,6 +3782,7 @@
               </w:numPr>
             </w:pPr>
             <w:r>
+              <w:lastRenderedPageBreak/>
               <w:t>…</w:t>
             </w:r>
           </w:p>
@@ -3713,6 +3794,7 @@
           </w:tcPr>
           <w:p>
             <w:r>
+              <w:lastRenderedPageBreak/>
               <w:t>Ideas</w:t>
             </w:r>
           </w:p>
@@ -3749,6 +3831,7 @@
               </w:numPr>
             </w:pPr>
             <w:r>
+              <w:lastRenderedPageBreak/>
               <w:t>…</w:t>
             </w:r>
           </w:p>
@@ -3772,6 +3855,7 @@
               <w:rPr>
                 <w:b/>
               </w:rPr>
+              <w:lastRenderedPageBreak/>
               <w:t>Summary:</w:t>
             </w:r>
             <w:r>
@@ -3978,7 +4062,6 @@
               </w:numPr>
             </w:pPr>
             <w:r>
-              <w:lastRenderedPageBreak/>
               <w:t>…</w:t>
             </w:r>
           </w:p>
@@ -3990,7 +4073,6 @@
           </w:tcPr>
           <w:p>
             <w:r>
-              <w:lastRenderedPageBreak/>
               <w:t>Ideas</w:t>
             </w:r>
           </w:p>
@@ -4027,7 +4109,6 @@
               </w:numPr>
             </w:pPr>
             <w:r>
-              <w:lastRenderedPageBreak/>
               <w:t>…</w:t>
             </w:r>
           </w:p>
@@ -4051,7 +4132,6 @@
               <w:rPr>
                 <w:b/>
               </w:rPr>
-              <w:lastRenderedPageBreak/>
               <w:t>Summary:</w:t>
             </w:r>
             <w:r>
@@ -10807,6 +10887,29 @@
 </file>
 
 <file path=customXml/item1.xml><?xml version="1.0" encoding="utf-8"?>
+<?mso-contentType ?>
+<FormTemplates xmlns="http://schemas.microsoft.com/sharepoint/v3/contenttype/forms">
+  <Display>DocumentLibraryForm</Display>
+  <Edit>DocumentLibraryForm</Edit>
+  <New>DocumentLibraryForm</New>
+</FormTemplates>
+</file>
+
+<file path=customXml/item2.xml><?xml version="1.0" encoding="utf-8"?>
+<p:properties xmlns:p="http://schemas.microsoft.com/office/2006/metadata/properties" xmlns:xsi="http://www.w3.org/2001/XMLSchema-instance" xmlns:pc="http://schemas.microsoft.com/office/infopath/2007/PartnerControls">
+  <documentManagement>
+    <c6664f9864b54a78bdf9e6230de1c78b xmlns="6c73e52c-07d4-4617-ab67-464747257e8d">
+      <Terms xmlns="http://schemas.microsoft.com/office/infopath/2007/PartnerControls"/>
+    </c6664f9864b54a78bdf9e6230de1c78b>
+  </documentManagement>
+</p:properties>
+</file>
+
+<file path=customXml/item3.xml><?xml version="1.0" encoding="utf-8"?>
+<b:Sources xmlns:b="http://schemas.openxmlformats.org/officeDocument/2006/bibliography" xmlns="http://schemas.openxmlformats.org/officeDocument/2006/bibliography" SelectedStyle="\APASixthEditionOfficeOnline.xsl" StyleName="APA" Version="6"/>
+</file>
+
+<file path=customXml/item4.xml><?xml version="1.0" encoding="utf-8"?>
 <ct:contentTypeSchema xmlns:ct="http://schemas.microsoft.com/office/2006/metadata/contentType" xmlns:ma="http://schemas.microsoft.com/office/2006/metadata/properties/metaAttributes" ct:_="" ma:_="" ma:contentTypeName="Document" ma:contentTypeID="0x010100294690D6A57C3C4B8650464765815F1C" ma:contentTypeVersion="15" ma:contentTypeDescription="Create a new document." ma:contentTypeScope="" ma:versionID="3f5c71644b5fc62e44f2097556036616">
   <xsd:schema xmlns:xsd="http://www.w3.org/2001/XMLSchema" xmlns:xs="http://www.w3.org/2001/XMLSchema" xmlns:p="http://schemas.microsoft.com/office/2006/metadata/properties" xmlns:ns2="45f6ce90-ba85-4ef2-b43f-c64448cd95eb" xmlns:ns3="c7549584-aa9c-449c-abfe-2ca02f3a7188" xmlns:ns4="6c73e52c-07d4-4617-ab67-464747257e8d" xmlns:ns5="ab37b2fe-4f81-426e-b942-40459dbac68c" targetNamespace="http://schemas.microsoft.com/office/2006/metadata/properties" ma:root="true" ma:fieldsID="d8e82e29efa6d92abd861d02994731ee" ns2:_="" ns3:_="" ns4:_="" ns5:_="">
     <xsd:import namespace="45f6ce90-ba85-4ef2-b43f-c64448cd95eb"/>
@@ -11047,30 +11150,33 @@
 </ct:contentTypeSchema>
 </file>
 
-<file path=customXml/item2.xml><?xml version="1.0" encoding="utf-8"?>
-<b:Sources xmlns:b="http://schemas.openxmlformats.org/officeDocument/2006/bibliography" xmlns="http://schemas.openxmlformats.org/officeDocument/2006/bibliography" SelectedStyle="\APASixthEditionOfficeOnline.xsl" StyleName="APA" Version="6"/>
+<file path=customXml/itemProps1.xml><?xml version="1.0" encoding="utf-8"?>
+<ds:datastoreItem xmlns:ds="http://schemas.openxmlformats.org/officeDocument/2006/customXml" ds:itemID="{B542C8E6-C97A-4977-8711-6EDAB461F865}">
+  <ds:schemaRefs>
+    <ds:schemaRef ds:uri="http://schemas.microsoft.com/sharepoint/v3/contenttype/forms"/>
+  </ds:schemaRefs>
+</ds:datastoreItem>
 </file>
 
-<file path=customXml/item3.xml><?xml version="1.0" encoding="utf-8"?>
-<p:properties xmlns:p="http://schemas.microsoft.com/office/2006/metadata/properties" xmlns:xsi="http://www.w3.org/2001/XMLSchema-instance" xmlns:pc="http://schemas.microsoft.com/office/infopath/2007/PartnerControls">
-  <documentManagement>
-    <c6664f9864b54a78bdf9e6230de1c78b xmlns="6c73e52c-07d4-4617-ab67-464747257e8d">
-      <Terms xmlns="http://schemas.microsoft.com/office/infopath/2007/PartnerControls"/>
-    </c6664f9864b54a78bdf9e6230de1c78b>
-  </documentManagement>
-</p:properties>
+<file path=customXml/itemProps2.xml><?xml version="1.0" encoding="utf-8"?>
+<ds:datastoreItem xmlns:ds="http://schemas.openxmlformats.org/officeDocument/2006/customXml" ds:itemID="{3A5FD474-3C2F-4FC6-AB4F-1AE4ED2581D8}">
+  <ds:schemaRefs>
+    <ds:schemaRef ds:uri="http://schemas.microsoft.com/office/2006/metadata/properties"/>
+    <ds:schemaRef ds:uri="http://schemas.microsoft.com/office/infopath/2007/PartnerControls"/>
+    <ds:schemaRef ds:uri="6c73e52c-07d4-4617-ab67-464747257e8d"/>
+  </ds:schemaRefs>
+</ds:datastoreItem>
 </file>
 
-<file path=customXml/item4.xml><?xml version="1.0" encoding="utf-8"?>
-<?mso-contentType ?>
-<FormTemplates xmlns="http://schemas.microsoft.com/sharepoint/v3/contenttype/forms">
-  <Display>DocumentLibraryForm</Display>
-  <Edit>DocumentLibraryForm</Edit>
-  <New>DocumentLibraryForm</New>
-</FormTemplates>
+<file path=customXml/itemProps3.xml><?xml version="1.0" encoding="utf-8"?>
+<ds:datastoreItem xmlns:ds="http://schemas.openxmlformats.org/officeDocument/2006/customXml" ds:itemID="{CEB14528-9797-4399-84E7-FFCF9C29C031}">
+  <ds:schemaRefs>
+    <ds:schemaRef ds:uri="http://schemas.openxmlformats.org/officeDocument/2006/bibliography"/>
+  </ds:schemaRefs>
+</ds:datastoreItem>
 </file>
 
-<file path=customXml/itemProps1.xml><?xml version="1.0" encoding="utf-8"?>
+<file path=customXml/itemProps4.xml><?xml version="1.0" encoding="utf-8"?>
 <ds:datastoreItem xmlns:ds="http://schemas.openxmlformats.org/officeDocument/2006/customXml" ds:itemID="{1E4DFBF1-89E5-43B4-9BAA-31F35B91D436}">
   <ds:schemaRefs>
     <ds:schemaRef ds:uri="http://schemas.microsoft.com/office/2006/metadata/contentType"/>
@@ -11089,30 +11195,4 @@
     <ds:schemaRef ds:uri="http://schemas.microsoft.com/internal/obd"/>
   </ds:schemaRefs>
 </ds:datastoreItem>
-</file>
-
-<file path=customXml/itemProps2.xml><?xml version="1.0" encoding="utf-8"?>
-<ds:datastoreItem xmlns:ds="http://schemas.openxmlformats.org/officeDocument/2006/customXml" ds:itemID="{CEB14528-9797-4399-84E7-FFCF9C29C031}">
-  <ds:schemaRefs>
-    <ds:schemaRef ds:uri="http://schemas.openxmlformats.org/officeDocument/2006/bibliography"/>
-  </ds:schemaRefs>
-</ds:datastoreItem>
-</file>
-
-<file path=customXml/itemProps3.xml><?xml version="1.0" encoding="utf-8"?>
-<ds:datastoreItem xmlns:ds="http://schemas.openxmlformats.org/officeDocument/2006/customXml" ds:itemID="{3A5FD474-3C2F-4FC6-AB4F-1AE4ED2581D8}">
-  <ds:schemaRefs>
-    <ds:schemaRef ds:uri="http://schemas.microsoft.com/office/2006/metadata/properties"/>
-    <ds:schemaRef ds:uri="http://schemas.microsoft.com/office/infopath/2007/PartnerControls"/>
-    <ds:schemaRef ds:uri="6c73e52c-07d4-4617-ab67-464747257e8d"/>
-  </ds:schemaRefs>
-</ds:datastoreItem>
-</file>
-
-<file path=customXml/itemProps4.xml><?xml version="1.0" encoding="utf-8"?>
-<ds:datastoreItem xmlns:ds="http://schemas.openxmlformats.org/officeDocument/2006/customXml" ds:itemID="{B542C8E6-C97A-4977-8711-6EDAB461F865}">
-  <ds:schemaRefs>
-    <ds:schemaRef ds:uri="http://schemas.microsoft.com/sharepoint/v3/contenttype/forms"/>
-  </ds:schemaRefs>
-</ds:datastoreItem>
 </file>
</xml_diff>

<commit_message>
Filled in 2nd & 3rd tester's feedback
</commit_message>
<xml_diff>
--- a/Prototypes/EvaluationReport_NilsMeijer_466301.docx
+++ b/Prototypes/EvaluationReport_NilsMeijer_466301.docx
@@ -1959,7 +1959,14 @@
         <w:rPr>
           <w:color w:val="8496B0" w:themeColor="text2" w:themeTint="99"/>
         </w:rPr>
-        <w:t>your test.</w:t>
+        <w:t xml:space="preserve">your </w:t>
+      </w:r>
+      <w:proofErr w:type="gramStart"/>
+      <w:r>
+        <w:rPr>
+          <w:color w:val="8496B0" w:themeColor="text2" w:themeTint="99"/>
+        </w:rPr>
+        <w:t>test.</w:t>
       </w:r>
       <w:r>
         <w:rPr>
@@ -1967,6 +1974,7 @@
         </w:rPr>
         <w:t>-</w:t>
       </w:r>
+      <w:proofErr w:type="gramEnd"/>
     </w:p>
     <w:p>
       <w:pPr>
@@ -2171,7 +2179,14 @@
         <w:rPr>
           <w:color w:val="8496B0" w:themeColor="text2" w:themeTint="99"/>
         </w:rPr>
-        <w:t xml:space="preserve"> the table as necessary.</w:t>
+        <w:t xml:space="preserve"> the table as </w:t>
+      </w:r>
+      <w:proofErr w:type="gramStart"/>
+      <w:r>
+        <w:rPr>
+          <w:color w:val="8496B0" w:themeColor="text2" w:themeTint="99"/>
+        </w:rPr>
+        <w:t>necessary.</w:t>
       </w:r>
       <w:r>
         <w:rPr>
@@ -2179,6 +2194,7 @@
         </w:rPr>
         <w:t>-</w:t>
       </w:r>
+      <w:proofErr w:type="gramEnd"/>
     </w:p>
     <w:tbl>
       <w:tblPr>
@@ -2393,7 +2409,15 @@
               <w:jc w:val="both"/>
             </w:pPr>
             <w:r>
-              <w:t>The task is successful if the user is located in the recording player.</w:t>
+              <w:t xml:space="preserve">The task is successful if the user </w:t>
+            </w:r>
+            <w:proofErr w:type="gramStart"/>
+            <w:r>
+              <w:t>is located in</w:t>
+            </w:r>
+            <w:proofErr w:type="gramEnd"/>
+            <w:r>
+              <w:t xml:space="preserve"> the recording player.</w:t>
             </w:r>
           </w:p>
         </w:tc>
@@ -2780,7 +2804,15 @@
               <w:jc w:val="both"/>
             </w:pPr>
             <w:r>
-              <w:t>I will measure (watch recording for this) how many seconds the user spends on each page, and note which page has taken the longest.</w:t>
+              <w:t xml:space="preserve">I will measure (watch recording for this) how many seconds the user spends on each </w:t>
+            </w:r>
+            <w:proofErr w:type="gramStart"/>
+            <w:r>
+              <w:t>page, and</w:t>
+            </w:r>
+            <w:proofErr w:type="gramEnd"/>
+            <w:r>
+              <w:t xml:space="preserve"> note which page has taken the longest.</w:t>
             </w:r>
           </w:p>
         </w:tc>
@@ -3055,8 +3087,14 @@
       </w:tr>
     </w:tbl>
     <w:p/>
+    <w:p/>
+    <w:p/>
+    <w:p/>
+    <w:p/>
+    <w:p/>
     <w:p>
       <w:r>
+        <w:lastRenderedPageBreak/>
         <w:t>Tester 3</w:t>
       </w:r>
       <w:r>
@@ -3172,7 +3210,6 @@
               <w:jc w:val="both"/>
             </w:pPr>
             <w:r>
-              <w:lastRenderedPageBreak/>
               <w:t>Page on which the most time was spent (seconds)</w:t>
             </w:r>
           </w:p>
@@ -3245,8 +3282,16 @@
         <w:rPr>
           <w:color w:val="8496B0" w:themeColor="text2" w:themeTint="99"/>
         </w:rPr>
-        <w:t>ill in the feedback grid for each participant. You need at least 3 testers.-</w:t>
-      </w:r>
+        <w:t xml:space="preserve">ill in the feedback grid for each participant. You need at least 3 </w:t>
+      </w:r>
+      <w:proofErr w:type="gramStart"/>
+      <w:r>
+        <w:rPr>
+          <w:color w:val="8496B0" w:themeColor="text2" w:themeTint="99"/>
+        </w:rPr>
+        <w:t>testers.-</w:t>
+      </w:r>
+      <w:proofErr w:type="gramEnd"/>
     </w:p>
     <w:tbl>
       <w:tblPr>
@@ -3287,7 +3332,11 @@
             </w:r>
             <w:proofErr w:type="spellEnd"/>
             <w:r>
-              <w:t xml:space="preserve"> - </w:t>
+              <w:t xml:space="preserve"> </w:t>
+            </w:r>
+            <w:proofErr w:type="gramStart"/>
+            <w:r>
+              <w:t xml:space="preserve">- </w:t>
             </w:r>
             <w:r>
               <w:t xml:space="preserve"> </w:t>
@@ -3301,6 +3350,7 @@
               </w:rPr>
               <w:t>475527</w:t>
             </w:r>
+            <w:proofErr w:type="gramEnd"/>
           </w:p>
         </w:tc>
         <w:tc>
@@ -3520,7 +3570,7 @@
             <w:pPr>
               <w:jc w:val="both"/>
               <w:rPr>
-                <w:b/>
+                <w:bCs/>
               </w:rPr>
             </w:pPr>
             <w:r>
@@ -3537,33 +3587,33 @@
             </w:r>
             <w:r>
               <w:rPr>
-                <w:b/>
+                <w:bCs/>
               </w:rPr>
               <w:t xml:space="preserve">Likes the overall concept, some criticism/ideas regarding the size and placement </w:t>
             </w:r>
             <w:r>
               <w:rPr>
-                <w:b/>
+                <w:bCs/>
               </w:rPr>
               <w:t>of elements.</w:t>
             </w:r>
             <w:r>
               <w:rPr>
-                <w:b/>
+                <w:bCs/>
               </w:rPr>
               <w:t xml:space="preserve"> The focus should be placed more on giving live lessons instead of a “replacement of </w:t>
             </w:r>
             <w:proofErr w:type="spellStart"/>
             <w:r>
               <w:rPr>
-                <w:b/>
+                <w:bCs/>
               </w:rPr>
               <w:t>BlackBoard</w:t>
             </w:r>
             <w:proofErr w:type="spellEnd"/>
             <w:r>
               <w:rPr>
-                <w:b/>
+                <w:bCs/>
               </w:rPr>
               <w:t>”.</w:t>
             </w:r>
@@ -3576,6 +3626,9 @@
         </w:tc>
       </w:tr>
     </w:tbl>
+    <w:p/>
+    <w:p/>
+    <w:p/>
     <w:p/>
     <w:tbl>
       <w:tblPr>
@@ -3598,6 +3651,7 @@
           </w:tcPr>
           <w:p>
             <w:r>
+              <w:lastRenderedPageBreak/>
               <w:t>Tester 2</w:t>
             </w:r>
             <w:r>
@@ -3624,7 +3678,16 @@
               <w:t>-</w:t>
             </w:r>
             <w:r>
-              <w:t xml:space="preserve"> and student number</w:t>
+              <w:t xml:space="preserve"> </w:t>
+            </w:r>
+            <w:r>
+              <w:rPr>
+                <w:rFonts w:ascii="Roboto" w:hAnsi="Roboto"/>
+                <w:sz w:val="21"/>
+                <w:szCs w:val="21"/>
+                <w:shd w:val="clear" w:color="auto" w:fill="FFFFFF"/>
+              </w:rPr>
+              <w:t>469722</w:t>
             </w:r>
           </w:p>
         </w:tc>
@@ -3632,11 +3695,7 @@
           <w:tcPr>
             <w:tcW w:w="4508" w:type="dxa"/>
           </w:tcPr>
-          <w:p>
-            <w:r>
-              <w:t>…</w:t>
-            </w:r>
-          </w:p>
+          <w:p/>
         </w:tc>
       </w:tr>
       <w:tr>
@@ -3661,7 +3720,17 @@
               </w:numPr>
             </w:pPr>
             <w:r>
-              <w:t>…</w:t>
+              <w:t>Layout makes sense/is logical</w:t>
+            </w:r>
+          </w:p>
+        </w:tc>
+        <w:tc>
+          <w:tcPr>
+            <w:tcW w:w="4508" w:type="dxa"/>
+          </w:tcPr>
+          <w:p>
+            <w:r>
+              <w:t>Criticisms</w:t>
             </w:r>
           </w:p>
           <w:p>
@@ -3673,7 +3742,24 @@
               </w:numPr>
             </w:pPr>
             <w:r>
-              <w:t>…</w:t>
+              <w:t>A lot of text</w:t>
+            </w:r>
+            <w:r>
+              <w:t xml:space="preserve"> (</w:t>
+            </w:r>
+            <w:proofErr w:type="gramStart"/>
+            <w:r>
+              <w:t>in particular on</w:t>
+            </w:r>
+            <w:proofErr w:type="gramEnd"/>
+            <w:r>
+              <w:t xml:space="preserve"> the main page)</w:t>
+            </w:r>
+            <w:r>
+              <w:t xml:space="preserve">, a lot of </w:t>
+            </w:r>
+            <w:r>
+              <w:t>elements</w:t>
             </w:r>
           </w:p>
           <w:p>
@@ -3685,17 +3771,7 @@
               </w:numPr>
             </w:pPr>
             <w:r>
-              <w:t>…</w:t>
-            </w:r>
-          </w:p>
-        </w:tc>
-        <w:tc>
-          <w:tcPr>
-            <w:tcW w:w="4508" w:type="dxa"/>
-          </w:tcPr>
-          <w:p>
-            <w:r>
-              <w:t>Criticisms</w:t>
+              <w:t>“Announcements” tab on course details page is relatively small</w:t>
             </w:r>
           </w:p>
           <w:p>
@@ -3707,7 +3783,50 @@
               </w:numPr>
             </w:pPr>
             <w:r>
-              <w:t>…</w:t>
+              <w:t>Doesn’t like the “personal details”</w:t>
+            </w:r>
+            <w:r>
+              <w:t xml:space="preserve"> </w:t>
+            </w:r>
+            <w:r>
+              <w:t>element on the main page</w:t>
+            </w:r>
+            <w:r>
+              <w:t xml:space="preserve"> </w:t>
+            </w:r>
+          </w:p>
+        </w:tc>
+      </w:tr>
+      <w:tr>
+        <w:trPr>
+          <w:trHeight w:val="1183"/>
+          <w:jc w:val="center"/>
+        </w:trPr>
+        <w:tc>
+          <w:tcPr>
+            <w:tcW w:w="4508" w:type="dxa"/>
+          </w:tcPr>
+          <w:p>
+            <w:r>
+              <w:t>Questions</w:t>
+            </w:r>
+          </w:p>
+          <w:p>
+            <w:r>
+              <w:t>-</w:t>
+            </w:r>
+            <w:r>
+              <w:t>--------</w:t>
+            </w:r>
+          </w:p>
+        </w:tc>
+        <w:tc>
+          <w:tcPr>
+            <w:tcW w:w="4508" w:type="dxa"/>
+          </w:tcPr>
+          <w:p>
+            <w:r>
+              <w:t>Ideas</w:t>
             </w:r>
           </w:p>
           <w:p>
@@ -3719,143 +3838,42 @@
               </w:numPr>
             </w:pPr>
             <w:r>
-              <w:t>…</w:t>
-            </w:r>
-          </w:p>
-          <w:p>
-            <w:pPr>
-              <w:pStyle w:val="ListParagraph"/>
-              <w:numPr>
-                <w:ilvl w:val="0"/>
-                <w:numId w:val="6"/>
-              </w:numPr>
-            </w:pPr>
-            <w:r>
-              <w:t>…</w:t>
-            </w:r>
-          </w:p>
+              <w:t>Would relocate the “personal details” element to a dedicated “account” page</w:t>
+            </w:r>
+            <w:r>
+              <w:t>, or in a corner of the page</w:t>
+            </w:r>
+            <w:r>
+              <w:t xml:space="preserve"> </w:t>
+            </w:r>
+            <w:r>
+              <w:t xml:space="preserve"> </w:t>
+            </w:r>
+          </w:p>
+          <w:p/>
         </w:tc>
       </w:tr>
       <w:tr>
         <w:trPr>
+          <w:trHeight w:val="820"/>
           <w:jc w:val="center"/>
         </w:trPr>
         <w:tc>
           <w:tcPr>
-            <w:tcW w:w="4508" w:type="dxa"/>
-          </w:tcPr>
-          <w:p>
-            <w:r>
-              <w:t>Questions</w:t>
-            </w:r>
-          </w:p>
-          <w:p>
-            <w:pPr>
-              <w:pStyle w:val="ListParagraph"/>
-              <w:numPr>
-                <w:ilvl w:val="0"/>
-                <w:numId w:val="6"/>
-              </w:numPr>
-            </w:pPr>
-            <w:r>
-              <w:t>…</w:t>
-            </w:r>
-          </w:p>
-          <w:p>
-            <w:pPr>
-              <w:pStyle w:val="ListParagraph"/>
-              <w:numPr>
-                <w:ilvl w:val="0"/>
-                <w:numId w:val="6"/>
-              </w:numPr>
-            </w:pPr>
-            <w:r>
-              <w:t>…</w:t>
-            </w:r>
-          </w:p>
-          <w:p>
-            <w:pPr>
-              <w:pStyle w:val="ListParagraph"/>
-              <w:numPr>
-                <w:ilvl w:val="0"/>
-                <w:numId w:val="6"/>
-              </w:numPr>
-            </w:pPr>
-            <w:r>
-              <w:lastRenderedPageBreak/>
-              <w:t>…</w:t>
-            </w:r>
-          </w:p>
-          <w:p/>
-        </w:tc>
-        <w:tc>
-          <w:tcPr>
-            <w:tcW w:w="4508" w:type="dxa"/>
-          </w:tcPr>
-          <w:p>
-            <w:r>
-              <w:lastRenderedPageBreak/>
-              <w:t>Ideas</w:t>
-            </w:r>
-          </w:p>
-          <w:p>
-            <w:pPr>
-              <w:pStyle w:val="ListParagraph"/>
-              <w:numPr>
-                <w:ilvl w:val="0"/>
-                <w:numId w:val="6"/>
-              </w:numPr>
-            </w:pPr>
-            <w:r>
-              <w:t>…</w:t>
-            </w:r>
-          </w:p>
-          <w:p>
-            <w:pPr>
-              <w:pStyle w:val="ListParagraph"/>
-              <w:numPr>
-                <w:ilvl w:val="0"/>
-                <w:numId w:val="6"/>
-              </w:numPr>
-            </w:pPr>
-            <w:r>
-              <w:t>…</w:t>
-            </w:r>
-          </w:p>
-          <w:p>
-            <w:pPr>
-              <w:pStyle w:val="ListParagraph"/>
-              <w:numPr>
-                <w:ilvl w:val="0"/>
-                <w:numId w:val="6"/>
-              </w:numPr>
-            </w:pPr>
-            <w:r>
-              <w:lastRenderedPageBreak/>
-              <w:t>…</w:t>
-            </w:r>
-          </w:p>
-          <w:p/>
-        </w:tc>
-      </w:tr>
-      <w:tr>
-        <w:trPr>
-          <w:jc w:val="center"/>
-        </w:trPr>
-        <w:tc>
-          <w:tcPr>
             <w:tcW w:w="9016" w:type="dxa"/>
             <w:gridSpan w:val="2"/>
           </w:tcPr>
           <w:p>
             <w:pPr>
               <w:jc w:val="both"/>
-            </w:pPr>
-            <w:r>
-              <w:rPr>
-                <w:b/>
-              </w:rPr>
-              <w:lastRenderedPageBreak/>
+              <w:rPr>
+                <w:bCs/>
+              </w:rPr>
+            </w:pPr>
+            <w:r>
+              <w:rPr>
+                <w:b/>
+              </w:rPr>
               <w:t>Summary:</w:t>
             </w:r>
             <w:r>
@@ -3865,7 +3883,30 @@
               <w:t xml:space="preserve"> </w:t>
             </w:r>
             <w:r>
-              <w:t>…</w:t>
+              <w:rPr>
+                <w:bCs/>
+              </w:rPr>
+              <w:t xml:space="preserve">Would separate the personal details and </w:t>
+            </w:r>
+            <w:r>
+              <w:rPr>
+                <w:bCs/>
+              </w:rPr>
+              <w:t xml:space="preserve">dedicate an account page to </w:t>
+            </w:r>
+            <w:proofErr w:type="gramStart"/>
+            <w:r>
+              <w:rPr>
+                <w:bCs/>
+              </w:rPr>
+              <w:t>it, and</w:t>
+            </w:r>
+            <w:proofErr w:type="gramEnd"/>
+            <w:r>
+              <w:rPr>
+                <w:bCs/>
+              </w:rPr>
+              <w:t xml:space="preserve"> decrease the amount of text &amp; the size of the elements on the main page and possibly the course details page. Likes the rest of it.</w:t>
             </w:r>
           </w:p>
           <w:p>
@@ -3885,8 +3926,8 @@
         <w:tblLook w:val="04A0" w:firstRow="1" w:lastRow="0" w:firstColumn="1" w:lastColumn="0" w:noHBand="0" w:noVBand="1"/>
       </w:tblPr>
       <w:tblGrid>
-        <w:gridCol w:w="4508"/>
-        <w:gridCol w:w="4508"/>
+        <w:gridCol w:w="3823"/>
+        <w:gridCol w:w="5193"/>
       </w:tblGrid>
       <w:tr>
         <w:trPr>
@@ -3894,29 +3935,46 @@
         </w:trPr>
         <w:tc>
           <w:tcPr>
-            <w:tcW w:w="4508" w:type="dxa"/>
+            <w:tcW w:w="3823" w:type="dxa"/>
           </w:tcPr>
           <w:p>
             <w:r>
               <w:t>Tester 3</w:t>
             </w:r>
             <w:r>
-              <w:t xml:space="preserve"> - Name</w:t>
-            </w:r>
-            <w:r>
-              <w:t xml:space="preserve"> and student number</w:t>
-            </w:r>
-          </w:p>
-        </w:tc>
-        <w:tc>
-          <w:tcPr>
-            <w:tcW w:w="4508" w:type="dxa"/>
-          </w:tcPr>
-          <w:p>
-            <w:r>
-              <w:t>…</w:t>
-            </w:r>
-          </w:p>
+              <w:t xml:space="preserve"> </w:t>
+            </w:r>
+            <w:r>
+              <w:t>–</w:t>
+            </w:r>
+            <w:r>
+              <w:t xml:space="preserve"> </w:t>
+            </w:r>
+            <w:r>
+              <w:t>Matthijs Bruins</w:t>
+            </w:r>
+            <w:r>
+              <w:t xml:space="preserve"> -</w:t>
+            </w:r>
+            <w:r>
+              <w:t xml:space="preserve"> </w:t>
+            </w:r>
+            <w:r>
+              <w:rPr>
+                <w:rFonts w:ascii="Roboto" w:hAnsi="Roboto"/>
+                <w:sz w:val="21"/>
+                <w:szCs w:val="21"/>
+                <w:shd w:val="clear" w:color="auto" w:fill="FFFFFF"/>
+              </w:rPr>
+              <w:t>478260</w:t>
+            </w:r>
+          </w:p>
+        </w:tc>
+        <w:tc>
+          <w:tcPr>
+            <w:tcW w:w="5193" w:type="dxa"/>
+          </w:tcPr>
+          <w:p/>
         </w:tc>
       </w:tr>
       <w:tr>
@@ -3925,7 +3983,7 @@
         </w:trPr>
         <w:tc>
           <w:tcPr>
-            <w:tcW w:w="4508" w:type="dxa"/>
+            <w:tcW w:w="3823" w:type="dxa"/>
           </w:tcPr>
           <w:p>
             <w:r>
@@ -3941,7 +3999,7 @@
               </w:numPr>
             </w:pPr>
             <w:r>
-              <w:t>…</w:t>
+              <w:t>Likes the fact that you don’t have to dig through the tree of “ACT &gt; CMGT” and finally end up at the courses</w:t>
             </w:r>
           </w:p>
           <w:p>
@@ -3953,7 +4011,17 @@
               </w:numPr>
             </w:pPr>
             <w:r>
-              <w:t>…</w:t>
+              <w:t xml:space="preserve">The search bar on the course </w:t>
+            </w:r>
+            <w:r>
+              <w:rPr>
+                <w:i/>
+                <w:iCs/>
+              </w:rPr>
+              <w:t>overview</w:t>
+            </w:r>
+            <w:r>
+              <w:t xml:space="preserve"> page makes sense, because there are a lot of pages to navigate to</w:t>
             </w:r>
           </w:p>
           <w:p>
@@ -3965,13 +4033,16 @@
               </w:numPr>
             </w:pPr>
             <w:r>
-              <w:t>…</w:t>
-            </w:r>
-          </w:p>
-        </w:tc>
-        <w:tc>
-          <w:tcPr>
-            <w:tcW w:w="4508" w:type="dxa"/>
+              <w:t>Loves the hierarchical tree on the main page, where you select the year &gt; term &gt; rol</w:t>
+            </w:r>
+            <w:r>
+              <w:t>e, so that the courses get filtered based on the choices</w:t>
+            </w:r>
+          </w:p>
+        </w:tc>
+        <w:tc>
+          <w:tcPr>
+            <w:tcW w:w="5193" w:type="dxa"/>
           </w:tcPr>
           <w:p>
             <w:r>
@@ -3987,7 +4058,10 @@
               </w:numPr>
             </w:pPr>
             <w:r>
-              <w:t>…</w:t>
+              <w:t>The “personal details” element doesn’t need to be on every page</w:t>
+            </w:r>
+            <w:r>
+              <w:t>, especially on the course details page it’s rather unnecessary</w:t>
             </w:r>
           </w:p>
           <w:p>
@@ -3999,7 +4073,10 @@
               </w:numPr>
             </w:pPr>
             <w:r>
-              <w:t>…</w:t>
+              <w:t xml:space="preserve">Didn’t expect the “cross” button in the </w:t>
+            </w:r>
+            <w:r>
+              <w:t>recording/live session player would hide the controls</w:t>
             </w:r>
           </w:p>
           <w:p>
@@ -4011,7 +4088,69 @@
               </w:numPr>
             </w:pPr>
             <w:r>
-              <w:t>…</w:t>
+              <w:t xml:space="preserve">No need for the search bar </w:t>
+            </w:r>
+            <w:r>
+              <w:t>on</w:t>
+            </w:r>
+            <w:r>
+              <w:t xml:space="preserve"> the course details page</w:t>
+            </w:r>
+          </w:p>
+          <w:p>
+            <w:pPr>
+              <w:pStyle w:val="ListParagraph"/>
+              <w:numPr>
+                <w:ilvl w:val="0"/>
+                <w:numId w:val="6"/>
+              </w:numPr>
+            </w:pPr>
+            <w:r>
+              <w:t xml:space="preserve">Feels overwhelmed by the </w:t>
+            </w:r>
+            <w:proofErr w:type="gramStart"/>
+            <w:r>
+              <w:t>amount</w:t>
+            </w:r>
+            <w:proofErr w:type="gramEnd"/>
+            <w:r>
+              <w:t xml:space="preserve"> of buttons and text on the main course page</w:t>
+            </w:r>
+          </w:p>
+          <w:p>
+            <w:pPr>
+              <w:pStyle w:val="ListParagraph"/>
+              <w:numPr>
+                <w:ilvl w:val="0"/>
+                <w:numId w:val="6"/>
+              </w:numPr>
+            </w:pPr>
+            <w:r>
+              <w:t>Background colour is too dark</w:t>
+            </w:r>
+            <w:r>
+              <w:t xml:space="preserve">, pulls too much attention (colour palette </w:t>
+            </w:r>
+            <w:r>
+              <w:t>has not been applied in the Lo-Fi</w:t>
+            </w:r>
+            <w:r>
+              <w:t xml:space="preserve"> and </w:t>
+            </w:r>
+            <w:r>
+              <w:t>is subject to change during the Hi-Fi development)</w:t>
+            </w:r>
+          </w:p>
+          <w:p>
+            <w:pPr>
+              <w:pStyle w:val="ListParagraph"/>
+              <w:numPr>
+                <w:ilvl w:val="0"/>
+                <w:numId w:val="6"/>
+              </w:numPr>
+            </w:pPr>
+            <w:r>
+              <w:t>Sort the upcoming &amp; past classes on date</w:t>
             </w:r>
           </w:p>
         </w:tc>
@@ -4022,7 +4161,7 @@
         </w:trPr>
         <w:tc>
           <w:tcPr>
-            <w:tcW w:w="4508" w:type="dxa"/>
+            <w:tcW w:w="3823" w:type="dxa"/>
           </w:tcPr>
           <w:p>
             <w:r>
@@ -4038,7 +4177,49 @@
               </w:numPr>
             </w:pPr>
             <w:r>
-              <w:t>…</w:t>
+              <w:t>Wonders what the “</w:t>
+            </w:r>
+            <w:proofErr w:type="spellStart"/>
+            <w:r>
+              <w:t>recents</w:t>
+            </w:r>
+            <w:proofErr w:type="spellEnd"/>
+            <w:r>
+              <w:t xml:space="preserve">” </w:t>
+            </w:r>
+            <w:proofErr w:type="gramStart"/>
+            <w:r>
+              <w:t>header</w:t>
+            </w:r>
+            <w:r>
+              <w:t xml:space="preserve"> </w:t>
+            </w:r>
+            <w:r>
+              <w:t xml:space="preserve"> means</w:t>
+            </w:r>
+            <w:proofErr w:type="gramEnd"/>
+            <w:r>
+              <w:t xml:space="preserve"> on the course details page (</w:t>
+            </w:r>
+            <w:r>
+              <w:t>documents</w:t>
+            </w:r>
+            <w:r>
+              <w:t xml:space="preserve"> </w:t>
+            </w:r>
+            <w:r>
+              <w:t xml:space="preserve"> that have been added recently?)</w:t>
+            </w:r>
+          </w:p>
+          <w:p/>
+        </w:tc>
+        <w:tc>
+          <w:tcPr>
+            <w:tcW w:w="5193" w:type="dxa"/>
+          </w:tcPr>
+          <w:p>
+            <w:r>
+              <w:t>Ideas</w:t>
             </w:r>
           </w:p>
           <w:p>
@@ -4050,66 +4231,18 @@
               </w:numPr>
             </w:pPr>
             <w:r>
-              <w:t>…</w:t>
-            </w:r>
-          </w:p>
-          <w:p>
-            <w:pPr>
-              <w:pStyle w:val="ListParagraph"/>
-              <w:numPr>
-                <w:ilvl w:val="0"/>
-                <w:numId w:val="6"/>
-              </w:numPr>
-            </w:pPr>
-            <w:r>
-              <w:t>…</w:t>
-            </w:r>
-          </w:p>
-          <w:p/>
-        </w:tc>
-        <w:tc>
-          <w:tcPr>
-            <w:tcW w:w="4508" w:type="dxa"/>
-          </w:tcPr>
-          <w:p>
-            <w:r>
-              <w:t>Ideas</w:t>
-            </w:r>
-          </w:p>
-          <w:p>
-            <w:pPr>
-              <w:pStyle w:val="ListParagraph"/>
-              <w:numPr>
-                <w:ilvl w:val="0"/>
-                <w:numId w:val="6"/>
-              </w:numPr>
-            </w:pPr>
-            <w:r>
-              <w:t>…</w:t>
-            </w:r>
-          </w:p>
-          <w:p>
-            <w:pPr>
-              <w:pStyle w:val="ListParagraph"/>
-              <w:numPr>
-                <w:ilvl w:val="0"/>
-                <w:numId w:val="6"/>
-              </w:numPr>
-            </w:pPr>
-            <w:r>
-              <w:t>…</w:t>
-            </w:r>
-          </w:p>
-          <w:p>
-            <w:pPr>
-              <w:pStyle w:val="ListParagraph"/>
-              <w:numPr>
-                <w:ilvl w:val="0"/>
-                <w:numId w:val="6"/>
-              </w:numPr>
-            </w:pPr>
-            <w:r>
-              <w:t>…</w:t>
+              <w:t xml:space="preserve">Should be able to select what year (2020-2021, 2021-2022 </w:t>
+            </w:r>
+            <w:proofErr w:type="spellStart"/>
+            <w:r>
+              <w:t>etc</w:t>
+            </w:r>
+            <w:proofErr w:type="spellEnd"/>
+            <w:r>
+              <w:t>) on the main page</w:t>
+            </w:r>
+            <w:r>
+              <w:t>. Doesn’t have to stand out, but the option should be there</w:t>
             </w:r>
           </w:p>
           <w:p/>
@@ -4127,6 +4260,9 @@
           <w:p>
             <w:pPr>
               <w:jc w:val="both"/>
+              <w:rPr>
+                <w:b/>
+              </w:rPr>
             </w:pPr>
             <w:r>
               <w:rPr>
@@ -4141,13 +4277,34 @@
               <w:t xml:space="preserve"> </w:t>
             </w:r>
             <w:r>
-              <w:t>…</w:t>
+              <w:rPr>
+                <w:bCs/>
+              </w:rPr>
+              <w:t xml:space="preserve">A lot of points to improve upon, </w:t>
+            </w:r>
+            <w:r>
+              <w:rPr>
+                <w:bCs/>
+              </w:rPr>
+              <w:t>but also many things that have been well thought out.</w:t>
+            </w:r>
+            <w:r>
+              <w:rPr>
+                <w:bCs/>
+              </w:rPr>
+              <w:t xml:space="preserve"> </w:t>
             </w:r>
           </w:p>
           <w:p>
             <w:pPr>
               <w:jc w:val="both"/>
             </w:pPr>
+            <w:r>
+              <w:t xml:space="preserve">Colour palette is important </w:t>
+            </w:r>
+            <w:r>
+              <w:t>to decide where focus should be laid upon.</w:t>
+            </w:r>
           </w:p>
         </w:tc>
       </w:tr>
@@ -4157,6 +4314,13 @@
         <w:pStyle w:val="Heading2"/>
       </w:pPr>
     </w:p>
+    <w:p/>
+    <w:p/>
+    <w:p/>
+    <w:p/>
+    <w:p/>
+    <w:p/>
+    <w:p/>
     <w:p>
       <w:pPr>
         <w:pStyle w:val="Heading2"/>
@@ -4255,7 +4419,14 @@
         <w:rPr>
           <w:color w:val="8496B0" w:themeColor="text2" w:themeTint="99"/>
         </w:rPr>
-        <w:t>so the teacher can see the usability problem</w:t>
+        <w:t xml:space="preserve">so the teacher can see the usability </w:t>
+      </w:r>
+      <w:proofErr w:type="gramStart"/>
+      <w:r>
+        <w:rPr>
+          <w:color w:val="8496B0" w:themeColor="text2" w:themeTint="99"/>
+        </w:rPr>
+        <w:t>problem</w:t>
       </w:r>
       <w:r>
         <w:rPr>
@@ -4269,6 +4440,7 @@
         </w:rPr>
         <w:t>-</w:t>
       </w:r>
+      <w:proofErr w:type="gramEnd"/>
     </w:p>
     <w:p>
       <w:pPr>
@@ -4555,7 +4727,14 @@
         <w:rPr>
           <w:color w:val="8496B0" w:themeColor="text2" w:themeTint="99"/>
         </w:rPr>
-        <w:t xml:space="preserve"> Make sure there is only one thing you are changing so your experimental results are valid.</w:t>
+        <w:t xml:space="preserve"> Make sure there is only one thing you are changing so your experimental results are </w:t>
+      </w:r>
+      <w:proofErr w:type="gramStart"/>
+      <w:r>
+        <w:rPr>
+          <w:color w:val="8496B0" w:themeColor="text2" w:themeTint="99"/>
+        </w:rPr>
+        <w:t>valid.</w:t>
       </w:r>
       <w:r>
         <w:rPr>
@@ -4563,6 +4742,7 @@
         </w:rPr>
         <w:t>-</w:t>
       </w:r>
+      <w:proofErr w:type="gramEnd"/>
     </w:p>
     <w:p>
       <w:pPr>
@@ -4854,7 +5034,14 @@
         <w:rPr>
           <w:color w:val="8496B0" w:themeColor="text2" w:themeTint="99"/>
         </w:rPr>
-        <w:t>you have no control over but could affect the results (confounding variables)</w:t>
+        <w:t>you have no control over but could affect the results (confounding variables</w:t>
+      </w:r>
+      <w:proofErr w:type="gramStart"/>
+      <w:r>
+        <w:rPr>
+          <w:color w:val="8496B0" w:themeColor="text2" w:themeTint="99"/>
+        </w:rPr>
+        <w:t>)</w:t>
       </w:r>
       <w:r>
         <w:rPr>
@@ -4868,6 +5055,7 @@
         </w:rPr>
         <w:t>-</w:t>
       </w:r>
+      <w:proofErr w:type="gramEnd"/>
     </w:p>
     <w:tbl>
       <w:tblPr>
@@ -5362,8 +5550,16 @@
         <w:rPr>
           <w:color w:val="8496B0" w:themeColor="text2" w:themeTint="99"/>
         </w:rPr>
-        <w:t>Copy-paste the table as necessary.-</w:t>
-      </w:r>
+        <w:t xml:space="preserve">Copy-paste the table as </w:t>
+      </w:r>
+      <w:proofErr w:type="gramStart"/>
+      <w:r>
+        <w:rPr>
+          <w:color w:val="8496B0" w:themeColor="text2" w:themeTint="99"/>
+        </w:rPr>
+        <w:t>necessary.-</w:t>
+      </w:r>
+      <w:proofErr w:type="gramEnd"/>
     </w:p>
     <w:tbl>
       <w:tblPr>
@@ -5525,7 +5721,14 @@
         <w:rPr>
           <w:color w:val="8496B0" w:themeColor="text2" w:themeTint="99"/>
         </w:rPr>
-        <w:t xml:space="preserve"> your hypothesis).</w:t>
+        <w:t xml:space="preserve"> your hypothesis</w:t>
+      </w:r>
+      <w:proofErr w:type="gramStart"/>
+      <w:r>
+        <w:rPr>
+          <w:color w:val="8496B0" w:themeColor="text2" w:themeTint="99"/>
+        </w:rPr>
+        <w:t>).</w:t>
       </w:r>
       <w:r>
         <w:rPr>
@@ -5533,6 +5736,7 @@
         </w:rPr>
         <w:t>-</w:t>
       </w:r>
+      <w:proofErr w:type="gramEnd"/>
     </w:p>
     <w:tbl>
       <w:tblPr>
@@ -6121,6 +6325,7 @@
         </w:rPr>
         <w:t xml:space="preserve"> or in the following </w:t>
       </w:r>
+      <w:proofErr w:type="gramStart"/>
       <w:r>
         <w:rPr>
           <w:color w:val="8496B0" w:themeColor="text2" w:themeTint="99"/>
@@ -6139,6 +6344,7 @@
         </w:rPr>
         <w:t>-</w:t>
       </w:r>
+      <w:proofErr w:type="gramEnd"/>
     </w:p>
     <w:p>
       <w:pPr>
@@ -6247,7 +6453,14 @@
         <w:rPr>
           <w:color w:val="8496B0" w:themeColor="text2" w:themeTint="99"/>
         </w:rPr>
-        <w:t xml:space="preserve"> You can choose a different way of presenting your data if the table does not provide a good structure but make sure you show, per question and per condition, the required information.</w:t>
+        <w:t xml:space="preserve"> You can choose a different way of presenting your data if the table does not provide a good structure but make sure you show, per question and per condition, the required </w:t>
+      </w:r>
+      <w:proofErr w:type="gramStart"/>
+      <w:r>
+        <w:rPr>
+          <w:color w:val="8496B0" w:themeColor="text2" w:themeTint="99"/>
+        </w:rPr>
+        <w:t>information.</w:t>
       </w:r>
       <w:r>
         <w:rPr>
@@ -6255,6 +6468,7 @@
         </w:rPr>
         <w:t>-</w:t>
       </w:r>
+      <w:proofErr w:type="gramEnd"/>
     </w:p>
     <w:tbl>
       <w:tblPr>
@@ -7937,8 +8151,16 @@
         <w:rPr>
           <w:color w:val="8496B0" w:themeColor="text2" w:themeTint="99"/>
         </w:rPr>
-        <w:t>-Draw a box plot to better understand the results from the A/B testing.-</w:t>
-      </w:r>
+        <w:t xml:space="preserve">-Draw a box plot to better understand the results from the A/B </w:t>
+      </w:r>
+      <w:proofErr w:type="gramStart"/>
+      <w:r>
+        <w:rPr>
+          <w:color w:val="8496B0" w:themeColor="text2" w:themeTint="99"/>
+        </w:rPr>
+        <w:t>testing.-</w:t>
+      </w:r>
+      <w:proofErr w:type="gramEnd"/>
     </w:p>
     <w:p>
       <w:pPr>
@@ -7984,7 +8206,21 @@
         <w:rPr>
           <w:color w:val="8496B0" w:themeColor="text2" w:themeTint="99"/>
         </w:rPr>
-        <w:t xml:space="preserve">-Discuss if your hypothesis was validated or not using the results of your A/B testing.- </w:t>
+        <w:t xml:space="preserve">-Discuss if your hypothesis was validated or not using the results of your A/B </w:t>
+      </w:r>
+      <w:proofErr w:type="gramStart"/>
+      <w:r>
+        <w:rPr>
+          <w:color w:val="8496B0" w:themeColor="text2" w:themeTint="99"/>
+        </w:rPr>
+        <w:t>testing.-</w:t>
+      </w:r>
+      <w:proofErr w:type="gramEnd"/>
+      <w:r>
+        <w:rPr>
+          <w:color w:val="8496B0" w:themeColor="text2" w:themeTint="99"/>
+        </w:rPr>
+        <w:t xml:space="preserve"> </w:t>
       </w:r>
     </w:p>
     <w:p>
@@ -8051,7 +8287,14 @@
         <w:rPr>
           <w:color w:val="8496B0" w:themeColor="text2" w:themeTint="99"/>
         </w:rPr>
-        <w:t>based on the results of your A/B testing.</w:t>
+        <w:t xml:space="preserve">based on the results of your A/B </w:t>
+      </w:r>
+      <w:proofErr w:type="gramStart"/>
+      <w:r>
+        <w:rPr>
+          <w:color w:val="8496B0" w:themeColor="text2" w:themeTint="99"/>
+        </w:rPr>
+        <w:t>testing.</w:t>
       </w:r>
       <w:r>
         <w:rPr>
@@ -8059,6 +8302,7 @@
         </w:rPr>
         <w:t>-</w:t>
       </w:r>
+      <w:proofErr w:type="gramEnd"/>
     </w:p>
     <w:p>
       <w:pPr>
@@ -8176,7 +8420,14 @@
         <w:rPr>
           <w:color w:val="8496B0" w:themeColor="text2" w:themeTint="99"/>
         </w:rPr>
-        <w:t xml:space="preserve"> (think about future modules or projects)</w:t>
+        <w:t xml:space="preserve"> (think about future modules or projects</w:t>
+      </w:r>
+      <w:proofErr w:type="gramStart"/>
+      <w:r>
+        <w:rPr>
+          <w:color w:val="8496B0" w:themeColor="text2" w:themeTint="99"/>
+        </w:rPr>
+        <w:t>)</w:t>
       </w:r>
       <w:r>
         <w:rPr>
@@ -8190,6 +8441,7 @@
         </w:rPr>
         <w:t>-</w:t>
       </w:r>
+      <w:proofErr w:type="gramEnd"/>
     </w:p>
     <w:p>
       <w:pPr>
@@ -10887,29 +11139,6 @@
 </file>
 
 <file path=customXml/item1.xml><?xml version="1.0" encoding="utf-8"?>
-<?mso-contentType ?>
-<FormTemplates xmlns="http://schemas.microsoft.com/sharepoint/v3/contenttype/forms">
-  <Display>DocumentLibraryForm</Display>
-  <Edit>DocumentLibraryForm</Edit>
-  <New>DocumentLibraryForm</New>
-</FormTemplates>
-</file>
-
-<file path=customXml/item2.xml><?xml version="1.0" encoding="utf-8"?>
-<p:properties xmlns:p="http://schemas.microsoft.com/office/2006/metadata/properties" xmlns:xsi="http://www.w3.org/2001/XMLSchema-instance" xmlns:pc="http://schemas.microsoft.com/office/infopath/2007/PartnerControls">
-  <documentManagement>
-    <c6664f9864b54a78bdf9e6230de1c78b xmlns="6c73e52c-07d4-4617-ab67-464747257e8d">
-      <Terms xmlns="http://schemas.microsoft.com/office/infopath/2007/PartnerControls"/>
-    </c6664f9864b54a78bdf9e6230de1c78b>
-  </documentManagement>
-</p:properties>
-</file>
-
-<file path=customXml/item3.xml><?xml version="1.0" encoding="utf-8"?>
-<b:Sources xmlns:b="http://schemas.openxmlformats.org/officeDocument/2006/bibliography" xmlns="http://schemas.openxmlformats.org/officeDocument/2006/bibliography" SelectedStyle="\APASixthEditionOfficeOnline.xsl" StyleName="APA" Version="6"/>
-</file>
-
-<file path=customXml/item4.xml><?xml version="1.0" encoding="utf-8"?>
 <ct:contentTypeSchema xmlns:ct="http://schemas.microsoft.com/office/2006/metadata/contentType" xmlns:ma="http://schemas.microsoft.com/office/2006/metadata/properties/metaAttributes" ct:_="" ma:_="" ma:contentTypeName="Document" ma:contentTypeID="0x010100294690D6A57C3C4B8650464765815F1C" ma:contentTypeVersion="15" ma:contentTypeDescription="Create a new document." ma:contentTypeScope="" ma:versionID="3f5c71644b5fc62e44f2097556036616">
   <xsd:schema xmlns:xsd="http://www.w3.org/2001/XMLSchema" xmlns:xs="http://www.w3.org/2001/XMLSchema" xmlns:p="http://schemas.microsoft.com/office/2006/metadata/properties" xmlns:ns2="45f6ce90-ba85-4ef2-b43f-c64448cd95eb" xmlns:ns3="c7549584-aa9c-449c-abfe-2ca02f3a7188" xmlns:ns4="6c73e52c-07d4-4617-ab67-464747257e8d" xmlns:ns5="ab37b2fe-4f81-426e-b942-40459dbac68c" targetNamespace="http://schemas.microsoft.com/office/2006/metadata/properties" ma:root="true" ma:fieldsID="d8e82e29efa6d92abd861d02994731ee" ns2:_="" ns3:_="" ns4:_="" ns5:_="">
     <xsd:import namespace="45f6ce90-ba85-4ef2-b43f-c64448cd95eb"/>
@@ -11150,33 +11379,30 @@
 </ct:contentTypeSchema>
 </file>
 
-<file path=customXml/itemProps1.xml><?xml version="1.0" encoding="utf-8"?>
-<ds:datastoreItem xmlns:ds="http://schemas.openxmlformats.org/officeDocument/2006/customXml" ds:itemID="{B542C8E6-C97A-4977-8711-6EDAB461F865}">
-  <ds:schemaRefs>
-    <ds:schemaRef ds:uri="http://schemas.microsoft.com/sharepoint/v3/contenttype/forms"/>
-  </ds:schemaRefs>
-</ds:datastoreItem>
+<file path=customXml/item2.xml><?xml version="1.0" encoding="utf-8"?>
+<b:Sources xmlns:b="http://schemas.openxmlformats.org/officeDocument/2006/bibliography" xmlns="http://schemas.openxmlformats.org/officeDocument/2006/bibliography" SelectedStyle="\APASixthEditionOfficeOnline.xsl" StyleName="APA" Version="6"/>
 </file>
 
-<file path=customXml/itemProps2.xml><?xml version="1.0" encoding="utf-8"?>
-<ds:datastoreItem xmlns:ds="http://schemas.openxmlformats.org/officeDocument/2006/customXml" ds:itemID="{3A5FD474-3C2F-4FC6-AB4F-1AE4ED2581D8}">
-  <ds:schemaRefs>
-    <ds:schemaRef ds:uri="http://schemas.microsoft.com/office/2006/metadata/properties"/>
-    <ds:schemaRef ds:uri="http://schemas.microsoft.com/office/infopath/2007/PartnerControls"/>
-    <ds:schemaRef ds:uri="6c73e52c-07d4-4617-ab67-464747257e8d"/>
-  </ds:schemaRefs>
-</ds:datastoreItem>
+<file path=customXml/item3.xml><?xml version="1.0" encoding="utf-8"?>
+<p:properties xmlns:p="http://schemas.microsoft.com/office/2006/metadata/properties" xmlns:xsi="http://www.w3.org/2001/XMLSchema-instance" xmlns:pc="http://schemas.microsoft.com/office/infopath/2007/PartnerControls">
+  <documentManagement>
+    <c6664f9864b54a78bdf9e6230de1c78b xmlns="6c73e52c-07d4-4617-ab67-464747257e8d">
+      <Terms xmlns="http://schemas.microsoft.com/office/infopath/2007/PartnerControls"/>
+    </c6664f9864b54a78bdf9e6230de1c78b>
+  </documentManagement>
+</p:properties>
 </file>
 
-<file path=customXml/itemProps3.xml><?xml version="1.0" encoding="utf-8"?>
-<ds:datastoreItem xmlns:ds="http://schemas.openxmlformats.org/officeDocument/2006/customXml" ds:itemID="{CEB14528-9797-4399-84E7-FFCF9C29C031}">
-  <ds:schemaRefs>
-    <ds:schemaRef ds:uri="http://schemas.openxmlformats.org/officeDocument/2006/bibliography"/>
-  </ds:schemaRefs>
-</ds:datastoreItem>
+<file path=customXml/item4.xml><?xml version="1.0" encoding="utf-8"?>
+<?mso-contentType ?>
+<FormTemplates xmlns="http://schemas.microsoft.com/sharepoint/v3/contenttype/forms">
+  <Display>DocumentLibraryForm</Display>
+  <Edit>DocumentLibraryForm</Edit>
+  <New>DocumentLibraryForm</New>
+</FormTemplates>
 </file>
 
-<file path=customXml/itemProps4.xml><?xml version="1.0" encoding="utf-8"?>
+<file path=customXml/itemProps1.xml><?xml version="1.0" encoding="utf-8"?>
 <ds:datastoreItem xmlns:ds="http://schemas.openxmlformats.org/officeDocument/2006/customXml" ds:itemID="{1E4DFBF1-89E5-43B4-9BAA-31F35B91D436}">
   <ds:schemaRefs>
     <ds:schemaRef ds:uri="http://schemas.microsoft.com/office/2006/metadata/contentType"/>
@@ -11195,4 +11421,30 @@
     <ds:schemaRef ds:uri="http://schemas.microsoft.com/internal/obd"/>
   </ds:schemaRefs>
 </ds:datastoreItem>
+</file>
+
+<file path=customXml/itemProps2.xml><?xml version="1.0" encoding="utf-8"?>
+<ds:datastoreItem xmlns:ds="http://schemas.openxmlformats.org/officeDocument/2006/customXml" ds:itemID="{CEB14528-9797-4399-84E7-FFCF9C29C031}">
+  <ds:schemaRefs>
+    <ds:schemaRef ds:uri="http://schemas.openxmlformats.org/officeDocument/2006/bibliography"/>
+  </ds:schemaRefs>
+</ds:datastoreItem>
+</file>
+
+<file path=customXml/itemProps3.xml><?xml version="1.0" encoding="utf-8"?>
+<ds:datastoreItem xmlns:ds="http://schemas.openxmlformats.org/officeDocument/2006/customXml" ds:itemID="{3A5FD474-3C2F-4FC6-AB4F-1AE4ED2581D8}">
+  <ds:schemaRefs>
+    <ds:schemaRef ds:uri="http://schemas.microsoft.com/office/2006/metadata/properties"/>
+    <ds:schemaRef ds:uri="http://schemas.microsoft.com/office/infopath/2007/PartnerControls"/>
+    <ds:schemaRef ds:uri="6c73e52c-07d4-4617-ab67-464747257e8d"/>
+  </ds:schemaRefs>
+</ds:datastoreItem>
+</file>
+
+<file path=customXml/itemProps4.xml><?xml version="1.0" encoding="utf-8"?>
+<ds:datastoreItem xmlns:ds="http://schemas.openxmlformats.org/officeDocument/2006/customXml" ds:itemID="{B542C8E6-C97A-4977-8711-6EDAB461F865}">
+  <ds:schemaRefs>
+    <ds:schemaRef ds:uri="http://schemas.microsoft.com/sharepoint/v3/contenttype/forms"/>
+  </ds:schemaRefs>
+</ds:datastoreItem>
 </file>
</xml_diff>

<commit_message>
Wrote down action points in the doc
</commit_message>
<xml_diff>
--- a/Prototypes/EvaluationReport_NilsMeijer_466301.docx
+++ b/Prototypes/EvaluationReport_NilsMeijer_466301.docx
@@ -1959,14 +1959,7 @@
         <w:rPr>
           <w:color w:val="8496B0" w:themeColor="text2" w:themeTint="99"/>
         </w:rPr>
-        <w:t xml:space="preserve">your </w:t>
-      </w:r>
-      <w:proofErr w:type="gramStart"/>
-      <w:r>
-        <w:rPr>
-          <w:color w:val="8496B0" w:themeColor="text2" w:themeTint="99"/>
-        </w:rPr>
-        <w:t>test.</w:t>
+        <w:t>your test.</w:t>
       </w:r>
       <w:r>
         <w:rPr>
@@ -1974,7 +1967,6 @@
         </w:rPr>
         <w:t>-</w:t>
       </w:r>
-      <w:proofErr w:type="gramEnd"/>
     </w:p>
     <w:p>
       <w:pPr>
@@ -2179,14 +2171,7 @@
         <w:rPr>
           <w:color w:val="8496B0" w:themeColor="text2" w:themeTint="99"/>
         </w:rPr>
-        <w:t xml:space="preserve"> the table as </w:t>
-      </w:r>
-      <w:proofErr w:type="gramStart"/>
-      <w:r>
-        <w:rPr>
-          <w:color w:val="8496B0" w:themeColor="text2" w:themeTint="99"/>
-        </w:rPr>
-        <w:t>necessary.</w:t>
+        <w:t xml:space="preserve"> the table as necessary.</w:t>
       </w:r>
       <w:r>
         <w:rPr>
@@ -2194,7 +2179,6 @@
         </w:rPr>
         <w:t>-</w:t>
       </w:r>
-      <w:proofErr w:type="gramEnd"/>
     </w:p>
     <w:tbl>
       <w:tblPr>
@@ -2409,15 +2393,7 @@
               <w:jc w:val="both"/>
             </w:pPr>
             <w:r>
-              <w:t xml:space="preserve">The task is successful if the user </w:t>
-            </w:r>
-            <w:proofErr w:type="gramStart"/>
-            <w:r>
-              <w:t>is located in</w:t>
-            </w:r>
-            <w:proofErr w:type="gramEnd"/>
-            <w:r>
-              <w:t xml:space="preserve"> the recording player.</w:t>
+              <w:t>The task is successful if the user is located in the recording player.</w:t>
             </w:r>
           </w:p>
         </w:tc>
@@ -2532,13 +2508,14 @@
     <w:p/>
     <w:p/>
     <w:p/>
-    <w:p>
-      <w:r>
-        <w:br/>
-      </w:r>
-    </w:p>
     <w:p/>
     <w:p/>
+    <w:p/>
+    <w:p>
+      <w:r>
+        <w:br/>
+      </w:r>
+    </w:p>
     <w:p/>
     <w:p/>
     <w:p/>
@@ -2552,6 +2529,7 @@
       </w:pPr>
       <w:bookmarkStart w:id="3" w:name="_Toc89345450"/>
       <w:r>
+        <w:lastRenderedPageBreak/>
         <w:t>Measurements</w:t>
       </w:r>
       <w:bookmarkEnd w:id="3"/>
@@ -2618,15 +2596,6 @@
         </w:rPr>
         <w:t>before, during or after the test-</w:t>
       </w:r>
-    </w:p>
-    <w:p>
-      <w:pPr>
-        <w:ind w:firstLine="360"/>
-        <w:jc w:val="both"/>
-        <w:rPr>
-          <w:color w:val="8496B0" w:themeColor="text2" w:themeTint="99"/>
-        </w:rPr>
-      </w:pPr>
     </w:p>
     <w:p>
       <w:pPr>
@@ -2770,7 +2739,13 @@
               <w:jc w:val="both"/>
             </w:pPr>
             <w:r>
-              <w:t>I will measure the time it takes for the user to complete each task</w:t>
+              <w:t xml:space="preserve">I will measure the time it takes for the user to complete </w:t>
+            </w:r>
+            <w:r>
+              <w:t>the</w:t>
+            </w:r>
+            <w:r>
+              <w:t xml:space="preserve"> task</w:t>
             </w:r>
           </w:p>
         </w:tc>
@@ -2804,15 +2779,7 @@
               <w:jc w:val="both"/>
             </w:pPr>
             <w:r>
-              <w:t xml:space="preserve">I will measure (watch recording for this) how many seconds the user spends on each </w:t>
-            </w:r>
-            <w:proofErr w:type="gramStart"/>
-            <w:r>
-              <w:t>page, and</w:t>
-            </w:r>
-            <w:proofErr w:type="gramEnd"/>
-            <w:r>
-              <w:t xml:space="preserve"> note which page has taken the longest.</w:t>
+              <w:t>I will measure (watch recording for this) how many seconds the user spends on each page, and note which page has taken the longest.</w:t>
             </w:r>
           </w:p>
         </w:tc>
@@ -2824,8 +2791,22 @@
         <w:t>Tester 1</w:t>
       </w:r>
       <w:r>
-        <w:t xml:space="preserve"> - name</w:t>
-      </w:r>
+        <w:t xml:space="preserve"> </w:t>
+      </w:r>
+      <w:r>
+        <w:t>–</w:t>
+      </w:r>
+      <w:r>
+        <w:t xml:space="preserve"> </w:t>
+      </w:r>
+      <w:r>
+        <w:t xml:space="preserve">Nienke </w:t>
+      </w:r>
+      <w:proofErr w:type="spellStart"/>
+      <w:r>
+        <w:t>Steinvoort</w:t>
+      </w:r>
+      <w:proofErr w:type="spellEnd"/>
     </w:p>
     <w:tbl>
       <w:tblPr>
@@ -2917,6 +2898,12 @@
             <w:pPr>
               <w:jc w:val="both"/>
             </w:pPr>
+            <w:r>
+              <w:t>24</w:t>
+            </w:r>
+            <w:r>
+              <w:t>s</w:t>
+            </w:r>
           </w:p>
         </w:tc>
       </w:tr>
@@ -2948,6 +2935,23 @@
             <w:pPr>
               <w:jc w:val="both"/>
             </w:pPr>
+            <w:r>
+              <w:t>Login page: 5s</w:t>
+            </w:r>
+          </w:p>
+          <w:p>
+            <w:pPr>
+              <w:jc w:val="both"/>
+            </w:pPr>
+            <w:r>
+              <w:t>Courses over</w:t>
+            </w:r>
+            <w:r>
+              <w:t xml:space="preserve">view: </w:t>
+            </w:r>
+            <w:r>
+              <w:t>19s</w:t>
+            </w:r>
           </w:p>
         </w:tc>
       </w:tr>
@@ -2958,8 +2962,22 @@
         <w:t>Tester 2</w:t>
       </w:r>
       <w:r>
-        <w:t xml:space="preserve"> - name</w:t>
-      </w:r>
+        <w:t xml:space="preserve"> </w:t>
+      </w:r>
+      <w:r>
+        <w:t>–</w:t>
+      </w:r>
+      <w:r>
+        <w:t xml:space="preserve"> </w:t>
+      </w:r>
+      <w:r>
+        <w:t xml:space="preserve">Stephanie </w:t>
+      </w:r>
+      <w:proofErr w:type="spellStart"/>
+      <w:r>
+        <w:t>Temmink</w:t>
+      </w:r>
+      <w:proofErr w:type="spellEnd"/>
     </w:p>
     <w:tbl>
       <w:tblPr>
@@ -3051,6 +3069,9 @@
             <w:pPr>
               <w:jc w:val="both"/>
             </w:pPr>
+            <w:r>
+              <w:t>28s</w:t>
+            </w:r>
           </w:p>
         </w:tc>
       </w:tr>
@@ -3082,23 +3103,43 @@
             <w:pPr>
               <w:jc w:val="both"/>
             </w:pPr>
+            <w:r>
+              <w:t xml:space="preserve">Login page: </w:t>
+            </w:r>
+            <w:r>
+              <w:t>3s</w:t>
+            </w:r>
+          </w:p>
+          <w:p>
+            <w:pPr>
+              <w:jc w:val="both"/>
+            </w:pPr>
+            <w:r>
+              <w:t xml:space="preserve">Course overview: </w:t>
+            </w:r>
+            <w:r>
+              <w:t>25s</w:t>
+            </w:r>
           </w:p>
         </w:tc>
       </w:tr>
     </w:tbl>
     <w:p/>
-    <w:p/>
-    <w:p/>
-    <w:p/>
-    <w:p/>
-    <w:p/>
     <w:p>
       <w:r>
-        <w:lastRenderedPageBreak/>
         <w:t>Tester 3</w:t>
       </w:r>
       <w:r>
-        <w:t xml:space="preserve"> - name</w:t>
+        <w:t xml:space="preserve"> </w:t>
+      </w:r>
+      <w:r>
+        <w:t>–</w:t>
+      </w:r>
+      <w:r>
+        <w:t xml:space="preserve"> </w:t>
+      </w:r>
+      <w:r>
+        <w:t>Matthijs Bruins</w:t>
       </w:r>
     </w:p>
     <w:tbl>
@@ -3191,6 +3232,9 @@
             <w:pPr>
               <w:jc w:val="both"/>
             </w:pPr>
+            <w:r>
+              <w:t>26s</w:t>
+            </w:r>
           </w:p>
         </w:tc>
       </w:tr>
@@ -3222,10 +3266,27 @@
             <w:pPr>
               <w:jc w:val="both"/>
             </w:pPr>
+            <w:r>
+              <w:t>Login page: 3s</w:t>
+            </w:r>
+          </w:p>
+          <w:p>
+            <w:pPr>
+              <w:jc w:val="both"/>
+            </w:pPr>
+            <w:r>
+              <w:t xml:space="preserve">Course overview: </w:t>
+            </w:r>
+            <w:r>
+              <w:t>23s</w:t>
+            </w:r>
           </w:p>
         </w:tc>
       </w:tr>
     </w:tbl>
+    <w:p/>
+    <w:p/>
+    <w:p/>
     <w:p/>
     <w:p>
       <w:pPr>
@@ -3237,6 +3298,7 @@
       </w:pPr>
       <w:bookmarkStart w:id="4" w:name="_Toc89345451"/>
       <w:r>
+        <w:lastRenderedPageBreak/>
         <w:t>Usability testing results</w:t>
       </w:r>
       <w:bookmarkEnd w:id="4"/>
@@ -3264,34 +3326,34 @@
         <w:jc w:val="both"/>
         <w:rPr>
           <w:color w:val="8496B0" w:themeColor="text2" w:themeTint="99"/>
-        </w:rPr>
-      </w:pPr>
-      <w:r>
-        <w:rPr>
-          <w:color w:val="8496B0" w:themeColor="text2" w:themeTint="99"/>
+          <w:sz w:val="20"/>
+          <w:szCs w:val="20"/>
+        </w:rPr>
+      </w:pPr>
+      <w:r>
+        <w:rPr>
+          <w:color w:val="8496B0" w:themeColor="text2" w:themeTint="99"/>
+          <w:sz w:val="20"/>
+          <w:szCs w:val="20"/>
         </w:rPr>
         <w:t>-</w:t>
       </w:r>
       <w:r>
         <w:rPr>
           <w:color w:val="8496B0" w:themeColor="text2" w:themeTint="99"/>
+          <w:sz w:val="20"/>
+          <w:szCs w:val="20"/>
         </w:rPr>
         <w:t>Makes notes of the usability tests and f</w:t>
       </w:r>
       <w:r>
         <w:rPr>
           <w:color w:val="8496B0" w:themeColor="text2" w:themeTint="99"/>
-        </w:rPr>
-        <w:t xml:space="preserve">ill in the feedback grid for each participant. You need at least 3 </w:t>
-      </w:r>
-      <w:proofErr w:type="gramStart"/>
-      <w:r>
-        <w:rPr>
-          <w:color w:val="8496B0" w:themeColor="text2" w:themeTint="99"/>
-        </w:rPr>
-        <w:t>testers.-</w:t>
-      </w:r>
-      <w:proofErr w:type="gramEnd"/>
+          <w:sz w:val="20"/>
+          <w:szCs w:val="20"/>
+        </w:rPr>
+        <w:t>ill in the feedback grid for each participant. You need at least 3 testers.-</w:t>
+      </w:r>
     </w:p>
     <w:tbl>
       <w:tblPr>
@@ -3332,11 +3394,7 @@
             </w:r>
             <w:proofErr w:type="spellEnd"/>
             <w:r>
-              <w:t xml:space="preserve"> </w:t>
-            </w:r>
-            <w:proofErr w:type="gramStart"/>
-            <w:r>
-              <w:t xml:space="preserve">- </w:t>
+              <w:t xml:space="preserve"> - </w:t>
             </w:r>
             <w:r>
               <w:t xml:space="preserve"> </w:t>
@@ -3350,7 +3408,6 @@
               </w:rPr>
               <w:t>475527</w:t>
             </w:r>
-            <w:proofErr w:type="gramEnd"/>
           </w:p>
         </w:tc>
         <w:tc>
@@ -3472,6 +3529,7 @@
       </w:tr>
       <w:tr>
         <w:trPr>
+          <w:trHeight w:val="2241"/>
           <w:jc w:val="center"/>
         </w:trPr>
         <w:tc>
@@ -3559,6 +3617,7 @@
       </w:tr>
       <w:tr>
         <w:trPr>
+          <w:trHeight w:val="930"/>
           <w:jc w:val="center"/>
         </w:trPr>
         <w:tc>
@@ -3626,9 +3685,6 @@
         </w:tc>
       </w:tr>
     </w:tbl>
-    <w:p/>
-    <w:p/>
-    <w:p/>
     <w:p/>
     <w:tbl>
       <w:tblPr>
@@ -3651,7 +3707,6 @@
           </w:tcPr>
           <w:p>
             <w:r>
-              <w:lastRenderedPageBreak/>
               <w:t>Tester 2</w:t>
             </w:r>
             <w:r>
@@ -3745,15 +3800,7 @@
               <w:t>A lot of text</w:t>
             </w:r>
             <w:r>
-              <w:t xml:space="preserve"> (</w:t>
-            </w:r>
-            <w:proofErr w:type="gramStart"/>
-            <w:r>
-              <w:t>in particular on</w:t>
-            </w:r>
-            <w:proofErr w:type="gramEnd"/>
-            <w:r>
-              <w:t xml:space="preserve"> the main page)</w:t>
+              <w:t xml:space="preserve"> (in particular on the main page)</w:t>
             </w:r>
             <w:r>
               <w:t xml:space="preserve">, a lot of </w:t>
@@ -3892,31 +3939,18 @@
               <w:rPr>
                 <w:bCs/>
               </w:rPr>
-              <w:t xml:space="preserve">dedicate an account page to </w:t>
-            </w:r>
-            <w:proofErr w:type="gramStart"/>
-            <w:r>
-              <w:rPr>
-                <w:bCs/>
-              </w:rPr>
-              <w:t>it, and</w:t>
-            </w:r>
-            <w:proofErr w:type="gramEnd"/>
-            <w:r>
-              <w:rPr>
-                <w:bCs/>
-              </w:rPr>
-              <w:t xml:space="preserve"> decrease the amount of text &amp; the size of the elements on the main page and possibly the course details page. Likes the rest of it.</w:t>
-            </w:r>
-          </w:p>
-          <w:p>
-            <w:pPr>
-              <w:jc w:val="both"/>
-            </w:pPr>
+              <w:t>dedicate an account page to it, and decrease the amount of text &amp; the size of the elements on the main page and possibly the course details page. Likes the rest of it.</w:t>
+            </w:r>
           </w:p>
         </w:tc>
       </w:tr>
     </w:tbl>
+    <w:p>
+      <w:r>
+        <w:t xml:space="preserve"> </w:t>
+      </w:r>
+    </w:p>
+    <w:p/>
     <w:p/>
     <w:tbl>
       <w:tblPr>
@@ -3939,6 +3973,7 @@
           </w:tcPr>
           <w:p>
             <w:r>
+              <w:lastRenderedPageBreak/>
               <w:t>Tester 3</w:t>
             </w:r>
             <w:r>
@@ -4106,15 +4141,7 @@
               </w:numPr>
             </w:pPr>
             <w:r>
-              <w:t xml:space="preserve">Feels overwhelmed by the </w:t>
-            </w:r>
-            <w:proofErr w:type="gramStart"/>
-            <w:r>
-              <w:t>amount</w:t>
-            </w:r>
-            <w:proofErr w:type="gramEnd"/>
-            <w:r>
-              <w:t xml:space="preserve"> of buttons and text on the main course page</w:t>
+              <w:t>Feels overwhelmed by the amount of buttons and text on the main course page</w:t>
             </w:r>
           </w:p>
           <w:p>
@@ -4187,7 +4214,6 @@
             <w:r>
               <w:t xml:space="preserve">” </w:t>
             </w:r>
-            <w:proofErr w:type="gramStart"/>
             <w:r>
               <w:t>header</w:t>
             </w:r>
@@ -4195,11 +4221,7 @@
               <w:t xml:space="preserve"> </w:t>
             </w:r>
             <w:r>
-              <w:t xml:space="preserve"> means</w:t>
-            </w:r>
-            <w:proofErr w:type="gramEnd"/>
-            <w:r>
-              <w:t xml:space="preserve"> on the course details page (</w:t>
+              <w:t xml:space="preserve"> means on the course details page (</w:t>
             </w:r>
             <w:r>
               <w:t>documents</w:t>
@@ -4321,6 +4343,14 @@
     <w:p/>
     <w:p/>
     <w:p/>
+    <w:p/>
+    <w:p/>
+    <w:p/>
+    <w:p/>
+    <w:p/>
+    <w:p/>
+    <w:p/>
+    <w:p/>
     <w:p>
       <w:pPr>
         <w:pStyle w:val="Heading2"/>
@@ -4331,6 +4361,7 @@
       </w:pPr>
       <w:bookmarkStart w:id="6" w:name="_Toc89345453"/>
       <w:r>
+        <w:lastRenderedPageBreak/>
         <w:t>Actions points</w:t>
       </w:r>
       <w:bookmarkEnd w:id="6"/>
@@ -4419,14 +4450,7 @@
         <w:rPr>
           <w:color w:val="8496B0" w:themeColor="text2" w:themeTint="99"/>
         </w:rPr>
-        <w:t xml:space="preserve">so the teacher can see the usability </w:t>
-      </w:r>
-      <w:proofErr w:type="gramStart"/>
-      <w:r>
-        <w:rPr>
-          <w:color w:val="8496B0" w:themeColor="text2" w:themeTint="99"/>
-        </w:rPr>
-        <w:t>problem</w:t>
+        <w:t>so the teacher can see the usability problem</w:t>
       </w:r>
       <w:r>
         <w:rPr>
@@ -4440,148 +4464,37 @@
         </w:rPr>
         <w:t>-</w:t>
       </w:r>
-      <w:proofErr w:type="gramEnd"/>
     </w:p>
     <w:p>
       <w:pPr>
         <w:pStyle w:val="ListParagraph"/>
         <w:numPr>
           <w:ilvl w:val="0"/>
-          <w:numId w:val="11"/>
+          <w:numId w:val="18"/>
         </w:numPr>
-        <w:jc w:val="both"/>
-        <w:rPr>
-          <w:color w:val="FF0000"/>
-        </w:rPr>
-      </w:pPr>
-      <w:r>
-        <w:rPr>
-          <w:color w:val="FF0000"/>
-        </w:rPr>
-        <w:t xml:space="preserve">The </w:t>
-      </w:r>
-      <w:r>
-        <w:rPr>
-          <w:color w:val="FF0000"/>
-        </w:rPr>
-        <w:t xml:space="preserve">home </w:t>
-      </w:r>
-      <w:r>
-        <w:rPr>
-          <w:color w:val="FF0000"/>
-        </w:rPr>
-        <w:t xml:space="preserve">menu </w:t>
-      </w:r>
-      <w:r>
-        <w:rPr>
-          <w:color w:val="FF0000"/>
-        </w:rPr>
-        <w:t xml:space="preserve">item </w:t>
-      </w:r>
-      <w:r>
-        <w:rPr>
-          <w:color w:val="FF0000"/>
-        </w:rPr>
-        <w:t xml:space="preserve">is </w:t>
-      </w:r>
-      <w:r>
-        <w:rPr>
-          <w:color w:val="FF0000"/>
-        </w:rPr>
-        <w:t xml:space="preserve">too </w:t>
-      </w:r>
-      <w:r>
-        <w:rPr>
-          <w:color w:val="FF0000"/>
-        </w:rPr>
-        <w:t>ambiguous</w:t>
-      </w:r>
-      <w:r>
-        <w:rPr>
-          <w:color w:val="FF0000"/>
-        </w:rPr>
-        <w:t>.</w:t>
-      </w:r>
-      <w:r>
-        <w:rPr>
-          <w:color w:val="FF0000"/>
-        </w:rPr>
-        <w:t xml:space="preserve"> I need to </w:t>
-      </w:r>
-      <w:r>
-        <w:rPr>
-          <w:color w:val="FF0000"/>
-        </w:rPr>
-        <w:t xml:space="preserve">split </w:t>
-      </w:r>
-      <w:r>
-        <w:rPr>
-          <w:color w:val="FF0000"/>
-        </w:rPr>
-        <w:t xml:space="preserve">it into </w:t>
-      </w:r>
-      <w:r>
-        <w:rPr>
-          <w:color w:val="FF0000"/>
-        </w:rPr>
-        <w:t>sub-</w:t>
-      </w:r>
-      <w:r>
-        <w:rPr>
-          <w:color w:val="FF0000"/>
-        </w:rPr>
-        <w:t>menus</w:t>
-      </w:r>
-      <w:r>
-        <w:rPr>
-          <w:color w:val="FF0000"/>
-        </w:rPr>
-        <w:t xml:space="preserve"> </w:t>
-      </w:r>
-      <w:r>
-        <w:rPr>
-          <w:color w:val="FF0000"/>
-        </w:rPr>
-        <w:t>Format Text and Edit Document</w:t>
-      </w:r>
-      <w:r>
-        <w:rPr>
-          <w:color w:val="FF0000"/>
-        </w:rPr>
-        <w:t>.</w:t>
-      </w:r>
-      <w:r>
-        <w:rPr>
-          <w:color w:val="FF0000"/>
-        </w:rPr>
-        <w:t xml:space="preserve"> </w:t>
-      </w:r>
-      <w:r>
-        <w:rPr>
-          <w:b/>
-          <w:color w:val="FF0000"/>
-        </w:rPr>
-        <w:t>(EXAMPLE - DELETE WHEN SUBMITTING)</w:t>
-      </w:r>
-    </w:p>
-    <w:p>
-      <w:pPr>
-        <w:pStyle w:val="ListParagraph"/>
-        <w:jc w:val="both"/>
-        <w:rPr>
-          <w:color w:val="FF0000"/>
-        </w:rPr>
-      </w:pPr>
-      <w:r>
-        <w:rPr>
-          <w:noProof/>
-          <w:color w:val="FF0000"/>
-        </w:rPr>
+      </w:pPr>
+      <w:r>
         <w:drawing>
-          <wp:inline distT="0" distB="0" distL="0" distR="0" wp14:anchorId="54DA90EB" wp14:editId="02EE4146">
-            <wp:extent cx="5480050" cy="1111818"/>
-            <wp:effectExtent l="0" t="0" r="6350" b="0"/>
-            <wp:docPr id="1" name="Picture 1"/>
+          <wp:anchor distT="0" distB="0" distL="114300" distR="114300" simplePos="0" relativeHeight="251659264" behindDoc="1" locked="0" layoutInCell="1" allowOverlap="1" wp14:anchorId="0E983FD5" wp14:editId="09DE23B0">
+            <wp:simplePos x="0" y="0"/>
+            <wp:positionH relativeFrom="page">
+              <wp:align>right</wp:align>
+            </wp:positionH>
+            <wp:positionV relativeFrom="paragraph">
+              <wp:posOffset>11430</wp:posOffset>
+            </wp:positionV>
+            <wp:extent cx="4340225" cy="1581785"/>
+            <wp:effectExtent l="0" t="0" r="3175" b="0"/>
+            <wp:wrapTight wrapText="bothSides">
+              <wp:wrapPolygon edited="0">
+                <wp:start x="0" y="0"/>
+                <wp:lineTo x="0" y="21331"/>
+                <wp:lineTo x="21521" y="21331"/>
+                <wp:lineTo x="21521" y="0"/>
+                <wp:lineTo x="0" y="0"/>
+              </wp:wrapPolygon>
+            </wp:wrapTight>
+            <wp:docPr id="1" name="Picture 1" descr="A screenshot of a computer&#10;&#10;Description automatically generated with medium confidence"/>
             <wp:cNvGraphicFramePr>
               <a:graphicFrameLocks xmlns:a="http://schemas.openxmlformats.org/drawingml/2006/main" noChangeAspect="1"/>
             </wp:cNvGraphicFramePr>
@@ -4589,11 +4502,17 @@
               <a:graphicData uri="http://schemas.openxmlformats.org/drawingml/2006/picture">
                 <pic:pic xmlns:pic="http://schemas.openxmlformats.org/drawingml/2006/picture">
                   <pic:nvPicPr>
-                    <pic:cNvPr id="1" name=""/>
+                    <pic:cNvPr id="1" name="Picture 1" descr="A screenshot of a computer&#10;&#10;Description automatically generated with medium confidence"/>
                     <pic:cNvPicPr/>
                   </pic:nvPicPr>
                   <pic:blipFill>
-                    <a:blip r:embed="rId10"/>
+                    <a:blip r:embed="rId10">
+                      <a:extLst>
+                        <a:ext uri="{28A0092B-C50C-407E-A947-70E740481C1C}">
+                          <a14:useLocalDpi xmlns:a14="http://schemas.microsoft.com/office/drawing/2010/main" val="0"/>
+                        </a:ext>
+                      </a:extLst>
+                    </a:blip>
                     <a:stretch>
                       <a:fillRect/>
                     </a:stretch>
@@ -4601,7 +4520,7 @@
                   <pic:spPr>
                     <a:xfrm>
                       <a:off x="0" y="0"/>
-                      <a:ext cx="5553587" cy="1126738"/>
+                      <a:ext cx="4340225" cy="1581785"/>
                     </a:xfrm>
                     <a:prstGeom prst="rect">
                       <a:avLst/>
@@ -4610,14 +4529,90 @@
                 </pic:pic>
               </a:graphicData>
             </a:graphic>
-          </wp:inline>
+            <wp14:sizeRelH relativeFrom="margin">
+              <wp14:pctWidth>0</wp14:pctWidth>
+            </wp14:sizeRelH>
+            <wp14:sizeRelV relativeFrom="margin">
+              <wp14:pctHeight>0</wp14:pctHeight>
+            </wp14:sizeRelV>
+          </wp:anchor>
         </w:drawing>
+      </w:r>
+      <w:r>
+        <w:t>P</w:t>
+      </w:r>
+      <w:r>
+        <w:t>roblem: t</w:t>
+      </w:r>
+      <w:r>
+        <w:t>he course overview felt overwhelming due to large elements/large font size.</w:t>
+      </w:r>
+      <w:r>
+        <w:t xml:space="preserve"> (circled red)</w:t>
+      </w:r>
+      <w:r>
+        <w:t>.</w:t>
+      </w:r>
+      <w:r>
+        <w:t xml:space="preserve"> </w:t>
       </w:r>
     </w:p>
     <w:p>
       <w:pPr>
         <w:pStyle w:val="ListParagraph"/>
-        <w:jc w:val="both"/>
+      </w:pPr>
+      <w:r>
+        <w:rPr>
+          <w:noProof/>
+        </w:rPr>
+        <w:t xml:space="preserve"> </w:t>
+      </w:r>
+    </w:p>
+    <w:p>
+      <w:pPr>
+        <w:pStyle w:val="ListParagraph"/>
+        <w:rPr>
+          <w:noProof/>
+        </w:rPr>
+      </w:pPr>
+      <w:r>
+        <w:rPr>
+          <w:noProof/>
+        </w:rPr>
+        <w:t>Solution:</w:t>
+      </w:r>
+      <w:r>
+        <w:rPr>
+          <w:noProof/>
+        </w:rPr>
+        <w:t xml:space="preserve"> </w:t>
+      </w:r>
+      <w:r>
+        <w:rPr>
+          <w:noProof/>
+        </w:rPr>
+        <w:t>the elements should be resized to the same size as those circled yellow (or perhaps even smaller</w:t>
+      </w:r>
+      <w:r>
+        <w:rPr>
+          <w:noProof/>
+        </w:rPr>
+        <w:t>.</w:t>
+      </w:r>
+    </w:p>
+    <w:p>
+      <w:pPr>
+        <w:pStyle w:val="ListParagraph"/>
+      </w:pPr>
+    </w:p>
+    <w:p>
+      <w:pPr>
+        <w:pStyle w:val="ListParagraph"/>
+      </w:pPr>
+    </w:p>
+    <w:p>
+      <w:pPr>
+        <w:pStyle w:val="ListParagraph"/>
       </w:pPr>
     </w:p>
     <w:p>
@@ -4625,34 +4620,754 @@
         <w:pStyle w:val="ListParagraph"/>
         <w:numPr>
           <w:ilvl w:val="0"/>
-          <w:numId w:val="11"/>
+          <w:numId w:val="18"/>
         </w:numPr>
-        <w:jc w:val="both"/>
-      </w:pPr>
-      <w:r>
-        <w:t>…</w:t>
+      </w:pPr>
+      <w:r>
+        <w:drawing>
+          <wp:anchor distT="0" distB="0" distL="114300" distR="114300" simplePos="0" relativeHeight="251658240" behindDoc="1" locked="0" layoutInCell="1" allowOverlap="1" wp14:anchorId="0A0FA9B4" wp14:editId="7EE146D7">
+            <wp:simplePos x="0" y="0"/>
+            <wp:positionH relativeFrom="page">
+              <wp:posOffset>3448436</wp:posOffset>
+            </wp:positionH>
+            <wp:positionV relativeFrom="paragraph">
+              <wp:posOffset>59828</wp:posOffset>
+            </wp:positionV>
+            <wp:extent cx="4324350" cy="1852295"/>
+            <wp:effectExtent l="0" t="0" r="0" b="0"/>
+            <wp:wrapTight wrapText="bothSides">
+              <wp:wrapPolygon edited="0">
+                <wp:start x="0" y="0"/>
+                <wp:lineTo x="0" y="21326"/>
+                <wp:lineTo x="21505" y="21326"/>
+                <wp:lineTo x="21505" y="0"/>
+                <wp:lineTo x="0" y="0"/>
+              </wp:wrapPolygon>
+            </wp:wrapTight>
+            <wp:docPr id="2" name="Picture 2" descr="Graphical user interface, application&#10;&#10;Description automatically generated"/>
+            <wp:cNvGraphicFramePr>
+              <a:graphicFrameLocks xmlns:a="http://schemas.openxmlformats.org/drawingml/2006/main" noChangeAspect="1"/>
+            </wp:cNvGraphicFramePr>
+            <a:graphic xmlns:a="http://schemas.openxmlformats.org/drawingml/2006/main">
+              <a:graphicData uri="http://schemas.openxmlformats.org/drawingml/2006/picture">
+                <pic:pic xmlns:pic="http://schemas.openxmlformats.org/drawingml/2006/picture">
+                  <pic:nvPicPr>
+                    <pic:cNvPr id="2" name="Picture 2" descr="Graphical user interface, application&#10;&#10;Description automatically generated"/>
+                    <pic:cNvPicPr/>
+                  </pic:nvPicPr>
+                  <pic:blipFill>
+                    <a:blip r:embed="rId11" cstate="print">
+                      <a:extLst>
+                        <a:ext uri="{28A0092B-C50C-407E-A947-70E740481C1C}">
+                          <a14:useLocalDpi xmlns:a14="http://schemas.microsoft.com/office/drawing/2010/main" val="0"/>
+                        </a:ext>
+                      </a:extLst>
+                    </a:blip>
+                    <a:stretch>
+                      <a:fillRect/>
+                    </a:stretch>
+                  </pic:blipFill>
+                  <pic:spPr>
+                    <a:xfrm>
+                      <a:off x="0" y="0"/>
+                      <a:ext cx="4324350" cy="1852295"/>
+                    </a:xfrm>
+                    <a:prstGeom prst="rect">
+                      <a:avLst/>
+                    </a:prstGeom>
+                  </pic:spPr>
+                </pic:pic>
+              </a:graphicData>
+            </a:graphic>
+            <wp14:sizeRelH relativeFrom="margin">
+              <wp14:pctWidth>0</wp14:pctWidth>
+            </wp14:sizeRelH>
+            <wp14:sizeRelV relativeFrom="margin">
+              <wp14:pctHeight>0</wp14:pctHeight>
+            </wp14:sizeRelV>
+          </wp:anchor>
+        </w:drawing>
+      </w:r>
+      <w:r>
+        <w:t>Problem: t</w:t>
+      </w:r>
+      <w:r>
+        <w:t>he “details” tab on the course overview page is unnecessary</w:t>
+      </w:r>
+      <w:r>
+        <w:t xml:space="preserve">, since it’s not something that’s needed very often. </w:t>
       </w:r>
     </w:p>
     <w:p>
       <w:pPr>
-        <w:ind w:firstLine="360"/>
-      </w:pPr>
+        <w:ind w:left="720"/>
+      </w:pPr>
+      <w:r>
+        <w:t xml:space="preserve">Solution: </w:t>
+      </w:r>
+      <w:r>
+        <w:t>a separate</w:t>
+      </w:r>
+      <w:r>
+        <w:t xml:space="preserve"> </w:t>
+      </w:r>
+      <w:r>
+        <w:t>“Profile”/”Account” page is required, where that kind of info is shown.</w:t>
+      </w:r>
     </w:p>
     <w:p>
       <w:pPr>
-        <w:ind w:firstLine="360"/>
+        <w:ind w:left="720"/>
       </w:pPr>
     </w:p>
     <w:p>
       <w:pPr>
-        <w:ind w:firstLine="360"/>
+        <w:ind w:left="720"/>
       </w:pPr>
     </w:p>
     <w:p>
-      <w:r>
-        <w:br w:type="page"/>
-      </w:r>
+      <w:pPr>
+        <w:ind w:left="720"/>
+      </w:pPr>
     </w:p>
+    <w:p>
+      <w:pPr>
+        <w:pStyle w:val="ListParagraph"/>
+        <w:numPr>
+          <w:ilvl w:val="0"/>
+          <w:numId w:val="18"/>
+        </w:numPr>
+      </w:pPr>
+      <w:r>
+        <w:drawing>
+          <wp:anchor distT="0" distB="0" distL="114300" distR="114300" simplePos="0" relativeHeight="251660288" behindDoc="1" locked="0" layoutInCell="1" allowOverlap="1" wp14:anchorId="68D8149F" wp14:editId="0285AD96">
+            <wp:simplePos x="0" y="0"/>
+            <wp:positionH relativeFrom="page">
+              <wp:align>right</wp:align>
+            </wp:positionH>
+            <wp:positionV relativeFrom="paragraph">
+              <wp:posOffset>6709</wp:posOffset>
+            </wp:positionV>
+            <wp:extent cx="4376166" cy="1184744"/>
+            <wp:effectExtent l="0" t="0" r="5715" b="0"/>
+            <wp:wrapTight wrapText="bothSides">
+              <wp:wrapPolygon edited="0">
+                <wp:start x="0" y="0"/>
+                <wp:lineTo x="0" y="21195"/>
+                <wp:lineTo x="21534" y="21195"/>
+                <wp:lineTo x="21534" y="0"/>
+                <wp:lineTo x="0" y="0"/>
+              </wp:wrapPolygon>
+            </wp:wrapTight>
+            <wp:docPr id="3" name="Picture 3" descr="Graphical user interface&#10;&#10;Description automatically generated with low confidence"/>
+            <wp:cNvGraphicFramePr>
+              <a:graphicFrameLocks xmlns:a="http://schemas.openxmlformats.org/drawingml/2006/main" noChangeAspect="1"/>
+            </wp:cNvGraphicFramePr>
+            <a:graphic xmlns:a="http://schemas.openxmlformats.org/drawingml/2006/main">
+              <a:graphicData uri="http://schemas.openxmlformats.org/drawingml/2006/picture">
+                <pic:pic xmlns:pic="http://schemas.openxmlformats.org/drawingml/2006/picture">
+                  <pic:nvPicPr>
+                    <pic:cNvPr id="3" name="Picture 3" descr="Graphical user interface&#10;&#10;Description automatically generated with low confidence"/>
+                    <pic:cNvPicPr/>
+                  </pic:nvPicPr>
+                  <pic:blipFill>
+                    <a:blip r:embed="rId12">
+                      <a:extLst>
+                        <a:ext uri="{28A0092B-C50C-407E-A947-70E740481C1C}">
+                          <a14:useLocalDpi xmlns:a14="http://schemas.microsoft.com/office/drawing/2010/main" val="0"/>
+                        </a:ext>
+                      </a:extLst>
+                    </a:blip>
+                    <a:stretch>
+                      <a:fillRect/>
+                    </a:stretch>
+                  </pic:blipFill>
+                  <pic:spPr>
+                    <a:xfrm>
+                      <a:off x="0" y="0"/>
+                      <a:ext cx="4376166" cy="1184744"/>
+                    </a:xfrm>
+                    <a:prstGeom prst="rect">
+                      <a:avLst/>
+                    </a:prstGeom>
+                  </pic:spPr>
+                </pic:pic>
+              </a:graphicData>
+            </a:graphic>
+            <wp14:sizeRelH relativeFrom="margin">
+              <wp14:pctWidth>0</wp14:pctWidth>
+            </wp14:sizeRelH>
+            <wp14:sizeRelV relativeFrom="margin">
+              <wp14:pctHeight>0</wp14:pctHeight>
+            </wp14:sizeRelV>
+          </wp:anchor>
+        </w:drawing>
+      </w:r>
+      <w:r>
+        <w:t>Problem: it wasn’t clear that the cross-button (circled red) would hide the controls of the video player.</w:t>
+      </w:r>
+    </w:p>
+    <w:p>
+      <w:pPr>
+        <w:ind w:left="720"/>
+      </w:pPr>
+      <w:r>
+        <w:t>Solution: consider changing the cross icon to a text element saying “hide controls”.</w:t>
+      </w:r>
+    </w:p>
+    <w:p>
+      <w:pPr>
+        <w:ind w:left="720"/>
+      </w:pPr>
+    </w:p>
+    <w:p>
+      <w:pPr>
+        <w:pStyle w:val="ListParagraph"/>
+        <w:numPr>
+          <w:ilvl w:val="0"/>
+          <w:numId w:val="18"/>
+        </w:numPr>
+      </w:pPr>
+      <w:r>
+        <w:drawing>
+          <wp:anchor distT="0" distB="0" distL="114300" distR="114300" simplePos="0" relativeHeight="251661312" behindDoc="1" locked="0" layoutInCell="1" allowOverlap="1" wp14:anchorId="7310C857" wp14:editId="363753A8">
+            <wp:simplePos x="0" y="0"/>
+            <wp:positionH relativeFrom="column">
+              <wp:posOffset>4312313</wp:posOffset>
+            </wp:positionH>
+            <wp:positionV relativeFrom="paragraph">
+              <wp:posOffset>10795</wp:posOffset>
+            </wp:positionV>
+            <wp:extent cx="2967355" cy="2027555"/>
+            <wp:effectExtent l="0" t="0" r="4445" b="0"/>
+            <wp:wrapTight wrapText="bothSides">
+              <wp:wrapPolygon edited="0">
+                <wp:start x="0" y="0"/>
+                <wp:lineTo x="0" y="21309"/>
+                <wp:lineTo x="21494" y="21309"/>
+                <wp:lineTo x="21494" y="0"/>
+                <wp:lineTo x="0" y="0"/>
+              </wp:wrapPolygon>
+            </wp:wrapTight>
+            <wp:docPr id="4" name="Picture 4"/>
+            <wp:cNvGraphicFramePr>
+              <a:graphicFrameLocks xmlns:a="http://schemas.openxmlformats.org/drawingml/2006/main" noChangeAspect="1"/>
+            </wp:cNvGraphicFramePr>
+            <a:graphic xmlns:a="http://schemas.openxmlformats.org/drawingml/2006/main">
+              <a:graphicData uri="http://schemas.openxmlformats.org/drawingml/2006/picture">
+                <pic:pic xmlns:pic="http://schemas.openxmlformats.org/drawingml/2006/picture">
+                  <pic:nvPicPr>
+                    <pic:cNvPr id="4" name="Picture 4"/>
+                    <pic:cNvPicPr/>
+                  </pic:nvPicPr>
+                  <pic:blipFill>
+                    <a:blip r:embed="rId13">
+                      <a:extLst>
+                        <a:ext uri="{28A0092B-C50C-407E-A947-70E740481C1C}">
+                          <a14:useLocalDpi xmlns:a14="http://schemas.microsoft.com/office/drawing/2010/main" val="0"/>
+                        </a:ext>
+                      </a:extLst>
+                    </a:blip>
+                    <a:stretch>
+                      <a:fillRect/>
+                    </a:stretch>
+                  </pic:blipFill>
+                  <pic:spPr>
+                    <a:xfrm>
+                      <a:off x="0" y="0"/>
+                      <a:ext cx="2967355" cy="2027555"/>
+                    </a:xfrm>
+                    <a:prstGeom prst="rect">
+                      <a:avLst/>
+                    </a:prstGeom>
+                  </pic:spPr>
+                </pic:pic>
+              </a:graphicData>
+            </a:graphic>
+            <wp14:sizeRelH relativeFrom="margin">
+              <wp14:pctWidth>0</wp14:pctWidth>
+            </wp14:sizeRelH>
+            <wp14:sizeRelV relativeFrom="margin">
+              <wp14:pctHeight>0</wp14:pctHeight>
+            </wp14:sizeRelV>
+          </wp:anchor>
+        </w:drawing>
+      </w:r>
+      <w:r>
+        <w:t xml:space="preserve">Problem: </w:t>
+      </w:r>
+      <w:r>
+        <w:t xml:space="preserve">the term’s project isn’t included in the overview. </w:t>
+      </w:r>
+    </w:p>
+    <w:p>
+      <w:pPr>
+        <w:ind w:left="720"/>
+      </w:pPr>
+      <w:r>
+        <w:t>Solution: to adhere to the previously mentioned improvements by decreasing the elements size/font size, consider a different element shape, or shrink the sizes even further so that the project fits as well.</w:t>
+      </w:r>
+    </w:p>
+    <w:p/>
+    <w:p/>
+    <w:p/>
+    <w:p/>
+    <w:p/>
+    <w:p>
+      <w:pPr>
+        <w:pStyle w:val="ListParagraph"/>
+        <w:numPr>
+          <w:ilvl w:val="0"/>
+          <w:numId w:val="18"/>
+        </w:numPr>
+      </w:pPr>
+      <w:r>
+        <w:lastRenderedPageBreak/>
+        <w:drawing>
+          <wp:anchor distT="0" distB="0" distL="114300" distR="114300" simplePos="0" relativeHeight="251662336" behindDoc="1" locked="0" layoutInCell="1" allowOverlap="1" wp14:anchorId="6D4F0640" wp14:editId="53A17A50">
+            <wp:simplePos x="0" y="0"/>
+            <wp:positionH relativeFrom="page">
+              <wp:align>right</wp:align>
+            </wp:positionH>
+            <wp:positionV relativeFrom="paragraph">
+              <wp:posOffset>9359</wp:posOffset>
+            </wp:positionV>
+            <wp:extent cx="3557905" cy="2080895"/>
+            <wp:effectExtent l="0" t="0" r="4445" b="0"/>
+            <wp:wrapTight wrapText="bothSides">
+              <wp:wrapPolygon edited="0">
+                <wp:start x="0" y="0"/>
+                <wp:lineTo x="0" y="21356"/>
+                <wp:lineTo x="21511" y="21356"/>
+                <wp:lineTo x="21511" y="0"/>
+                <wp:lineTo x="0" y="0"/>
+              </wp:wrapPolygon>
+            </wp:wrapTight>
+            <wp:docPr id="5" name="Picture 5" descr="Graphical user interface, application, Teams&#10;&#10;Description automatically generated"/>
+            <wp:cNvGraphicFramePr>
+              <a:graphicFrameLocks xmlns:a="http://schemas.openxmlformats.org/drawingml/2006/main" noChangeAspect="1"/>
+            </wp:cNvGraphicFramePr>
+            <a:graphic xmlns:a="http://schemas.openxmlformats.org/drawingml/2006/main">
+              <a:graphicData uri="http://schemas.openxmlformats.org/drawingml/2006/picture">
+                <pic:pic xmlns:pic="http://schemas.openxmlformats.org/drawingml/2006/picture">
+                  <pic:nvPicPr>
+                    <pic:cNvPr id="5" name="Picture 5" descr="Graphical user interface, application, Teams&#10;&#10;Description automatically generated"/>
+                    <pic:cNvPicPr/>
+                  </pic:nvPicPr>
+                  <pic:blipFill>
+                    <a:blip r:embed="rId14" cstate="print">
+                      <a:extLst>
+                        <a:ext uri="{28A0092B-C50C-407E-A947-70E740481C1C}">
+                          <a14:useLocalDpi xmlns:a14="http://schemas.microsoft.com/office/drawing/2010/main" val="0"/>
+                        </a:ext>
+                      </a:extLst>
+                    </a:blip>
+                    <a:stretch>
+                      <a:fillRect/>
+                    </a:stretch>
+                  </pic:blipFill>
+                  <pic:spPr>
+                    <a:xfrm>
+                      <a:off x="0" y="0"/>
+                      <a:ext cx="3557905" cy="2080895"/>
+                    </a:xfrm>
+                    <a:prstGeom prst="rect">
+                      <a:avLst/>
+                    </a:prstGeom>
+                  </pic:spPr>
+                </pic:pic>
+              </a:graphicData>
+            </a:graphic>
+            <wp14:sizeRelH relativeFrom="margin">
+              <wp14:pctWidth>0</wp14:pctWidth>
+            </wp14:sizeRelH>
+            <wp14:sizeRelV relativeFrom="margin">
+              <wp14:pctHeight>0</wp14:pctHeight>
+            </wp14:sizeRelV>
+          </wp:anchor>
+        </w:drawing>
+      </w:r>
+      <w:r>
+        <w:t xml:space="preserve">Problem: the webcam placement feels strange. </w:t>
+      </w:r>
+    </w:p>
+    <w:p>
+      <w:pPr>
+        <w:ind w:left="720"/>
+      </w:pPr>
+      <w:r>
+        <w:t>Solution: consider relocating it to (for example) the top right of the screen</w:t>
+      </w:r>
+    </w:p>
+    <w:p/>
+    <w:p/>
+    <w:p/>
+    <w:p/>
+    <w:p/>
+    <w:p>
+      <w:pPr>
+        <w:pStyle w:val="ListParagraph"/>
+        <w:numPr>
+          <w:ilvl w:val="0"/>
+          <w:numId w:val="18"/>
+        </w:numPr>
+      </w:pPr>
+      <w:r>
+        <w:drawing>
+          <wp:anchor distT="0" distB="0" distL="114300" distR="114300" simplePos="0" relativeHeight="251663360" behindDoc="1" locked="0" layoutInCell="1" allowOverlap="1" wp14:anchorId="3570288F" wp14:editId="775D2D9B">
+            <wp:simplePos x="0" y="0"/>
+            <wp:positionH relativeFrom="page">
+              <wp:align>right</wp:align>
+            </wp:positionH>
+            <wp:positionV relativeFrom="paragraph">
+              <wp:posOffset>6350</wp:posOffset>
+            </wp:positionV>
+            <wp:extent cx="4309745" cy="1407160"/>
+            <wp:effectExtent l="0" t="0" r="0" b="2540"/>
+            <wp:wrapTight wrapText="bothSides">
+              <wp:wrapPolygon edited="0">
+                <wp:start x="0" y="0"/>
+                <wp:lineTo x="0" y="21347"/>
+                <wp:lineTo x="21482" y="21347"/>
+                <wp:lineTo x="21482" y="0"/>
+                <wp:lineTo x="0" y="0"/>
+              </wp:wrapPolygon>
+            </wp:wrapTight>
+            <wp:docPr id="7" name="Picture 7" descr="Graphical user interface&#10;&#10;Description automatically generated with medium confidence"/>
+            <wp:cNvGraphicFramePr>
+              <a:graphicFrameLocks xmlns:a="http://schemas.openxmlformats.org/drawingml/2006/main" noChangeAspect="1"/>
+            </wp:cNvGraphicFramePr>
+            <a:graphic xmlns:a="http://schemas.openxmlformats.org/drawingml/2006/main">
+              <a:graphicData uri="http://schemas.openxmlformats.org/drawingml/2006/picture">
+                <pic:pic xmlns:pic="http://schemas.openxmlformats.org/drawingml/2006/picture">
+                  <pic:nvPicPr>
+                    <pic:cNvPr id="7" name="Picture 7" descr="Graphical user interface&#10;&#10;Description automatically generated with medium confidence"/>
+                    <pic:cNvPicPr/>
+                  </pic:nvPicPr>
+                  <pic:blipFill>
+                    <a:blip r:embed="rId15" cstate="print">
+                      <a:extLst>
+                        <a:ext uri="{28A0092B-C50C-407E-A947-70E740481C1C}">
+                          <a14:useLocalDpi xmlns:a14="http://schemas.microsoft.com/office/drawing/2010/main" val="0"/>
+                        </a:ext>
+                      </a:extLst>
+                    </a:blip>
+                    <a:stretch>
+                      <a:fillRect/>
+                    </a:stretch>
+                  </pic:blipFill>
+                  <pic:spPr>
+                    <a:xfrm>
+                      <a:off x="0" y="0"/>
+                      <a:ext cx="4309745" cy="1407160"/>
+                    </a:xfrm>
+                    <a:prstGeom prst="rect">
+                      <a:avLst/>
+                    </a:prstGeom>
+                  </pic:spPr>
+                </pic:pic>
+              </a:graphicData>
+            </a:graphic>
+            <wp14:sizeRelH relativeFrom="margin">
+              <wp14:pctWidth>0</wp14:pctWidth>
+            </wp14:sizeRelH>
+            <wp14:sizeRelV relativeFrom="margin">
+              <wp14:pctHeight>0</wp14:pctHeight>
+            </wp14:sizeRelV>
+          </wp:anchor>
+        </w:drawing>
+      </w:r>
+      <w:r>
+        <w:t xml:space="preserve">Problem: a “college-year” button is missing (to select a schoolyear, such as 2020-2021, 2021-2022 </w:t>
+      </w:r>
+      <w:proofErr w:type="spellStart"/>
+      <w:r>
+        <w:t>etc</w:t>
+      </w:r>
+      <w:proofErr w:type="spellEnd"/>
+      <w:r>
+        <w:t>)</w:t>
+      </w:r>
+      <w:r>
+        <w:t xml:space="preserve">. </w:t>
+      </w:r>
+    </w:p>
+    <w:p>
+      <w:pPr>
+        <w:ind w:left="720"/>
+      </w:pPr>
+      <w:r>
+        <w:t>Solution: add a small (doesn’t have to stand out, but the option should be there)</w:t>
+      </w:r>
+      <w:r>
+        <w:t xml:space="preserve"> button to allow for that possibility. </w:t>
+      </w:r>
+      <w:r>
+        <w:t>For example, it could be placed somewhere in the red area.</w:t>
+      </w:r>
+    </w:p>
+    <w:p>
+      <w:pPr>
+        <w:ind w:left="720"/>
+      </w:pPr>
+    </w:p>
+    <w:p>
+      <w:pPr>
+        <w:pStyle w:val="ListParagraph"/>
+        <w:numPr>
+          <w:ilvl w:val="0"/>
+          <w:numId w:val="18"/>
+        </w:numPr>
+      </w:pPr>
+      <w:r>
+        <w:drawing>
+          <wp:anchor distT="0" distB="0" distL="114300" distR="114300" simplePos="0" relativeHeight="251664384" behindDoc="1" locked="0" layoutInCell="1" allowOverlap="1" wp14:anchorId="3C3D7B93" wp14:editId="747DB2AA">
+            <wp:simplePos x="0" y="0"/>
+            <wp:positionH relativeFrom="page">
+              <wp:align>right</wp:align>
+            </wp:positionH>
+            <wp:positionV relativeFrom="paragraph">
+              <wp:posOffset>9359</wp:posOffset>
+            </wp:positionV>
+            <wp:extent cx="4440555" cy="1034415"/>
+            <wp:effectExtent l="0" t="0" r="0" b="0"/>
+            <wp:wrapTight wrapText="bothSides">
+              <wp:wrapPolygon edited="0">
+                <wp:start x="0" y="0"/>
+                <wp:lineTo x="0" y="21083"/>
+                <wp:lineTo x="21498" y="21083"/>
+                <wp:lineTo x="21498" y="0"/>
+                <wp:lineTo x="0" y="0"/>
+              </wp:wrapPolygon>
+            </wp:wrapTight>
+            <wp:docPr id="8" name="Picture 8" descr="Table&#10;&#10;Description automatically generated"/>
+            <wp:cNvGraphicFramePr>
+              <a:graphicFrameLocks xmlns:a="http://schemas.openxmlformats.org/drawingml/2006/main" noChangeAspect="1"/>
+            </wp:cNvGraphicFramePr>
+            <a:graphic xmlns:a="http://schemas.openxmlformats.org/drawingml/2006/main">
+              <a:graphicData uri="http://schemas.openxmlformats.org/drawingml/2006/picture">
+                <pic:pic xmlns:pic="http://schemas.openxmlformats.org/drawingml/2006/picture">
+                  <pic:nvPicPr>
+                    <pic:cNvPr id="8" name="Picture 8" descr="Table&#10;&#10;Description automatically generated"/>
+                    <pic:cNvPicPr/>
+                  </pic:nvPicPr>
+                  <pic:blipFill>
+                    <a:blip r:embed="rId16" cstate="print">
+                      <a:extLst>
+                        <a:ext uri="{28A0092B-C50C-407E-A947-70E740481C1C}">
+                          <a14:useLocalDpi xmlns:a14="http://schemas.microsoft.com/office/drawing/2010/main" val="0"/>
+                        </a:ext>
+                      </a:extLst>
+                    </a:blip>
+                    <a:stretch>
+                      <a:fillRect/>
+                    </a:stretch>
+                  </pic:blipFill>
+                  <pic:spPr>
+                    <a:xfrm>
+                      <a:off x="0" y="0"/>
+                      <a:ext cx="4440555" cy="1034415"/>
+                    </a:xfrm>
+                    <a:prstGeom prst="rect">
+                      <a:avLst/>
+                    </a:prstGeom>
+                  </pic:spPr>
+                </pic:pic>
+              </a:graphicData>
+            </a:graphic>
+          </wp:anchor>
+        </w:drawing>
+      </w:r>
+      <w:r>
+        <w:t>Problem: it’s not quite clear to some testers what these elements are supposed to be (a link to the course page? A shortcut to a live lecture, or a recording?)</w:t>
+      </w:r>
+    </w:p>
+    <w:p>
+      <w:pPr>
+        <w:ind w:left="720"/>
+      </w:pPr>
+      <w:r>
+        <w:t xml:space="preserve">Solution: </w:t>
+      </w:r>
+      <w:r>
+        <w:t>Don’t know yet</w:t>
+      </w:r>
+      <w:r>
+        <w:t xml:space="preserve"> </w:t>
+      </w:r>
+      <w:r>
+        <w:rPr>
+          <w:color w:val="FF0000"/>
+        </w:rPr>
+        <w:t>UPDATE THIS</w:t>
+      </w:r>
+    </w:p>
+    <w:p>
+      <w:pPr>
+        <w:ind w:left="720"/>
+      </w:pPr>
+    </w:p>
+    <w:p>
+      <w:pPr>
+        <w:pStyle w:val="ListParagraph"/>
+        <w:numPr>
+          <w:ilvl w:val="0"/>
+          <w:numId w:val="18"/>
+        </w:numPr>
+      </w:pPr>
+      <w:r>
+        <w:drawing>
+          <wp:anchor distT="0" distB="0" distL="114300" distR="114300" simplePos="0" relativeHeight="251665408" behindDoc="1" locked="0" layoutInCell="1" allowOverlap="1" wp14:anchorId="2A23EBA2" wp14:editId="456B41EE">
+            <wp:simplePos x="0" y="0"/>
+            <wp:positionH relativeFrom="column">
+              <wp:posOffset>5024865</wp:posOffset>
+            </wp:positionH>
+            <wp:positionV relativeFrom="paragraph">
+              <wp:posOffset>6212</wp:posOffset>
+            </wp:positionV>
+            <wp:extent cx="2270760" cy="2615565"/>
+            <wp:effectExtent l="0" t="0" r="0" b="0"/>
+            <wp:wrapTight wrapText="bothSides">
+              <wp:wrapPolygon edited="0">
+                <wp:start x="0" y="0"/>
+                <wp:lineTo x="0" y="21395"/>
+                <wp:lineTo x="21383" y="21395"/>
+                <wp:lineTo x="21383" y="0"/>
+                <wp:lineTo x="0" y="0"/>
+              </wp:wrapPolygon>
+            </wp:wrapTight>
+            <wp:docPr id="9" name="Picture 9" descr="A picture containing diagram&#10;&#10;Description automatically generated"/>
+            <wp:cNvGraphicFramePr>
+              <a:graphicFrameLocks xmlns:a="http://schemas.openxmlformats.org/drawingml/2006/main" noChangeAspect="1"/>
+            </wp:cNvGraphicFramePr>
+            <a:graphic xmlns:a="http://schemas.openxmlformats.org/drawingml/2006/main">
+              <a:graphicData uri="http://schemas.openxmlformats.org/drawingml/2006/picture">
+                <pic:pic xmlns:pic="http://schemas.openxmlformats.org/drawingml/2006/picture">
+                  <pic:nvPicPr>
+                    <pic:cNvPr id="9" name="Picture 9" descr="A picture containing diagram&#10;&#10;Description automatically generated"/>
+                    <pic:cNvPicPr/>
+                  </pic:nvPicPr>
+                  <pic:blipFill>
+                    <a:blip r:embed="rId17">
+                      <a:extLst>
+                        <a:ext uri="{28A0092B-C50C-407E-A947-70E740481C1C}">
+                          <a14:useLocalDpi xmlns:a14="http://schemas.microsoft.com/office/drawing/2010/main" val="0"/>
+                        </a:ext>
+                      </a:extLst>
+                    </a:blip>
+                    <a:stretch>
+                      <a:fillRect/>
+                    </a:stretch>
+                  </pic:blipFill>
+                  <pic:spPr>
+                    <a:xfrm>
+                      <a:off x="0" y="0"/>
+                      <a:ext cx="2270760" cy="2615565"/>
+                    </a:xfrm>
+                    <a:prstGeom prst="rect">
+                      <a:avLst/>
+                    </a:prstGeom>
+                  </pic:spPr>
+                </pic:pic>
+              </a:graphicData>
+            </a:graphic>
+            <wp14:sizeRelH relativeFrom="margin">
+              <wp14:pctWidth>0</wp14:pctWidth>
+            </wp14:sizeRelH>
+            <wp14:sizeRelV relativeFrom="margin">
+              <wp14:pctHeight>0</wp14:pctHeight>
+            </wp14:sizeRelV>
+          </wp:anchor>
+        </w:drawing>
+      </w:r>
+      <w:r>
+        <w:t>Problem: it’s not clear what this means.</w:t>
+      </w:r>
+      <w:r>
+        <w:t xml:space="preserve"> </w:t>
+      </w:r>
+      <w:r>
+        <w:t>Are the elements files/folders that have been added recently?</w:t>
+      </w:r>
+    </w:p>
+    <w:p>
+      <w:pPr>
+        <w:ind w:left="720"/>
+      </w:pPr>
+      <w:r>
+        <w:t>Solution:</w:t>
+      </w:r>
+      <w:r>
+        <w:t xml:space="preserve"> change “</w:t>
+      </w:r>
+      <w:proofErr w:type="spellStart"/>
+      <w:r>
+        <w:t>Recents</w:t>
+      </w:r>
+      <w:proofErr w:type="spellEnd"/>
+      <w:r>
+        <w:t xml:space="preserve">” into </w:t>
+      </w:r>
+      <w:r>
+        <w:t>“Recent</w:t>
+      </w:r>
+      <w:r>
+        <w:t>ly</w:t>
+      </w:r>
+      <w:r>
+        <w:t xml:space="preserve"> </w:t>
+      </w:r>
+      <w:r>
+        <w:t>used</w:t>
+      </w:r>
+      <w:r>
+        <w:t>”</w:t>
+      </w:r>
+      <w:r>
+        <w:t xml:space="preserve"> </w:t>
+      </w:r>
+    </w:p>
+    <w:p>
+      <w:pPr>
+        <w:ind w:left="360"/>
+      </w:pPr>
+    </w:p>
+    <w:p>
+      <w:pPr>
+        <w:ind w:left="720"/>
+      </w:pPr>
+    </w:p>
+    <w:p>
+      <w:pPr>
+        <w:ind w:left="720"/>
+      </w:pPr>
+    </w:p>
+    <w:p>
+      <w:pPr>
+        <w:ind w:left="720"/>
+      </w:pPr>
+    </w:p>
+    <w:p>
+      <w:pPr>
+        <w:ind w:left="720"/>
+      </w:pPr>
+    </w:p>
+    <w:p>
+      <w:pPr>
+        <w:ind w:left="720"/>
+      </w:pPr>
+    </w:p>
+    <w:p>
+      <w:pPr>
+        <w:ind w:left="720"/>
+      </w:pPr>
+    </w:p>
+    <w:p>
+      <w:pPr>
+        <w:ind w:left="720"/>
+      </w:pPr>
+    </w:p>
+    <w:p/>
     <w:p>
       <w:pPr>
         <w:pStyle w:val="Heading1"/>
@@ -4727,14 +5442,7 @@
         <w:rPr>
           <w:color w:val="8496B0" w:themeColor="text2" w:themeTint="99"/>
         </w:rPr>
-        <w:t xml:space="preserve"> Make sure there is only one thing you are changing so your experimental results are </w:t>
-      </w:r>
-      <w:proofErr w:type="gramStart"/>
-      <w:r>
-        <w:rPr>
-          <w:color w:val="8496B0" w:themeColor="text2" w:themeTint="99"/>
-        </w:rPr>
-        <w:t>valid.</w:t>
+        <w:t xml:space="preserve"> Make sure there is only one thing you are changing so your experimental results are valid.</w:t>
       </w:r>
       <w:r>
         <w:rPr>
@@ -4742,7 +5450,6 @@
         </w:rPr>
         <w:t>-</w:t>
       </w:r>
-      <w:proofErr w:type="gramEnd"/>
     </w:p>
     <w:p>
       <w:pPr>
@@ -5034,14 +5741,7 @@
         <w:rPr>
           <w:color w:val="8496B0" w:themeColor="text2" w:themeTint="99"/>
         </w:rPr>
-        <w:t>you have no control over but could affect the results (confounding variables</w:t>
-      </w:r>
-      <w:proofErr w:type="gramStart"/>
-      <w:r>
-        <w:rPr>
-          <w:color w:val="8496B0" w:themeColor="text2" w:themeTint="99"/>
-        </w:rPr>
-        <w:t>)</w:t>
+        <w:t>you have no control over but could affect the results (confounding variables)</w:t>
       </w:r>
       <w:r>
         <w:rPr>
@@ -5055,7 +5755,6 @@
         </w:rPr>
         <w:t>-</w:t>
       </w:r>
-      <w:proofErr w:type="gramEnd"/>
     </w:p>
     <w:tbl>
       <w:tblPr>
@@ -5506,7 +6205,6 @@
       </w:pPr>
       <w:bookmarkStart w:id="11" w:name="_Toc89345458"/>
       <w:r>
-        <w:lastRenderedPageBreak/>
         <w:t>User task</w:t>
       </w:r>
       <w:r>
@@ -5550,16 +6248,8 @@
         <w:rPr>
           <w:color w:val="8496B0" w:themeColor="text2" w:themeTint="99"/>
         </w:rPr>
-        <w:t xml:space="preserve">Copy-paste the table as </w:t>
-      </w:r>
-      <w:proofErr w:type="gramStart"/>
-      <w:r>
-        <w:rPr>
-          <w:color w:val="8496B0" w:themeColor="text2" w:themeTint="99"/>
-        </w:rPr>
-        <w:t>necessary.-</w:t>
-      </w:r>
-      <w:proofErr w:type="gramEnd"/>
+        <w:t>Copy-paste the table as necessary.-</w:t>
+      </w:r>
     </w:p>
     <w:tbl>
       <w:tblPr>
@@ -5669,6 +6359,7 @@
       </w:pPr>
       <w:bookmarkStart w:id="12" w:name="_Toc89345459"/>
       <w:r>
+        <w:lastRenderedPageBreak/>
         <w:t>Survey</w:t>
       </w:r>
       <w:bookmarkEnd w:id="12"/>
@@ -5721,14 +6412,7 @@
         <w:rPr>
           <w:color w:val="8496B0" w:themeColor="text2" w:themeTint="99"/>
         </w:rPr>
-        <w:t xml:space="preserve"> your hypothesis</w:t>
-      </w:r>
-      <w:proofErr w:type="gramStart"/>
-      <w:r>
-        <w:rPr>
-          <w:color w:val="8496B0" w:themeColor="text2" w:themeTint="99"/>
-        </w:rPr>
-        <w:t>).</w:t>
+        <w:t xml:space="preserve"> your hypothesis).</w:t>
       </w:r>
       <w:r>
         <w:rPr>
@@ -5736,7 +6420,6 @@
         </w:rPr>
         <w:t>-</w:t>
       </w:r>
-      <w:proofErr w:type="gramEnd"/>
     </w:p>
     <w:tbl>
       <w:tblPr>
@@ -6325,7 +7008,6 @@
         </w:rPr>
         <w:t xml:space="preserve"> or in the following </w:t>
       </w:r>
-      <w:proofErr w:type="gramStart"/>
       <w:r>
         <w:rPr>
           <w:color w:val="8496B0" w:themeColor="text2" w:themeTint="99"/>
@@ -6344,7 +7026,6 @@
         </w:rPr>
         <w:t>-</w:t>
       </w:r>
-      <w:proofErr w:type="gramEnd"/>
     </w:p>
     <w:p>
       <w:pPr>
@@ -6453,14 +7134,7 @@
         <w:rPr>
           <w:color w:val="8496B0" w:themeColor="text2" w:themeTint="99"/>
         </w:rPr>
-        <w:t xml:space="preserve"> You can choose a different way of presenting your data if the table does not provide a good structure but make sure you show, per question and per condition, the required </w:t>
-      </w:r>
-      <w:proofErr w:type="gramStart"/>
-      <w:r>
-        <w:rPr>
-          <w:color w:val="8496B0" w:themeColor="text2" w:themeTint="99"/>
-        </w:rPr>
-        <w:t>information.</w:t>
+        <w:t xml:space="preserve"> You can choose a different way of presenting your data if the table does not provide a good structure but make sure you show, per question and per condition, the required information.</w:t>
       </w:r>
       <w:r>
         <w:rPr>
@@ -6468,7 +7142,6 @@
         </w:rPr>
         <w:t>-</w:t>
       </w:r>
-      <w:proofErr w:type="gramEnd"/>
     </w:p>
     <w:tbl>
       <w:tblPr>
@@ -6504,7 +7177,6 @@
                 <w:b/>
                 <w:color w:val="FF0000"/>
               </w:rPr>
-              <w:lastRenderedPageBreak/>
               <w:t>(EXAMPLE TABLE - DELETE WHEN SUBMITTING)</w:t>
             </w:r>
           </w:p>
@@ -7186,6 +7858,7 @@
               <w:rPr>
                 <w:b/>
               </w:rPr>
+              <w:lastRenderedPageBreak/>
               <w:t>Standard deviation</w:t>
             </w:r>
           </w:p>
@@ -8151,16 +8824,8 @@
         <w:rPr>
           <w:color w:val="8496B0" w:themeColor="text2" w:themeTint="99"/>
         </w:rPr>
-        <w:t xml:space="preserve">-Draw a box plot to better understand the results from the A/B </w:t>
-      </w:r>
-      <w:proofErr w:type="gramStart"/>
-      <w:r>
-        <w:rPr>
-          <w:color w:val="8496B0" w:themeColor="text2" w:themeTint="99"/>
-        </w:rPr>
-        <w:t>testing.-</w:t>
-      </w:r>
-      <w:proofErr w:type="gramEnd"/>
+        <w:t>-Draw a box plot to better understand the results from the A/B testing.-</w:t>
+      </w:r>
     </w:p>
     <w:p>
       <w:pPr>
@@ -8206,21 +8871,7 @@
         <w:rPr>
           <w:color w:val="8496B0" w:themeColor="text2" w:themeTint="99"/>
         </w:rPr>
-        <w:t xml:space="preserve">-Discuss if your hypothesis was validated or not using the results of your A/B </w:t>
-      </w:r>
-      <w:proofErr w:type="gramStart"/>
-      <w:r>
-        <w:rPr>
-          <w:color w:val="8496B0" w:themeColor="text2" w:themeTint="99"/>
-        </w:rPr>
-        <w:t>testing.-</w:t>
-      </w:r>
-      <w:proofErr w:type="gramEnd"/>
-      <w:r>
-        <w:rPr>
-          <w:color w:val="8496B0" w:themeColor="text2" w:themeTint="99"/>
-        </w:rPr>
-        <w:t xml:space="preserve"> </w:t>
+        <w:t xml:space="preserve">-Discuss if your hypothesis was validated or not using the results of your A/B testing.- </w:t>
       </w:r>
     </w:p>
     <w:p>
@@ -8229,7 +8880,6 @@
         <w:jc w:val="both"/>
       </w:pPr>
       <w:r>
-        <w:lastRenderedPageBreak/>
         <w:t>…</w:t>
       </w:r>
     </w:p>
@@ -8287,14 +8937,7 @@
         <w:rPr>
           <w:color w:val="8496B0" w:themeColor="text2" w:themeTint="99"/>
         </w:rPr>
-        <w:t xml:space="preserve">based on the results of your A/B </w:t>
-      </w:r>
-      <w:proofErr w:type="gramStart"/>
-      <w:r>
-        <w:rPr>
-          <w:color w:val="8496B0" w:themeColor="text2" w:themeTint="99"/>
-        </w:rPr>
-        <w:t>testing.</w:t>
+        <w:t>based on the results of your A/B testing.</w:t>
       </w:r>
       <w:r>
         <w:rPr>
@@ -8302,7 +8945,6 @@
         </w:rPr>
         <w:t>-</w:t>
       </w:r>
-      <w:proofErr w:type="gramEnd"/>
     </w:p>
     <w:p>
       <w:pPr>
@@ -8420,14 +9062,7 @@
         <w:rPr>
           <w:color w:val="8496B0" w:themeColor="text2" w:themeTint="99"/>
         </w:rPr>
-        <w:t xml:space="preserve"> (think about future modules or projects</w:t>
-      </w:r>
-      <w:proofErr w:type="gramStart"/>
-      <w:r>
-        <w:rPr>
-          <w:color w:val="8496B0" w:themeColor="text2" w:themeTint="99"/>
-        </w:rPr>
-        <w:t>)</w:t>
+        <w:t xml:space="preserve"> (think about future modules or projects)</w:t>
       </w:r>
       <w:r>
         <w:rPr>
@@ -8441,7 +9076,6 @@
         </w:rPr>
         <w:t>-</w:t>
       </w:r>
-      <w:proofErr w:type="gramEnd"/>
     </w:p>
     <w:p>
       <w:pPr>
@@ -8477,6 +9111,7 @@
         <w:jc w:val="both"/>
       </w:pPr>
       <w:r>
+        <w:lastRenderedPageBreak/>
         <w:t>…</w:t>
       </w:r>
     </w:p>
@@ -8516,7 +9151,7 @@
     </w:p>
     <w:sectPr>
       <w:pgSz w:w="12240" w:h="15840"/>
-      <w:pgMar w:top="1440" w:right="1440" w:bottom="1440" w:left="1440" w:header="720" w:footer="720" w:gutter="0"/>
+      <w:pgMar w:top="720" w:right="720" w:bottom="720" w:left="720" w:header="720" w:footer="720" w:gutter="0"/>
       <w:cols w:space="720"/>
       <w:docGrid w:linePitch="360"/>
     </w:sectPr>
@@ -8613,6 +9248,118 @@
     </w:lvl>
   </w:abstractNum>
   <w:abstractNum w:abstractNumId="1" w15:restartNumberingAfterBreak="0">
+    <w:nsid w:val="14EA1751"/>
+    <w:multiLevelType w:val="hybridMultilevel"/>
+    <w:tmpl w:val="F04403B2"/>
+    <w:lvl w:ilvl="0" w:tplc="E53CAFBA">
+      <w:numFmt w:val="bullet"/>
+      <w:lvlText w:val="-"/>
+      <w:lvlJc w:val="left"/>
+      <w:pPr>
+        <w:ind w:left="720" w:hanging="360"/>
+      </w:pPr>
+      <w:rPr>
+        <w:rFonts w:ascii="Calibri" w:eastAsiaTheme="minorHAnsi" w:hAnsi="Calibri" w:cs="Calibri" w:hint="default"/>
+      </w:rPr>
+    </w:lvl>
+    <w:lvl w:ilvl="1" w:tplc="08090003" w:tentative="1">
+      <w:start w:val="1"/>
+      <w:numFmt w:val="bullet"/>
+      <w:lvlText w:val="o"/>
+      <w:lvlJc w:val="left"/>
+      <w:pPr>
+        <w:ind w:left="1440" w:hanging="360"/>
+      </w:pPr>
+      <w:rPr>
+        <w:rFonts w:ascii="Courier New" w:hAnsi="Courier New" w:cs="Courier New" w:hint="default"/>
+      </w:rPr>
+    </w:lvl>
+    <w:lvl w:ilvl="2" w:tplc="08090005" w:tentative="1">
+      <w:start w:val="1"/>
+      <w:numFmt w:val="bullet"/>
+      <w:lvlText w:val=""/>
+      <w:lvlJc w:val="left"/>
+      <w:pPr>
+        <w:ind w:left="2160" w:hanging="360"/>
+      </w:pPr>
+      <w:rPr>
+        <w:rFonts w:ascii="Wingdings" w:hAnsi="Wingdings" w:hint="default"/>
+      </w:rPr>
+    </w:lvl>
+    <w:lvl w:ilvl="3" w:tplc="08090001" w:tentative="1">
+      <w:start w:val="1"/>
+      <w:numFmt w:val="bullet"/>
+      <w:lvlText w:val=""/>
+      <w:lvlJc w:val="left"/>
+      <w:pPr>
+        <w:ind w:left="2880" w:hanging="360"/>
+      </w:pPr>
+      <w:rPr>
+        <w:rFonts w:ascii="Symbol" w:hAnsi="Symbol" w:hint="default"/>
+      </w:rPr>
+    </w:lvl>
+    <w:lvl w:ilvl="4" w:tplc="08090003" w:tentative="1">
+      <w:start w:val="1"/>
+      <w:numFmt w:val="bullet"/>
+      <w:lvlText w:val="o"/>
+      <w:lvlJc w:val="left"/>
+      <w:pPr>
+        <w:ind w:left="3600" w:hanging="360"/>
+      </w:pPr>
+      <w:rPr>
+        <w:rFonts w:ascii="Courier New" w:hAnsi="Courier New" w:cs="Courier New" w:hint="default"/>
+      </w:rPr>
+    </w:lvl>
+    <w:lvl w:ilvl="5" w:tplc="08090005" w:tentative="1">
+      <w:start w:val="1"/>
+      <w:numFmt w:val="bullet"/>
+      <w:lvlText w:val=""/>
+      <w:lvlJc w:val="left"/>
+      <w:pPr>
+        <w:ind w:left="4320" w:hanging="360"/>
+      </w:pPr>
+      <w:rPr>
+        <w:rFonts w:ascii="Wingdings" w:hAnsi="Wingdings" w:hint="default"/>
+      </w:rPr>
+    </w:lvl>
+    <w:lvl w:ilvl="6" w:tplc="08090001" w:tentative="1">
+      <w:start w:val="1"/>
+      <w:numFmt w:val="bullet"/>
+      <w:lvlText w:val=""/>
+      <w:lvlJc w:val="left"/>
+      <w:pPr>
+        <w:ind w:left="5040" w:hanging="360"/>
+      </w:pPr>
+      <w:rPr>
+        <w:rFonts w:ascii="Symbol" w:hAnsi="Symbol" w:hint="default"/>
+      </w:rPr>
+    </w:lvl>
+    <w:lvl w:ilvl="7" w:tplc="08090003" w:tentative="1">
+      <w:start w:val="1"/>
+      <w:numFmt w:val="bullet"/>
+      <w:lvlText w:val="o"/>
+      <w:lvlJc w:val="left"/>
+      <w:pPr>
+        <w:ind w:left="5760" w:hanging="360"/>
+      </w:pPr>
+      <w:rPr>
+        <w:rFonts w:ascii="Courier New" w:hAnsi="Courier New" w:cs="Courier New" w:hint="default"/>
+      </w:rPr>
+    </w:lvl>
+    <w:lvl w:ilvl="8" w:tplc="08090005" w:tentative="1">
+      <w:start w:val="1"/>
+      <w:numFmt w:val="bullet"/>
+      <w:lvlText w:val=""/>
+      <w:lvlJc w:val="left"/>
+      <w:pPr>
+        <w:ind w:left="6480" w:hanging="360"/>
+      </w:pPr>
+      <w:rPr>
+        <w:rFonts w:ascii="Wingdings" w:hAnsi="Wingdings" w:hint="default"/>
+      </w:rPr>
+    </w:lvl>
+  </w:abstractNum>
+  <w:abstractNum w:abstractNumId="2" w15:restartNumberingAfterBreak="0">
     <w:nsid w:val="1B5D0665"/>
     <w:multiLevelType w:val="hybridMultilevel"/>
     <w:tmpl w:val="247E7E7C"/>
@@ -8698,7 +9445,7 @@
       </w:pPr>
     </w:lvl>
   </w:abstractNum>
-  <w:abstractNum w:abstractNumId="2" w15:restartNumberingAfterBreak="0">
+  <w:abstractNum w:abstractNumId="3" w15:restartNumberingAfterBreak="0">
     <w:nsid w:val="1F832655"/>
     <w:multiLevelType w:val="hybridMultilevel"/>
     <w:tmpl w:val="7E2A6D88"/>
@@ -8811,7 +9558,7 @@
       </w:rPr>
     </w:lvl>
   </w:abstractNum>
-  <w:abstractNum w:abstractNumId="3" w15:restartNumberingAfterBreak="0">
+  <w:abstractNum w:abstractNumId="4" w15:restartNumberingAfterBreak="0">
     <w:nsid w:val="22CF0FD3"/>
     <w:multiLevelType w:val="hybridMultilevel"/>
     <w:tmpl w:val="8EC20DCC"/>
@@ -8897,7 +9644,7 @@
       </w:pPr>
     </w:lvl>
   </w:abstractNum>
-  <w:abstractNum w:abstractNumId="4" w15:restartNumberingAfterBreak="0">
+  <w:abstractNum w:abstractNumId="5" w15:restartNumberingAfterBreak="0">
     <w:nsid w:val="2649782F"/>
     <w:multiLevelType w:val="hybridMultilevel"/>
     <w:tmpl w:val="10F84A6E"/>
@@ -8986,7 +9733,7 @@
       </w:pPr>
     </w:lvl>
   </w:abstractNum>
-  <w:abstractNum w:abstractNumId="5" w15:restartNumberingAfterBreak="0">
+  <w:abstractNum w:abstractNumId="6" w15:restartNumberingAfterBreak="0">
     <w:nsid w:val="29097B74"/>
     <w:multiLevelType w:val="hybridMultilevel"/>
     <w:tmpl w:val="A5D21BF4"/>
@@ -9099,7 +9846,7 @@
       </w:rPr>
     </w:lvl>
   </w:abstractNum>
-  <w:abstractNum w:abstractNumId="6" w15:restartNumberingAfterBreak="0">
+  <w:abstractNum w:abstractNumId="7" w15:restartNumberingAfterBreak="0">
     <w:nsid w:val="2B9F2043"/>
     <w:multiLevelType w:val="hybridMultilevel"/>
     <w:tmpl w:val="B95456E8"/>
@@ -9212,7 +9959,7 @@
       </w:rPr>
     </w:lvl>
   </w:abstractNum>
-  <w:abstractNum w:abstractNumId="7" w15:restartNumberingAfterBreak="0">
+  <w:abstractNum w:abstractNumId="8" w15:restartNumberingAfterBreak="0">
     <w:nsid w:val="33F44E24"/>
     <w:multiLevelType w:val="hybridMultilevel"/>
     <w:tmpl w:val="09402B6C"/>
@@ -9325,7 +10072,7 @@
       </w:rPr>
     </w:lvl>
   </w:abstractNum>
-  <w:abstractNum w:abstractNumId="8" w15:restartNumberingAfterBreak="0">
+  <w:abstractNum w:abstractNumId="9" w15:restartNumberingAfterBreak="0">
     <w:nsid w:val="43956780"/>
     <w:multiLevelType w:val="multilevel"/>
     <w:tmpl w:val="0409001F"/>
@@ -9411,7 +10158,7 @@
       </w:pPr>
     </w:lvl>
   </w:abstractNum>
-  <w:abstractNum w:abstractNumId="9" w15:restartNumberingAfterBreak="0">
+  <w:abstractNum w:abstractNumId="10" w15:restartNumberingAfterBreak="0">
     <w:nsid w:val="4A58542C"/>
     <w:multiLevelType w:val="hybridMultilevel"/>
     <w:tmpl w:val="A3E6449E"/>
@@ -9524,7 +10271,7 @@
       </w:rPr>
     </w:lvl>
   </w:abstractNum>
-  <w:abstractNum w:abstractNumId="10" w15:restartNumberingAfterBreak="0">
+  <w:abstractNum w:abstractNumId="11" w15:restartNumberingAfterBreak="0">
     <w:nsid w:val="511E23E6"/>
     <w:multiLevelType w:val="hybridMultilevel"/>
     <w:tmpl w:val="10F84A6E"/>
@@ -9613,7 +10360,7 @@
       </w:pPr>
     </w:lvl>
   </w:abstractNum>
-  <w:abstractNum w:abstractNumId="11" w15:restartNumberingAfterBreak="0">
+  <w:abstractNum w:abstractNumId="12" w15:restartNumberingAfterBreak="0">
     <w:nsid w:val="518349BD"/>
     <w:multiLevelType w:val="hybridMultilevel"/>
     <w:tmpl w:val="2B1E6A5C"/>
@@ -9699,7 +10446,7 @@
       </w:pPr>
     </w:lvl>
   </w:abstractNum>
-  <w:abstractNum w:abstractNumId="12" w15:restartNumberingAfterBreak="0">
+  <w:abstractNum w:abstractNumId="13" w15:restartNumberingAfterBreak="0">
     <w:nsid w:val="58144CD3"/>
     <w:multiLevelType w:val="hybridMultilevel"/>
     <w:tmpl w:val="EC562760"/>
@@ -9812,7 +10559,7 @@
       </w:rPr>
     </w:lvl>
   </w:abstractNum>
-  <w:abstractNum w:abstractNumId="13" w15:restartNumberingAfterBreak="0">
+  <w:abstractNum w:abstractNumId="14" w15:restartNumberingAfterBreak="0">
     <w:nsid w:val="59DB790A"/>
     <w:multiLevelType w:val="hybridMultilevel"/>
     <w:tmpl w:val="10F84A6E"/>
@@ -9901,7 +10648,7 @@
       </w:pPr>
     </w:lvl>
   </w:abstractNum>
-  <w:abstractNum w:abstractNumId="14" w15:restartNumberingAfterBreak="0">
+  <w:abstractNum w:abstractNumId="15" w15:restartNumberingAfterBreak="0">
     <w:nsid w:val="6311494D"/>
     <w:multiLevelType w:val="hybridMultilevel"/>
     <w:tmpl w:val="5B9827F6"/>
@@ -10014,7 +10761,7 @@
       </w:rPr>
     </w:lvl>
   </w:abstractNum>
-  <w:abstractNum w:abstractNumId="15" w15:restartNumberingAfterBreak="0">
+  <w:abstractNum w:abstractNumId="16" w15:restartNumberingAfterBreak="0">
     <w:nsid w:val="712142FF"/>
     <w:multiLevelType w:val="hybridMultilevel"/>
     <w:tmpl w:val="10F84A6E"/>
@@ -10103,53 +10850,148 @@
       </w:pPr>
     </w:lvl>
   </w:abstractNum>
+  <w:abstractNum w:abstractNumId="17" w15:restartNumberingAfterBreak="0">
+    <w:nsid w:val="733577B1"/>
+    <w:multiLevelType w:val="hybridMultilevel"/>
+    <w:tmpl w:val="13A6078C"/>
+    <w:lvl w:ilvl="0" w:tplc="0809000F">
+      <w:start w:val="1"/>
+      <w:numFmt w:val="decimal"/>
+      <w:lvlText w:val="%1."/>
+      <w:lvlJc w:val="left"/>
+      <w:pPr>
+        <w:ind w:left="720" w:hanging="360"/>
+      </w:pPr>
+      <w:rPr>
+        <w:rFonts w:hint="default"/>
+      </w:rPr>
+    </w:lvl>
+    <w:lvl w:ilvl="1" w:tplc="08090019">
+      <w:start w:val="1"/>
+      <w:numFmt w:val="lowerLetter"/>
+      <w:lvlText w:val="%2."/>
+      <w:lvlJc w:val="left"/>
+      <w:pPr>
+        <w:ind w:left="1440" w:hanging="360"/>
+      </w:pPr>
+    </w:lvl>
+    <w:lvl w:ilvl="2" w:tplc="0809001B" w:tentative="1">
+      <w:start w:val="1"/>
+      <w:numFmt w:val="lowerRoman"/>
+      <w:lvlText w:val="%3."/>
+      <w:lvlJc w:val="right"/>
+      <w:pPr>
+        <w:ind w:left="2160" w:hanging="180"/>
+      </w:pPr>
+    </w:lvl>
+    <w:lvl w:ilvl="3" w:tplc="0809000F" w:tentative="1">
+      <w:start w:val="1"/>
+      <w:numFmt w:val="decimal"/>
+      <w:lvlText w:val="%4."/>
+      <w:lvlJc w:val="left"/>
+      <w:pPr>
+        <w:ind w:left="2880" w:hanging="360"/>
+      </w:pPr>
+    </w:lvl>
+    <w:lvl w:ilvl="4" w:tplc="08090019" w:tentative="1">
+      <w:start w:val="1"/>
+      <w:numFmt w:val="lowerLetter"/>
+      <w:lvlText w:val="%5."/>
+      <w:lvlJc w:val="left"/>
+      <w:pPr>
+        <w:ind w:left="3600" w:hanging="360"/>
+      </w:pPr>
+    </w:lvl>
+    <w:lvl w:ilvl="5" w:tplc="0809001B" w:tentative="1">
+      <w:start w:val="1"/>
+      <w:numFmt w:val="lowerRoman"/>
+      <w:lvlText w:val="%6."/>
+      <w:lvlJc w:val="right"/>
+      <w:pPr>
+        <w:ind w:left="4320" w:hanging="180"/>
+      </w:pPr>
+    </w:lvl>
+    <w:lvl w:ilvl="6" w:tplc="0809000F" w:tentative="1">
+      <w:start w:val="1"/>
+      <w:numFmt w:val="decimal"/>
+      <w:lvlText w:val="%7."/>
+      <w:lvlJc w:val="left"/>
+      <w:pPr>
+        <w:ind w:left="5040" w:hanging="360"/>
+      </w:pPr>
+    </w:lvl>
+    <w:lvl w:ilvl="7" w:tplc="08090019" w:tentative="1">
+      <w:start w:val="1"/>
+      <w:numFmt w:val="lowerLetter"/>
+      <w:lvlText w:val="%8."/>
+      <w:lvlJc w:val="left"/>
+      <w:pPr>
+        <w:ind w:left="5760" w:hanging="360"/>
+      </w:pPr>
+    </w:lvl>
+    <w:lvl w:ilvl="8" w:tplc="0809001B" w:tentative="1">
+      <w:start w:val="1"/>
+      <w:numFmt w:val="lowerRoman"/>
+      <w:lvlText w:val="%9."/>
+      <w:lvlJc w:val="right"/>
+      <w:pPr>
+        <w:ind w:left="6480" w:hanging="180"/>
+      </w:pPr>
+    </w:lvl>
+  </w:abstractNum>
   <w:num w:numId="1">
-    <w:abstractNumId w:val="8"/>
+    <w:abstractNumId w:val="9"/>
   </w:num>
   <w:num w:numId="2">
-    <w:abstractNumId w:val="2"/>
+    <w:abstractNumId w:val="3"/>
   </w:num>
   <w:num w:numId="3">
     <w:abstractNumId w:val="0"/>
   </w:num>
   <w:num w:numId="4">
-    <w:abstractNumId w:val="9"/>
+    <w:abstractNumId w:val="10"/>
   </w:num>
   <w:num w:numId="5">
+    <w:abstractNumId w:val="8"/>
+  </w:num>
+  <w:num w:numId="6">
+    <w:abstractNumId w:val="6"/>
+  </w:num>
+  <w:num w:numId="7">
+    <w:abstractNumId w:val="2"/>
+  </w:num>
+  <w:num w:numId="8">
+    <w:abstractNumId w:val="4"/>
+  </w:num>
+  <w:num w:numId="9">
+    <w:abstractNumId w:val="11"/>
+  </w:num>
+  <w:num w:numId="10">
+    <w:abstractNumId w:val="14"/>
+  </w:num>
+  <w:num w:numId="11">
+    <w:abstractNumId w:val="15"/>
+  </w:num>
+  <w:num w:numId="12">
+    <w:abstractNumId w:val="5"/>
+  </w:num>
+  <w:num w:numId="13">
+    <w:abstractNumId w:val="16"/>
+  </w:num>
+  <w:num w:numId="14">
+    <w:abstractNumId w:val="12"/>
+  </w:num>
+  <w:num w:numId="15">
     <w:abstractNumId w:val="7"/>
   </w:num>
-  <w:num w:numId="6">
-    <w:abstractNumId w:val="5"/>
+  <w:num w:numId="16">
+    <w:abstractNumId w:val="13"/>
   </w:num>
-  <w:num w:numId="7">
+  <w:num w:numId="17">
     <w:abstractNumId w:val="1"/>
   </w:num>
-  <w:num w:numId="8">
-    <w:abstractNumId w:val="3"/>
-  </w:num>
-  <w:num w:numId="9">
-    <w:abstractNumId w:val="10"/>
-  </w:num>
-  <w:num w:numId="10">
-    <w:abstractNumId w:val="13"/>
-  </w:num>
-  <w:num w:numId="11">
-    <w:abstractNumId w:val="14"/>
-  </w:num>
-  <w:num w:numId="12">
-    <w:abstractNumId w:val="4"/>
-  </w:num>
-  <w:num w:numId="13">
-    <w:abstractNumId w:val="15"/>
-  </w:num>
-  <w:num w:numId="14">
-    <w:abstractNumId w:val="11"/>
-  </w:num>
-  <w:num w:numId="15">
-    <w:abstractNumId w:val="6"/>
-  </w:num>
-  <w:num w:numId="16">
-    <w:abstractNumId w:val="12"/>
+  <w:num w:numId="18">
+    <w:abstractNumId w:val="17"/>
   </w:num>
 </w:numbering>
 </file>

</xml_diff>

<commit_message>
Finished (actually) hi-fi's for A/B tests, made survey
</commit_message>
<xml_diff>
--- a/Prototypes/EvaluationReport_NilsMeijer_466301.docx
+++ b/Prototypes/EvaluationReport_NilsMeijer_466301.docx
@@ -63,12 +63,14 @@
           <w:sz w:val="44"/>
         </w:rPr>
       </w:pPr>
+      <w:proofErr w:type="spellStart"/>
       <w:r>
         <w:rPr>
           <w:sz w:val="44"/>
         </w:rPr>
         <w:t>CMGTwitch</w:t>
       </w:r>
+      <w:proofErr w:type="spellEnd"/>
     </w:p>
     <w:p>
       <w:pPr>
@@ -1977,7 +1979,15 @@
         <w:jc w:val="both"/>
       </w:pPr>
       <w:r>
-        <w:t>My solution is CMGTwitch, which is the online environment where lectures/online classes can be followed, and recordings be watched.</w:t>
+        <w:t xml:space="preserve">My solution is </w:t>
+      </w:r>
+      <w:proofErr w:type="spellStart"/>
+      <w:r>
+        <w:t>CMGTwitch</w:t>
+      </w:r>
+      <w:proofErr w:type="spellEnd"/>
+      <w:r>
+        <w:t>, which is the online environment where lectures/online classes can be followed, and recordings be watched.</w:t>
       </w:r>
     </w:p>
     <w:p>
@@ -2777,6 +2787,9 @@
     </w:tbl>
     <w:p/>
     <w:p>
+      <w:pPr>
+        <w:ind w:firstLine="720"/>
+      </w:pPr>
       <w:r>
         <w:t>Tester 1</w:t>
       </w:r>
@@ -2790,8 +2803,13 @@
         <w:t xml:space="preserve"> </w:t>
       </w:r>
       <w:r>
-        <w:t>Nienke Steinvoort</w:t>
-      </w:r>
+        <w:t xml:space="preserve">Nienke </w:t>
+      </w:r>
+      <w:proofErr w:type="spellStart"/>
+      <w:r>
+        <w:t>Steinvoort</w:t>
+      </w:r>
+      <w:proofErr w:type="spellEnd"/>
     </w:p>
     <w:tbl>
       <w:tblPr>
@@ -2943,6 +2961,9 @@
     </w:tbl>
     <w:p/>
     <w:p>
+      <w:pPr>
+        <w:ind w:firstLine="720"/>
+      </w:pPr>
       <w:r>
         <w:t>Tester 2</w:t>
       </w:r>
@@ -2956,8 +2977,13 @@
         <w:t xml:space="preserve"> </w:t>
       </w:r>
       <w:r>
-        <w:t>Stephanie Temmink</w:t>
-      </w:r>
+        <w:t xml:space="preserve">Stephanie </w:t>
+      </w:r>
+      <w:proofErr w:type="spellStart"/>
+      <w:r>
+        <w:t>Temmink</w:t>
+      </w:r>
+      <w:proofErr w:type="spellEnd"/>
     </w:p>
     <w:tbl>
       <w:tblPr>
@@ -3106,6 +3132,9 @@
     </w:tbl>
     <w:p/>
     <w:p>
+      <w:pPr>
+        <w:ind w:firstLine="720"/>
+      </w:pPr>
       <w:r>
         <w:t>Tester 3</w:t>
       </w:r>
@@ -3366,7 +3395,15 @@
               <w:t xml:space="preserve"> </w:t>
             </w:r>
             <w:r>
-              <w:t xml:space="preserve">Nienke Steinvoort - </w:t>
+              <w:t xml:space="preserve">Nienke </w:t>
+            </w:r>
+            <w:proofErr w:type="spellStart"/>
+            <w:r>
+              <w:t>Steinvoort</w:t>
+            </w:r>
+            <w:proofErr w:type="spellEnd"/>
+            <w:r>
+              <w:t xml:space="preserve"> - </w:t>
             </w:r>
             <w:r>
               <w:t xml:space="preserve"> </w:t>
@@ -3632,7 +3669,21 @@
               <w:rPr>
                 <w:bCs/>
               </w:rPr>
-              <w:t xml:space="preserve"> The focus should be placed more on giving live lessons instead of a “replacement of BlackBoard”.</w:t>
+              <w:t xml:space="preserve"> The focus should be placed more on giving live lessons instead of a “replacement of </w:t>
+            </w:r>
+            <w:proofErr w:type="spellStart"/>
+            <w:r>
+              <w:rPr>
+                <w:bCs/>
+              </w:rPr>
+              <w:t>BlackBoard</w:t>
+            </w:r>
+            <w:proofErr w:type="spellEnd"/>
+            <w:r>
+              <w:rPr>
+                <w:bCs/>
+              </w:rPr>
+              <w:t>”.</w:t>
             </w:r>
           </w:p>
           <w:p>
@@ -3679,8 +3730,13 @@
             <w:r>
               <w:t xml:space="preserve">Stephanie </w:t>
             </w:r>
-            <w:r>
-              <w:t xml:space="preserve">Temmink </w:t>
+            <w:proofErr w:type="spellStart"/>
+            <w:r>
+              <w:t>Temmink</w:t>
+            </w:r>
+            <w:proofErr w:type="spellEnd"/>
+            <w:r>
+              <w:t xml:space="preserve"> </w:t>
             </w:r>
             <w:r>
               <w:t>-</w:t>
@@ -4157,7 +4213,15 @@
               </w:numPr>
             </w:pPr>
             <w:r>
-              <w:t xml:space="preserve">Wonders what the “recents” </w:t>
+              <w:t>Wonders what the “</w:t>
+            </w:r>
+            <w:proofErr w:type="spellStart"/>
+            <w:r>
+              <w:t>recents</w:t>
+            </w:r>
+            <w:proofErr w:type="spellEnd"/>
+            <w:r>
+              <w:t xml:space="preserve">” </w:t>
             </w:r>
             <w:r>
               <w:t>header</w:t>
@@ -4198,7 +4262,15 @@
               </w:numPr>
             </w:pPr>
             <w:r>
-              <w:t>Should be able to select what year (2020-2021, 2021-2022 etc) on the main page</w:t>
+              <w:t xml:space="preserve">Should be able to select what year (2020-2021, 2021-2022 </w:t>
+            </w:r>
+            <w:proofErr w:type="spellStart"/>
+            <w:r>
+              <w:t>etc</w:t>
+            </w:r>
+            <w:proofErr w:type="spellEnd"/>
+            <w:r>
+              <w:t>) on the main page</w:t>
             </w:r>
             <w:r>
               <w:t>. Doesn’t have to stand out, but the option should be there</w:t>
@@ -5033,7 +5105,15 @@
         </w:drawing>
       </w:r>
       <w:r>
-        <w:t>Problem: a “college-year” button is missing (to select a schoolyear, such as 2020-2021, 2021-2022 etc)</w:t>
+        <w:t xml:space="preserve">Problem: a “college-year” button is missing (to select a schoolyear, such as 2020-2021, 2021-2022 </w:t>
+      </w:r>
+      <w:proofErr w:type="spellStart"/>
+      <w:r>
+        <w:t>etc</w:t>
+      </w:r>
+      <w:proofErr w:type="spellEnd"/>
+      <w:r>
+        <w:t>)</w:t>
       </w:r>
       <w:r>
         <w:t xml:space="preserve">. </w:t>
@@ -5240,7 +5320,15 @@
         <w:t>Solution:</w:t>
       </w:r>
       <w:r>
-        <w:t xml:space="preserve"> change “Recents” into </w:t>
+        <w:t xml:space="preserve"> change “</w:t>
+      </w:r>
+      <w:proofErr w:type="spellStart"/>
+      <w:r>
+        <w:t>Recents</w:t>
+      </w:r>
+      <w:proofErr w:type="spellEnd"/>
+      <w:r>
+        <w:t xml:space="preserve">” into </w:t>
       </w:r>
       <w:r>
         <w:t>“Recent</w:t>
@@ -5388,110 +5476,35 @@
     <w:p>
       <w:pPr>
         <w:ind w:left="360"/>
-        <w:jc w:val="both"/>
-      </w:pPr>
-      <w:r>
-        <w:rPr>
-          <w:color w:val="FF0000"/>
-        </w:rPr>
-        <w:t xml:space="preserve">In version A, the user </w:t>
-      </w:r>
-      <w:r>
-        <w:rPr>
-          <w:color w:val="FF0000"/>
-        </w:rPr>
-        <w:t xml:space="preserve">gets an overview of </w:t>
-      </w:r>
-      <w:r>
-        <w:rPr>
-          <w:color w:val="FF0000"/>
-        </w:rPr>
-        <w:t xml:space="preserve">all the </w:t>
-      </w:r>
-      <w:r>
-        <w:rPr>
-          <w:color w:val="FF0000"/>
-        </w:rPr>
-        <w:t xml:space="preserve">outside </w:t>
-      </w:r>
-      <w:r>
-        <w:rPr>
-          <w:color w:val="FF0000"/>
-        </w:rPr>
-        <w:t>events in one page</w:t>
-      </w:r>
-      <w:r>
-        <w:rPr>
-          <w:color w:val="FF0000"/>
-        </w:rPr>
-        <w:t xml:space="preserve"> and </w:t>
-      </w:r>
-      <w:r>
-        <w:rPr>
-          <w:color w:val="FF0000"/>
-        </w:rPr>
-        <w:t xml:space="preserve">can </w:t>
-      </w:r>
-      <w:r>
-        <w:rPr>
-          <w:color w:val="FF0000"/>
-        </w:rPr>
-        <w:t>choose one to see the details. I</w:t>
-      </w:r>
-      <w:r>
-        <w:rPr>
-          <w:color w:val="FF0000"/>
-        </w:rPr>
-        <w:t>n version B</w:t>
-      </w:r>
-      <w:r>
-        <w:rPr>
-          <w:color w:val="FF0000"/>
-        </w:rPr>
-        <w:t>,</w:t>
-      </w:r>
-      <w:r>
-        <w:rPr>
-          <w:color w:val="FF0000"/>
-        </w:rPr>
-        <w:t xml:space="preserve"> a recommended event is shown </w:t>
-      </w:r>
-      <w:r>
-        <w:rPr>
-          <w:color w:val="FF0000"/>
-        </w:rPr>
-        <w:t>in detail</w:t>
-      </w:r>
-      <w:r>
-        <w:rPr>
-          <w:color w:val="FF0000"/>
-        </w:rPr>
-        <w:t xml:space="preserve"> from the very beginning</w:t>
-      </w:r>
-      <w:r>
-        <w:rPr>
-          <w:color w:val="FF0000"/>
-        </w:rPr>
-        <w:t xml:space="preserve">, and </w:t>
-      </w:r>
-      <w:r>
-        <w:rPr>
-          <w:color w:val="FF0000"/>
-        </w:rPr>
-        <w:t xml:space="preserve">afterwards </w:t>
-      </w:r>
-      <w:r>
-        <w:rPr>
-          <w:color w:val="FF0000"/>
-        </w:rPr>
-        <w:t xml:space="preserve">the user can swipe left/right to navigate through the other events. </w:t>
-      </w:r>
-      <w:r>
-        <w:rPr>
-          <w:b/>
-          <w:color w:val="FF0000"/>
-        </w:rPr>
-        <w:t>(EXAMPLE - DELETE WHEN SUBMITTING)</w:t>
+      </w:pPr>
+      <w:r>
+        <w:t xml:space="preserve">In version A, the </w:t>
+      </w:r>
+      <w:r>
+        <w:t>schedule is displayed in a grid-list combination</w:t>
+      </w:r>
+      <w:r>
+        <w:t xml:space="preserve"> (with all of the </w:t>
+      </w:r>
+      <w:proofErr w:type="spellStart"/>
+      <w:r>
+        <w:t>schoolweeks</w:t>
+      </w:r>
+      <w:proofErr w:type="spellEnd"/>
+      <w:r>
+        <w:t xml:space="preserve"> of that term displayed, for all the courses including the project)</w:t>
+      </w:r>
+      <w:r>
+        <w:t>.</w:t>
+      </w:r>
+      <w:r>
+        <w:t xml:space="preserve"> </w:t>
+      </w:r>
+      <w:r>
+        <w:t>The most important information (timeframe, date)</w:t>
+      </w:r>
+      <w:r>
+        <w:t xml:space="preserve"> is immediately visible.</w:t>
       </w:r>
     </w:p>
     <w:p>
@@ -5499,7 +5512,19 @@
         <w:ind w:left="360"/>
       </w:pPr>
       <w:r>
-        <w:t>…</w:t>
+        <w:t xml:space="preserve">In version B, the schedule is displayed in more of an “agenda” kind of layout. </w:t>
+      </w:r>
+      <w:r>
+        <w:t>The user is able to switch between weeks</w:t>
+      </w:r>
+      <w:r>
+        <w:t>.</w:t>
+      </w:r>
+      <w:r>
+        <w:t xml:space="preserve"> </w:t>
+      </w:r>
+      <w:r>
+        <w:t>All of the information is visible, but only for the currently selected week, instead of all weeks at once.</w:t>
       </w:r>
     </w:p>
     <w:p>
@@ -5548,40 +5573,30 @@
     <w:p>
       <w:pPr>
         <w:ind w:left="360"/>
-        <w:jc w:val="both"/>
-      </w:pPr>
-      <w:r>
-        <w:rPr>
-          <w:color w:val="FF0000"/>
-        </w:rPr>
-        <w:t>Because of the provided overview window, it will be easier</w:t>
-      </w:r>
-      <w:r>
-        <w:rPr>
-          <w:color w:val="FF0000"/>
-        </w:rPr>
-        <w:t xml:space="preserve"> and faster</w:t>
-      </w:r>
-      <w:r>
-        <w:rPr>
-          <w:color w:val="FF0000"/>
-        </w:rPr>
-        <w:t xml:space="preserve"> for the user to find an event that they like using version A. </w:t>
-      </w:r>
-      <w:r>
-        <w:rPr>
-          <w:b/>
-          <w:color w:val="FF0000"/>
-        </w:rPr>
-        <w:t>(EXAMPLE - DELETE WHEN SUBMITTING)</w:t>
-      </w:r>
-    </w:p>
-    <w:p>
-      <w:pPr>
-        <w:ind w:firstLine="360"/>
-      </w:pPr>
-      <w:r>
-        <w:t>…</w:t>
+      </w:pPr>
+      <w:r>
+        <w:t xml:space="preserve">Comparing B to A, if the user is more visually </w:t>
+      </w:r>
+      <w:r>
+        <w:t>oriented</w:t>
+      </w:r>
+      <w:r>
+        <w:t xml:space="preserve">, it’s easier to find a specific lecture/lab because it’s displayed in an “agenda”-styled manner, while in A, the </w:t>
+      </w:r>
+      <w:r>
+        <w:t>way the schedule is displayed is less visual</w:t>
+      </w:r>
+      <w:r>
+        <w:t xml:space="preserve"> (users who are more text oriented will find this easier to read</w:t>
+      </w:r>
+      <w:r>
+        <w:t xml:space="preserve"> and navigate</w:t>
+      </w:r>
+      <w:r>
+        <w:t>)</w:t>
+      </w:r>
+      <w:r>
+        <w:t>.</w:t>
       </w:r>
     </w:p>
     <w:p>
@@ -5977,7 +5992,7 @@
               <w:jc w:val="both"/>
             </w:pPr>
             <w:r>
-              <w:t>…</w:t>
+              <w:t>Layout of the schedule</w:t>
             </w:r>
           </w:p>
         </w:tc>
@@ -6018,7 +6033,16 @@
               <w:jc w:val="both"/>
             </w:pPr>
             <w:r>
-              <w:t>…</w:t>
+              <w:t>Search</w:t>
+            </w:r>
+            <w:r>
+              <w:t xml:space="preserve"> time for a </w:t>
+            </w:r>
+            <w:r>
+              <w:t>certain piece of information</w:t>
+            </w:r>
+            <w:r>
+              <w:t xml:space="preserve"> (e.g. timeframe for a class)</w:t>
             </w:r>
           </w:p>
           <w:p>
@@ -6031,9 +6055,55 @@
               <w:jc w:val="both"/>
             </w:pPr>
             <w:r>
-              <w:t>…</w:t>
-            </w:r>
-          </w:p>
+              <w:t>Fulfillment of information “desires”</w:t>
+            </w:r>
+            <w:r>
+              <w:t xml:space="preserve"> (was the user able to find </w:t>
+            </w:r>
+            <w:r>
+              <w:t xml:space="preserve">all of </w:t>
+            </w:r>
+            <w:r>
+              <w:t>the information they were looking for)</w:t>
+            </w:r>
+            <w:r>
+              <w:t>.</w:t>
+            </w:r>
+          </w:p>
+        </w:tc>
+      </w:tr>
+      <w:tr>
+        <w:trPr>
+          <w:jc w:val="center"/>
+        </w:trPr>
+        <w:tc>
+          <w:tcPr>
+            <w:tcW w:w="2515" w:type="dxa"/>
+          </w:tcPr>
+          <w:p>
+            <w:pPr>
+              <w:rPr>
+                <w:b/>
+              </w:rPr>
+            </w:pPr>
+            <w:r>
+              <w:rPr>
+                <w:b/>
+              </w:rPr>
+              <w:t>Confounding variable</w:t>
+            </w:r>
+            <w:r>
+              <w:rPr>
+                <w:b/>
+              </w:rPr>
+              <w:t>(s)</w:t>
+            </w:r>
+          </w:p>
+        </w:tc>
+        <w:tc>
+          <w:tcPr>
+            <w:tcW w:w="6475" w:type="dxa"/>
+          </w:tcPr>
           <w:p>
             <w:pPr>
               <w:pStyle w:val="ListParagraph"/>
@@ -6044,43 +6114,12 @@
               <w:jc w:val="both"/>
             </w:pPr>
             <w:r>
-              <w:t>…</w:t>
-            </w:r>
-          </w:p>
-        </w:tc>
-      </w:tr>
-      <w:tr>
-        <w:trPr>
-          <w:jc w:val="center"/>
-        </w:trPr>
-        <w:tc>
-          <w:tcPr>
-            <w:tcW w:w="2515" w:type="dxa"/>
-          </w:tcPr>
-          <w:p>
-            <w:pPr>
-              <w:rPr>
-                <w:b/>
-              </w:rPr>
-            </w:pPr>
-            <w:r>
-              <w:rPr>
-                <w:b/>
-              </w:rPr>
-              <w:t>Confounding variable</w:t>
-            </w:r>
-            <w:r>
-              <w:rPr>
-                <w:b/>
-              </w:rPr>
-              <w:t>(s)</w:t>
-            </w:r>
-          </w:p>
-        </w:tc>
-        <w:tc>
-          <w:tcPr>
-            <w:tcW w:w="6475" w:type="dxa"/>
-          </w:tcPr>
+              <w:t>Amount of experience with schedule &amp; agenda</w:t>
+            </w:r>
+            <w:r>
+              <w:t xml:space="preserve"> layouts</w:t>
+            </w:r>
+          </w:p>
           <w:p>
             <w:pPr>
               <w:pStyle w:val="ListParagraph"/>
@@ -6091,38 +6130,42 @@
               <w:jc w:val="both"/>
             </w:pPr>
             <w:r>
-              <w:t>…</w:t>
-            </w:r>
-          </w:p>
-          <w:p>
-            <w:pPr>
-              <w:pStyle w:val="ListParagraph"/>
-              <w:numPr>
-                <w:ilvl w:val="0"/>
-                <w:numId w:val="11"/>
-              </w:numPr>
-              <w:jc w:val="both"/>
-            </w:pPr>
-            <w:r>
-              <w:t>…</w:t>
-            </w:r>
-          </w:p>
-          <w:p>
-            <w:pPr>
-              <w:pStyle w:val="ListParagraph"/>
-              <w:numPr>
-                <w:ilvl w:val="0"/>
-                <w:numId w:val="11"/>
-              </w:numPr>
-              <w:jc w:val="both"/>
-            </w:pPr>
-            <w:r>
-              <w:t>…</w:t>
+              <w:t>Possibility of dyslexia</w:t>
             </w:r>
           </w:p>
         </w:tc>
       </w:tr>
     </w:tbl>
+    <w:p>
+      <w:pPr>
+        <w:ind w:left="360"/>
+        <w:jc w:val="both"/>
+      </w:pPr>
+    </w:p>
+    <w:p>
+      <w:pPr>
+        <w:ind w:left="360"/>
+        <w:jc w:val="both"/>
+      </w:pPr>
+    </w:p>
+    <w:p>
+      <w:pPr>
+        <w:ind w:left="360"/>
+        <w:jc w:val="both"/>
+      </w:pPr>
+    </w:p>
+    <w:p>
+      <w:pPr>
+        <w:ind w:left="360"/>
+        <w:jc w:val="both"/>
+      </w:pPr>
+    </w:p>
+    <w:p>
+      <w:pPr>
+        <w:ind w:left="360"/>
+        <w:jc w:val="both"/>
+      </w:pPr>
+    </w:p>
     <w:p>
       <w:pPr>
         <w:ind w:left="360"/>
@@ -6139,6 +6182,7 @@
       </w:pPr>
       <w:bookmarkStart w:id="11" w:name="_Toc89345458"/>
       <w:r>
+        <w:lastRenderedPageBreak/>
         <w:t>User task</w:t>
       </w:r>
       <w:r>
@@ -6234,7 +6278,19 @@
               <w:jc w:val="both"/>
             </w:pPr>
             <w:r>
-              <w:t>…</w:t>
+              <w:t>Find the timeframe at which the 3D Rendering lab on the 24</w:t>
+            </w:r>
+            <w:r>
+              <w:rPr>
+                <w:vertAlign w:val="superscript"/>
+              </w:rPr>
+              <w:t>th</w:t>
+            </w:r>
+            <w:r>
+              <w:t xml:space="preserve"> of December takes place</w:t>
+            </w:r>
+            <w:r>
+              <w:t>.</w:t>
             </w:r>
           </w:p>
         </w:tc>
@@ -6271,7 +6327,393 @@
               <w:jc w:val="both"/>
             </w:pPr>
             <w:r>
-              <w:t>…</w:t>
+              <w:t xml:space="preserve">The user has located the </w:t>
+            </w:r>
+            <w:r>
+              <w:t>lab class for 3D Rendering on the 24</w:t>
+            </w:r>
+            <w:r>
+              <w:rPr>
+                <w:vertAlign w:val="superscript"/>
+              </w:rPr>
+              <w:t>th</w:t>
+            </w:r>
+            <w:r>
+              <w:t xml:space="preserve"> of December, </w:t>
+            </w:r>
+            <w:r>
+              <w:t>and finds that the lab starts at 11.00 and ends at 13.15.</w:t>
+            </w:r>
+          </w:p>
+        </w:tc>
+      </w:tr>
+    </w:tbl>
+    <w:p>
+      <w:pPr>
+        <w:ind w:left="360"/>
+        <w:jc w:val="both"/>
+      </w:pPr>
+    </w:p>
+    <w:tbl>
+      <w:tblPr>
+        <w:tblStyle w:val="TableGrid"/>
+        <w:tblW w:w="0" w:type="auto"/>
+        <w:jc w:val="center"/>
+        <w:tblLook w:val="04A0" w:firstRow="1" w:lastRow="0" w:firstColumn="1" w:lastColumn="0" w:noHBand="0" w:noVBand="1"/>
+      </w:tblPr>
+      <w:tblGrid>
+        <w:gridCol w:w="2263"/>
+        <w:gridCol w:w="6747"/>
+      </w:tblGrid>
+      <w:tr>
+        <w:trPr>
+          <w:jc w:val="center"/>
+        </w:trPr>
+        <w:tc>
+          <w:tcPr>
+            <w:tcW w:w="2263" w:type="dxa"/>
+          </w:tcPr>
+          <w:p>
+            <w:pPr>
+              <w:jc w:val="both"/>
+              <w:rPr>
+                <w:b/>
+              </w:rPr>
+            </w:pPr>
+            <w:r>
+              <w:rPr>
+                <w:b/>
+              </w:rPr>
+              <w:t>Task</w:t>
+            </w:r>
+            <w:r>
+              <w:rPr>
+                <w:b/>
+              </w:rPr>
+              <w:t xml:space="preserve"> </w:t>
+            </w:r>
+            <w:r>
+              <w:rPr>
+                <w:b/>
+              </w:rPr>
+              <w:t>2</w:t>
+            </w:r>
+          </w:p>
+        </w:tc>
+        <w:tc>
+          <w:tcPr>
+            <w:tcW w:w="6747" w:type="dxa"/>
+          </w:tcPr>
+          <w:p>
+            <w:pPr>
+              <w:jc w:val="both"/>
+            </w:pPr>
+            <w:r>
+              <w:t xml:space="preserve">Find </w:t>
+            </w:r>
+            <w:r>
+              <w:t>out who your study coach is.</w:t>
+            </w:r>
+          </w:p>
+        </w:tc>
+      </w:tr>
+      <w:tr>
+        <w:trPr>
+          <w:jc w:val="center"/>
+        </w:trPr>
+        <w:tc>
+          <w:tcPr>
+            <w:tcW w:w="2263" w:type="dxa"/>
+          </w:tcPr>
+          <w:p>
+            <w:pPr>
+              <w:jc w:val="both"/>
+              <w:rPr>
+                <w:b/>
+              </w:rPr>
+            </w:pPr>
+            <w:r>
+              <w:rPr>
+                <w:b/>
+              </w:rPr>
+              <w:t>Success criteria</w:t>
+            </w:r>
+          </w:p>
+        </w:tc>
+        <w:tc>
+          <w:tcPr>
+            <w:tcW w:w="6747" w:type="dxa"/>
+          </w:tcPr>
+          <w:p>
+            <w:pPr>
+              <w:jc w:val="both"/>
+            </w:pPr>
+            <w:r>
+              <w:t xml:space="preserve">The user </w:t>
+            </w:r>
+            <w:r>
+              <w:t xml:space="preserve">has navigated to the “Account” page, and sees that the study coach is Harry </w:t>
+            </w:r>
+            <w:proofErr w:type="spellStart"/>
+            <w:r>
+              <w:t>Sanderink</w:t>
+            </w:r>
+            <w:proofErr w:type="spellEnd"/>
+            <w:r>
+              <w:t>.</w:t>
+            </w:r>
+          </w:p>
+        </w:tc>
+      </w:tr>
+    </w:tbl>
+    <w:p>
+      <w:pPr>
+        <w:ind w:left="360"/>
+        <w:jc w:val="both"/>
+      </w:pPr>
+    </w:p>
+    <w:tbl>
+      <w:tblPr>
+        <w:tblStyle w:val="TableGrid"/>
+        <w:tblW w:w="0" w:type="auto"/>
+        <w:jc w:val="center"/>
+        <w:tblLook w:val="04A0" w:firstRow="1" w:lastRow="0" w:firstColumn="1" w:lastColumn="0" w:noHBand="0" w:noVBand="1"/>
+      </w:tblPr>
+      <w:tblGrid>
+        <w:gridCol w:w="2263"/>
+        <w:gridCol w:w="6747"/>
+      </w:tblGrid>
+      <w:tr>
+        <w:trPr>
+          <w:jc w:val="center"/>
+        </w:trPr>
+        <w:tc>
+          <w:tcPr>
+            <w:tcW w:w="2263" w:type="dxa"/>
+          </w:tcPr>
+          <w:p>
+            <w:pPr>
+              <w:jc w:val="both"/>
+              <w:rPr>
+                <w:b/>
+              </w:rPr>
+            </w:pPr>
+            <w:r>
+              <w:rPr>
+                <w:b/>
+              </w:rPr>
+              <w:t>Task</w:t>
+            </w:r>
+            <w:r>
+              <w:rPr>
+                <w:b/>
+              </w:rPr>
+              <w:t xml:space="preserve"> </w:t>
+            </w:r>
+            <w:r>
+              <w:rPr>
+                <w:b/>
+              </w:rPr>
+              <w:t>3</w:t>
+            </w:r>
+          </w:p>
+        </w:tc>
+        <w:tc>
+          <w:tcPr>
+            <w:tcW w:w="6747" w:type="dxa"/>
+          </w:tcPr>
+          <w:p>
+            <w:pPr>
+              <w:jc w:val="both"/>
+            </w:pPr>
+            <w:r>
+              <w:t>Watch the 3D Rendering</w:t>
+            </w:r>
+            <w:r>
+              <w:t xml:space="preserve"> lecture recording of 6</w:t>
+            </w:r>
+            <w:r>
+              <w:rPr>
+                <w:vertAlign w:val="superscript"/>
+              </w:rPr>
+              <w:t>th</w:t>
+            </w:r>
+            <w:r>
+              <w:t xml:space="preserve"> December.</w:t>
+            </w:r>
+          </w:p>
+        </w:tc>
+      </w:tr>
+      <w:tr>
+        <w:trPr>
+          <w:jc w:val="center"/>
+        </w:trPr>
+        <w:tc>
+          <w:tcPr>
+            <w:tcW w:w="2263" w:type="dxa"/>
+          </w:tcPr>
+          <w:p>
+            <w:pPr>
+              <w:jc w:val="both"/>
+              <w:rPr>
+                <w:b/>
+              </w:rPr>
+            </w:pPr>
+            <w:r>
+              <w:rPr>
+                <w:b/>
+              </w:rPr>
+              <w:t>Success criteria</w:t>
+            </w:r>
+          </w:p>
+        </w:tc>
+        <w:tc>
+          <w:tcPr>
+            <w:tcW w:w="6747" w:type="dxa"/>
+          </w:tcPr>
+          <w:p>
+            <w:pPr>
+              <w:jc w:val="both"/>
+            </w:pPr>
+            <w:r>
+              <w:t xml:space="preserve">The user has navigated to the 3D Rendering course details page, and clicked the </w:t>
+            </w:r>
+            <w:r>
+              <w:t>lecture recording of 6</w:t>
+            </w:r>
+            <w:r>
+              <w:rPr>
+                <w:vertAlign w:val="superscript"/>
+              </w:rPr>
+              <w:t>th</w:t>
+            </w:r>
+            <w:r>
+              <w:t xml:space="preserve"> December.</w:t>
+            </w:r>
+          </w:p>
+        </w:tc>
+      </w:tr>
+    </w:tbl>
+    <w:p>
+      <w:pPr>
+        <w:ind w:left="360"/>
+        <w:jc w:val="both"/>
+      </w:pPr>
+    </w:p>
+    <w:tbl>
+      <w:tblPr>
+        <w:tblStyle w:val="TableGrid"/>
+        <w:tblW w:w="0" w:type="auto"/>
+        <w:jc w:val="center"/>
+        <w:tblLook w:val="04A0" w:firstRow="1" w:lastRow="0" w:firstColumn="1" w:lastColumn="0" w:noHBand="0" w:noVBand="1"/>
+      </w:tblPr>
+      <w:tblGrid>
+        <w:gridCol w:w="2263"/>
+        <w:gridCol w:w="6747"/>
+      </w:tblGrid>
+      <w:tr>
+        <w:trPr>
+          <w:jc w:val="center"/>
+        </w:trPr>
+        <w:tc>
+          <w:tcPr>
+            <w:tcW w:w="2263" w:type="dxa"/>
+          </w:tcPr>
+          <w:p>
+            <w:pPr>
+              <w:jc w:val="both"/>
+              <w:rPr>
+                <w:b/>
+              </w:rPr>
+            </w:pPr>
+            <w:r>
+              <w:rPr>
+                <w:b/>
+              </w:rPr>
+              <w:t>Task</w:t>
+            </w:r>
+            <w:r>
+              <w:rPr>
+                <w:b/>
+              </w:rPr>
+              <w:t xml:space="preserve"> </w:t>
+            </w:r>
+            <w:r>
+              <w:rPr>
+                <w:b/>
+              </w:rPr>
+              <w:t>4</w:t>
+            </w:r>
+          </w:p>
+        </w:tc>
+        <w:tc>
+          <w:tcPr>
+            <w:tcW w:w="6747" w:type="dxa"/>
+          </w:tcPr>
+          <w:p>
+            <w:pPr>
+              <w:jc w:val="both"/>
+            </w:pPr>
+            <w:r>
+              <w:t xml:space="preserve">Find all the users currently present at the live lab class of 3D Rendering </w:t>
+            </w:r>
+            <w:r>
+              <w:t>on the 17</w:t>
+            </w:r>
+            <w:r>
+              <w:rPr>
+                <w:vertAlign w:val="superscript"/>
+              </w:rPr>
+              <w:t>th</w:t>
+            </w:r>
+            <w:r>
+              <w:t xml:space="preserve"> of December.</w:t>
+            </w:r>
+          </w:p>
+        </w:tc>
+      </w:tr>
+      <w:tr>
+        <w:trPr>
+          <w:jc w:val="center"/>
+        </w:trPr>
+        <w:tc>
+          <w:tcPr>
+            <w:tcW w:w="2263" w:type="dxa"/>
+          </w:tcPr>
+          <w:p>
+            <w:pPr>
+              <w:jc w:val="both"/>
+              <w:rPr>
+                <w:b/>
+              </w:rPr>
+            </w:pPr>
+            <w:r>
+              <w:rPr>
+                <w:b/>
+              </w:rPr>
+              <w:t>Success criteria</w:t>
+            </w:r>
+          </w:p>
+        </w:tc>
+        <w:tc>
+          <w:tcPr>
+            <w:tcW w:w="6747" w:type="dxa"/>
+          </w:tcPr>
+          <w:p>
+            <w:pPr>
+              <w:jc w:val="both"/>
+            </w:pPr>
+            <w:r>
+              <w:t xml:space="preserve">The user has navigated to the 3D Rendering course details page, and clicked the </w:t>
+            </w:r>
+            <w:r>
+              <w:t xml:space="preserve">live lab class, and has clicked the “Show </w:t>
+            </w:r>
+            <w:r>
+              <w:t>u</w:t>
+            </w:r>
+            <w:r>
+              <w:t>sers” button.</w:t>
             </w:r>
           </w:p>
         </w:tc>
@@ -6293,7 +6735,6 @@
       </w:pPr>
       <w:bookmarkStart w:id="12" w:name="_Toc89345459"/>
       <w:r>
-        <w:lastRenderedPageBreak/>
         <w:t>Survey</w:t>
       </w:r>
       <w:bookmarkEnd w:id="12"/>
@@ -6646,8 +7087,16 @@
             <w:pPr>
               <w:jc w:val="both"/>
             </w:pPr>
-            <w:r>
-              <w:t>…</w:t>
+            <w:hyperlink r:id="rId18" w:history="1">
+              <w:r>
+                <w:rPr>
+                  <w:rStyle w:val="Hyperlink"/>
+                </w:rPr>
+                <w:t>https://forms.gle/pK452gBce6dGnLnCA</w:t>
+              </w:r>
+            </w:hyperlink>
+            <w:r>
+              <w:t xml:space="preserve"> </w:t>
             </w:r>
           </w:p>
         </w:tc>
@@ -6708,7 +7157,7 @@
               <w:jc w:val="both"/>
             </w:pPr>
             <w:r>
-              <w:t>…</w:t>
+              <w:t>Multiple choice</w:t>
             </w:r>
           </w:p>
         </w:tc>
@@ -6724,7 +7173,7 @@
               <w:t xml:space="preserve">1. </w:t>
             </w:r>
             <w:r>
-              <w:t>…</w:t>
+              <w:t>How did you find the 3D Rendering course page?</w:t>
             </w:r>
           </w:p>
         </w:tc>
@@ -6742,7 +7191,10 @@
               <w:jc w:val="both"/>
             </w:pPr>
             <w:r>
-              <w:t>…</w:t>
+              <w:t>5</w:t>
+            </w:r>
+            <w:r>
+              <w:t>-point LIKERT scale</w:t>
             </w:r>
           </w:p>
         </w:tc>
@@ -6755,10 +7207,28 @@
               <w:jc w:val="both"/>
             </w:pPr>
             <w:r>
-              <w:t>2.</w:t>
-            </w:r>
-            <w:r>
-              <w:t xml:space="preserve"> …</w:t>
+              <w:t xml:space="preserve">2. </w:t>
+            </w:r>
+            <w:r>
+              <w:t xml:space="preserve">On a scale of 1 to </w:t>
+            </w:r>
+            <w:r>
+              <w:t>5</w:t>
+            </w:r>
+            <w:r>
+              <w:t xml:space="preserve">, how difficult did you find it to </w:t>
+            </w:r>
+            <w:r>
+              <w:t>find the</w:t>
+            </w:r>
+            <w:r>
+              <w:t xml:space="preserve"> time</w:t>
+            </w:r>
+            <w:r>
+              <w:t>slot</w:t>
+            </w:r>
+            <w:r>
+              <w:t xml:space="preserve"> for the 3D Rendering lab class?</w:t>
             </w:r>
           </w:p>
         </w:tc>
@@ -6776,7 +7246,10 @@
               <w:jc w:val="both"/>
             </w:pPr>
             <w:r>
-              <w:t>…</w:t>
+              <w:t>5</w:t>
+            </w:r>
+            <w:r>
+              <w:t>-point LIKERT scale</w:t>
             </w:r>
           </w:p>
         </w:tc>
@@ -6792,7 +7265,19 @@
               <w:t>3.</w:t>
             </w:r>
             <w:r>
-              <w:t xml:space="preserve"> …</w:t>
+              <w:t xml:space="preserve"> </w:t>
+            </w:r>
+            <w:r>
+              <w:t>On a scale of 1 to 5, how difficult did you find it to find the recording for 3D Rendering on the 6</w:t>
+            </w:r>
+            <w:r>
+              <w:rPr>
+                <w:vertAlign w:val="superscript"/>
+              </w:rPr>
+              <w:t>th</w:t>
+            </w:r>
+            <w:r>
+              <w:t xml:space="preserve"> of December?</w:t>
             </w:r>
           </w:p>
         </w:tc>
@@ -6810,7 +7295,7 @@
               <w:jc w:val="both"/>
             </w:pPr>
             <w:r>
-              <w:t>…</w:t>
+              <w:t>Open</w:t>
             </w:r>
           </w:p>
         </w:tc>
@@ -6823,15 +7308,25 @@
               <w:jc w:val="both"/>
             </w:pPr>
             <w:r>
-              <w:t>4.</w:t>
-            </w:r>
-            <w:r>
-              <w:t xml:space="preserve"> …</w:t>
+              <w:t>4</w:t>
+            </w:r>
+            <w:r>
+              <w:t>. Do you think it’s necessary to have the “Account” page at all? Please explain your answer</w:t>
             </w:r>
           </w:p>
         </w:tc>
       </w:tr>
     </w:tbl>
+    <w:p>
+      <w:pPr>
+        <w:jc w:val="both"/>
+      </w:pPr>
+    </w:p>
+    <w:p>
+      <w:pPr>
+        <w:jc w:val="both"/>
+      </w:pPr>
+    </w:p>
     <w:p>
       <w:pPr>
         <w:jc w:val="both"/>
@@ -6847,6 +7342,7 @@
       </w:pPr>
       <w:bookmarkStart w:id="13" w:name="_Toc89345460"/>
       <w:r>
+        <w:lastRenderedPageBreak/>
         <w:t xml:space="preserve">Unmoderated </w:t>
       </w:r>
       <w:r>
@@ -7792,7 +8288,6 @@
               <w:rPr>
                 <w:b/>
               </w:rPr>
-              <w:lastRenderedPageBreak/>
               <w:t>Standard deviation</w:t>
             </w:r>
           </w:p>
@@ -8487,6 +8982,7 @@
               <w:rPr>
                 <w:b/>
               </w:rPr>
+              <w:lastRenderedPageBreak/>
               <w:t>Condition A</w:t>
             </w:r>
           </w:p>
@@ -9045,7 +9541,6 @@
         <w:jc w:val="both"/>
       </w:pPr>
       <w:r>
-        <w:lastRenderedPageBreak/>
         <w:t>…</w:t>
       </w:r>
     </w:p>
@@ -9147,7 +9642,7 @@
                     </pic:cNvPicPr>
                   </pic:nvPicPr>
                   <pic:blipFill>
-                    <a:blip r:embed="rId18">
+                    <a:blip r:embed="rId19">
                       <a:extLst>
                         <a:ext uri="{28A0092B-C50C-407E-A947-70E740481C1C}">
                           <a14:useLocalDpi xmlns:a14="http://schemas.microsoft.com/office/drawing/2010/main" val="0"/>
@@ -9230,7 +9725,7 @@
         </w:rPr>
         <w:t>By </w:t>
       </w:r>
-      <w:hyperlink r:id="rId19" w:history="1">
+      <w:hyperlink r:id="rId20" w:history="1">
         <w:r>
           <w:rPr>
             <w:rStyle w:val="Hyperlink"/>
@@ -9238,8 +9733,19 @@
             <w:color w:val="auto"/>
             <w:u w:val="none"/>
           </w:rPr>
-          <w:t>Alex Martynov</w:t>
+          <w:t xml:space="preserve">Alex </w:t>
         </w:r>
+        <w:proofErr w:type="spellStart"/>
+        <w:r>
+          <w:rPr>
+            <w:rStyle w:val="Hyperlink"/>
+            <w:rFonts w:cstheme="minorHAnsi"/>
+            <w:color w:val="auto"/>
+            <w:u w:val="none"/>
+          </w:rPr>
+          <w:t>Martynov</w:t>
+        </w:r>
+        <w:proofErr w:type="spellEnd"/>
       </w:hyperlink>
     </w:p>
     <w:p>
@@ -9251,7 +9757,7 @@
           <w:shd w:val="clear" w:color="auto" w:fill="FFFFFF"/>
         </w:rPr>
       </w:pPr>
-      <w:hyperlink r:id="rId20" w:history="1">
+      <w:hyperlink r:id="rId21" w:history="1">
         <w:r>
           <w:rPr>
             <w:rStyle w:val="Hyperlink"/>
@@ -9271,7 +9777,7 @@
           <w:shd w:val="clear" w:color="auto" w:fill="FFFFFF"/>
         </w:rPr>
       </w:pPr>
-      <w:hyperlink r:id="rId21" w:history="1">
+      <w:hyperlink r:id="rId22" w:history="1">
         <w:r>
           <w:rPr>
             <w:rStyle w:val="Hyperlink"/>
@@ -9313,6 +9819,7 @@
         <w:rPr>
           <w:noProof/>
         </w:rPr>
+        <w:lastRenderedPageBreak/>
         <w:drawing>
           <wp:anchor distT="0" distB="0" distL="114300" distR="114300" simplePos="0" relativeHeight="251667456" behindDoc="1" locked="0" layoutInCell="1" allowOverlap="1" wp14:anchorId="370CD4CD" wp14:editId="76088713">
             <wp:simplePos x="0" y="0"/>
@@ -9361,7 +9868,7 @@
                     </pic:cNvPicPr>
                   </pic:nvPicPr>
                   <pic:blipFill>
-                    <a:blip r:embed="rId22">
+                    <a:blip r:embed="rId23">
                       <a:extLst>
                         <a:ext uri="{28A0092B-C50C-407E-A947-70E740481C1C}">
                           <a14:useLocalDpi xmlns:a14="http://schemas.microsoft.com/office/drawing/2010/main" val="0"/>
@@ -9444,16 +9951,33 @@
         </w:rPr>
         <w:t>By </w:t>
       </w:r>
-      <w:hyperlink r:id="rId23" w:history="1">
-        <w:r>
-          <w:rPr>
-            <w:rStyle w:val="Hyperlink"/>
-            <w:rFonts w:cstheme="minorHAnsi"/>
-            <w:color w:val="auto"/>
-          </w:rPr>
-          <w:t>Akveo</w:t>
-        </w:r>
-      </w:hyperlink>
+      <w:proofErr w:type="spellStart"/>
+      <w:r>
+        <w:fldChar w:fldCharType="begin"/>
+      </w:r>
+      <w:r>
+        <w:instrText xml:space="preserve"> HYPERLINK "https://iconscout.com/contributors/eva-icons" </w:instrText>
+      </w:r>
+      <w:r>
+        <w:fldChar w:fldCharType="separate"/>
+      </w:r>
+      <w:r>
+        <w:rPr>
+          <w:rStyle w:val="Hyperlink"/>
+          <w:rFonts w:cstheme="minorHAnsi"/>
+          <w:color w:val="auto"/>
+        </w:rPr>
+        <w:t>Akveo</w:t>
+      </w:r>
+      <w:proofErr w:type="spellEnd"/>
+      <w:r>
+        <w:rPr>
+          <w:rStyle w:val="Hyperlink"/>
+          <w:rFonts w:cstheme="minorHAnsi"/>
+          <w:color w:val="auto"/>
+        </w:rPr>
+        <w:fldChar w:fldCharType="end"/>
+      </w:r>
     </w:p>
     <w:p>
       <w:pPr>
@@ -9631,8 +10155,13 @@
         <w:jc w:val="both"/>
       </w:pPr>
       <w:r>
-        <w:t>“Linotte</w:t>
-      </w:r>
+        <w:t>“</w:t>
+      </w:r>
+      <w:proofErr w:type="spellStart"/>
+      <w:r>
+        <w:t>Linotte</w:t>
+      </w:r>
+      <w:proofErr w:type="spellEnd"/>
       <w:r>
         <w:t xml:space="preserve"> light</w:t>
       </w:r>
@@ -9657,6 +10186,7 @@
         </w:rPr>
         <w:t>By </w:t>
       </w:r>
+      <w:proofErr w:type="spellStart"/>
       <w:r>
         <w:rPr>
           <w:rStyle w:val="Strong"/>
@@ -9665,6 +10195,7 @@
         </w:rPr>
         <w:t>JCFonts</w:t>
       </w:r>
+      <w:proofErr w:type="spellEnd"/>
     </w:p>
     <w:p>
       <w:pPr>
@@ -11927,7 +12458,7 @@
   <w:style w:type="paragraph" w:default="1" w:styleId="Normal">
     <w:name w:val="Normal"/>
     <w:qFormat/>
-    <w:rsid w:val="00917465"/>
+    <w:rsid w:val="00D01E3F"/>
   </w:style>
   <w:style w:type="paragraph" w:styleId="Heading1">
     <w:name w:val="heading 1"/>
@@ -11997,7 +12528,6 @@
   <w:style w:type="character" w:default="1" w:styleId="DefaultParagraphFont">
     <w:name w:val="Default Paragraph Font"/>
     <w:uiPriority w:val="1"/>
-    <w:semiHidden/>
     <w:unhideWhenUsed/>
   </w:style>
   <w:style w:type="table" w:default="1" w:styleId="TableNormal">
@@ -12541,6 +13071,20 @@
 </file>
 
 <file path=customXml/item1.xml><?xml version="1.0" encoding="utf-8"?>
+<p:properties xmlns:p="http://schemas.microsoft.com/office/2006/metadata/properties" xmlns:xsi="http://www.w3.org/2001/XMLSchema-instance" xmlns:pc="http://schemas.microsoft.com/office/infopath/2007/PartnerControls">
+  <documentManagement>
+    <c6664f9864b54a78bdf9e6230de1c78b xmlns="6c73e52c-07d4-4617-ab67-464747257e8d">
+      <Terms xmlns="http://schemas.microsoft.com/office/infopath/2007/PartnerControls"/>
+    </c6664f9864b54a78bdf9e6230de1c78b>
+  </documentManagement>
+</p:properties>
+</file>
+
+<file path=customXml/item2.xml><?xml version="1.0" encoding="utf-8"?>
+<b:Sources xmlns:b="http://schemas.openxmlformats.org/officeDocument/2006/bibliography" xmlns="http://schemas.openxmlformats.org/officeDocument/2006/bibliography" SelectedStyle="\APASixthEditionOfficeOnline.xsl" StyleName="APA" Version="6"/>
+</file>
+
+<file path=customXml/item3.xml><?xml version="1.0" encoding="utf-8"?>
 <ct:contentTypeSchema xmlns:ct="http://schemas.microsoft.com/office/2006/metadata/contentType" xmlns:ma="http://schemas.microsoft.com/office/2006/metadata/properties/metaAttributes" ct:_="" ma:_="" ma:contentTypeName="Document" ma:contentTypeID="0x010100294690D6A57C3C4B8650464765815F1C" ma:contentTypeVersion="15" ma:contentTypeDescription="Create a new document." ma:contentTypeScope="" ma:versionID="3f5c71644b5fc62e44f2097556036616">
   <xsd:schema xmlns:xsd="http://www.w3.org/2001/XMLSchema" xmlns:xs="http://www.w3.org/2001/XMLSchema" xmlns:p="http://schemas.microsoft.com/office/2006/metadata/properties" xmlns:ns2="45f6ce90-ba85-4ef2-b43f-c64448cd95eb" xmlns:ns3="c7549584-aa9c-449c-abfe-2ca02f3a7188" xmlns:ns4="6c73e52c-07d4-4617-ab67-464747257e8d" xmlns:ns5="ab37b2fe-4f81-426e-b942-40459dbac68c" targetNamespace="http://schemas.microsoft.com/office/2006/metadata/properties" ma:root="true" ma:fieldsID="d8e82e29efa6d92abd861d02994731ee" ns2:_="" ns3:_="" ns4:_="" ns5:_="">
     <xsd:import namespace="45f6ce90-ba85-4ef2-b43f-c64448cd95eb"/>
@@ -12781,20 +13325,6 @@
 </ct:contentTypeSchema>
 </file>
 
-<file path=customXml/item2.xml><?xml version="1.0" encoding="utf-8"?>
-<b:Sources xmlns:b="http://schemas.openxmlformats.org/officeDocument/2006/bibliography" xmlns="http://schemas.openxmlformats.org/officeDocument/2006/bibliography" SelectedStyle="\APASixthEditionOfficeOnline.xsl" StyleName="APA" Version="6"/>
-</file>
-
-<file path=customXml/item3.xml><?xml version="1.0" encoding="utf-8"?>
-<p:properties xmlns:p="http://schemas.microsoft.com/office/2006/metadata/properties" xmlns:xsi="http://www.w3.org/2001/XMLSchema-instance" xmlns:pc="http://schemas.microsoft.com/office/infopath/2007/PartnerControls">
-  <documentManagement>
-    <c6664f9864b54a78bdf9e6230de1c78b xmlns="6c73e52c-07d4-4617-ab67-464747257e8d">
-      <Terms xmlns="http://schemas.microsoft.com/office/infopath/2007/PartnerControls"/>
-    </c6664f9864b54a78bdf9e6230de1c78b>
-  </documentManagement>
-</p:properties>
-</file>
-
 <file path=customXml/item4.xml><?xml version="1.0" encoding="utf-8"?>
 <?mso-contentType ?>
 <FormTemplates xmlns="http://schemas.microsoft.com/sharepoint/v3/contenttype/forms">
@@ -12805,6 +13335,24 @@
 </file>
 
 <file path=customXml/itemProps1.xml><?xml version="1.0" encoding="utf-8"?>
+<ds:datastoreItem xmlns:ds="http://schemas.openxmlformats.org/officeDocument/2006/customXml" ds:itemID="{3A5FD474-3C2F-4FC6-AB4F-1AE4ED2581D8}">
+  <ds:schemaRefs>
+    <ds:schemaRef ds:uri="http://schemas.microsoft.com/office/2006/metadata/properties"/>
+    <ds:schemaRef ds:uri="http://schemas.microsoft.com/office/infopath/2007/PartnerControls"/>
+    <ds:schemaRef ds:uri="6c73e52c-07d4-4617-ab67-464747257e8d"/>
+  </ds:schemaRefs>
+</ds:datastoreItem>
+</file>
+
+<file path=customXml/itemProps2.xml><?xml version="1.0" encoding="utf-8"?>
+<ds:datastoreItem xmlns:ds="http://schemas.openxmlformats.org/officeDocument/2006/customXml" ds:itemID="{CEB14528-9797-4399-84E7-FFCF9C29C031}">
+  <ds:schemaRefs>
+    <ds:schemaRef ds:uri="http://schemas.openxmlformats.org/officeDocument/2006/bibliography"/>
+  </ds:schemaRefs>
+</ds:datastoreItem>
+</file>
+
+<file path=customXml/itemProps3.xml><?xml version="1.0" encoding="utf-8"?>
 <ds:datastoreItem xmlns:ds="http://schemas.openxmlformats.org/officeDocument/2006/customXml" ds:itemID="{1E4DFBF1-89E5-43B4-9BAA-31F35B91D436}">
   <ds:schemaRefs>
     <ds:schemaRef ds:uri="http://schemas.microsoft.com/office/2006/metadata/contentType"/>
@@ -12825,24 +13373,6 @@
 </ds:datastoreItem>
 </file>
 
-<file path=customXml/itemProps2.xml><?xml version="1.0" encoding="utf-8"?>
-<ds:datastoreItem xmlns:ds="http://schemas.openxmlformats.org/officeDocument/2006/customXml" ds:itemID="{CEB14528-9797-4399-84E7-FFCF9C29C031}">
-  <ds:schemaRefs>
-    <ds:schemaRef ds:uri="http://schemas.openxmlformats.org/officeDocument/2006/bibliography"/>
-  </ds:schemaRefs>
-</ds:datastoreItem>
-</file>
-
-<file path=customXml/itemProps3.xml><?xml version="1.0" encoding="utf-8"?>
-<ds:datastoreItem xmlns:ds="http://schemas.openxmlformats.org/officeDocument/2006/customXml" ds:itemID="{3A5FD474-3C2F-4FC6-AB4F-1AE4ED2581D8}">
-  <ds:schemaRefs>
-    <ds:schemaRef ds:uri="http://schemas.microsoft.com/office/2006/metadata/properties"/>
-    <ds:schemaRef ds:uri="http://schemas.microsoft.com/office/infopath/2007/PartnerControls"/>
-    <ds:schemaRef ds:uri="6c73e52c-07d4-4617-ab67-464747257e8d"/>
-  </ds:schemaRefs>
-</ds:datastoreItem>
-</file>
-
 <file path=customXml/itemProps4.xml><?xml version="1.0" encoding="utf-8"?>
 <ds:datastoreItem xmlns:ds="http://schemas.openxmlformats.org/officeDocument/2006/customXml" ds:itemID="{B542C8E6-C97A-4977-8711-6EDAB461F865}">
   <ds:schemaRefs>

</xml_diff>

<commit_message>
Made menu, worked on account page
</commit_message>
<xml_diff>
--- a/Prototypes/EvaluationReport_NilsMeijer_466301.docx
+++ b/Prototypes/EvaluationReport_NilsMeijer_466301.docx
@@ -1959,7 +1959,14 @@
         <w:rPr>
           <w:color w:val="8496B0" w:themeColor="text2" w:themeTint="99"/>
         </w:rPr>
-        <w:t>your test.</w:t>
+        <w:t xml:space="preserve">your </w:t>
+      </w:r>
+      <w:proofErr w:type="gramStart"/>
+      <w:r>
+        <w:rPr>
+          <w:color w:val="8496B0" w:themeColor="text2" w:themeTint="99"/>
+        </w:rPr>
+        <w:t>test.</w:t>
       </w:r>
       <w:r>
         <w:rPr>
@@ -1967,6 +1974,7 @@
         </w:rPr>
         <w:t>-</w:t>
       </w:r>
+      <w:proofErr w:type="gramEnd"/>
     </w:p>
     <w:p>
       <w:pPr>
@@ -2171,7 +2179,14 @@
         <w:rPr>
           <w:color w:val="8496B0" w:themeColor="text2" w:themeTint="99"/>
         </w:rPr>
-        <w:t xml:space="preserve"> the table as necessary.</w:t>
+        <w:t xml:space="preserve"> the table as </w:t>
+      </w:r>
+      <w:proofErr w:type="gramStart"/>
+      <w:r>
+        <w:rPr>
+          <w:color w:val="8496B0" w:themeColor="text2" w:themeTint="99"/>
+        </w:rPr>
+        <w:t>necessary.</w:t>
       </w:r>
       <w:r>
         <w:rPr>
@@ -2179,6 +2194,7 @@
         </w:rPr>
         <w:t>-</w:t>
       </w:r>
+      <w:proofErr w:type="gramEnd"/>
     </w:p>
     <w:tbl>
       <w:tblPr>
@@ -2393,7 +2409,15 @@
               <w:jc w:val="both"/>
             </w:pPr>
             <w:r>
-              <w:t>The task is successful if the user is located in the recording player.</w:t>
+              <w:t xml:space="preserve">The task is successful if the user </w:t>
+            </w:r>
+            <w:proofErr w:type="gramStart"/>
+            <w:r>
+              <w:t>is located in</w:t>
+            </w:r>
+            <w:proofErr w:type="gramEnd"/>
+            <w:r>
+              <w:t xml:space="preserve"> the recording player.</w:t>
             </w:r>
           </w:p>
         </w:tc>
@@ -2779,7 +2803,15 @@
               <w:jc w:val="both"/>
             </w:pPr>
             <w:r>
-              <w:t>I will measure (watch recording for this) how many seconds the user spends on each page, and note which page has taken the longest.</w:t>
+              <w:t xml:space="preserve">I will measure (watch recording for this) how many seconds the user spends on each </w:t>
+            </w:r>
+            <w:proofErr w:type="gramStart"/>
+            <w:r>
+              <w:t>page, and</w:t>
+            </w:r>
+            <w:proofErr w:type="gramEnd"/>
+            <w:r>
+              <w:t xml:space="preserve"> note which page has taken the longest.</w:t>
             </w:r>
           </w:p>
         </w:tc>
@@ -3361,8 +3393,18 @@
           <w:sz w:val="20"/>
           <w:szCs w:val="20"/>
         </w:rPr>
-        <w:t>ill in the feedback grid for each participant. You need at least 3 testers.-</w:t>
-      </w:r>
+        <w:t xml:space="preserve">ill in the feedback grid for each participant. You need at least 3 </w:t>
+      </w:r>
+      <w:proofErr w:type="gramStart"/>
+      <w:r>
+        <w:rPr>
+          <w:color w:val="8496B0" w:themeColor="text2" w:themeTint="99"/>
+          <w:sz w:val="20"/>
+          <w:szCs w:val="20"/>
+        </w:rPr>
+        <w:t>testers.-</w:t>
+      </w:r>
+      <w:proofErr w:type="gramEnd"/>
     </w:p>
     <w:tbl>
       <w:tblPr>
@@ -3403,7 +3445,11 @@
             </w:r>
             <w:proofErr w:type="spellEnd"/>
             <w:r>
-              <w:t xml:space="preserve"> - </w:t>
+              <w:t xml:space="preserve"> </w:t>
+            </w:r>
+            <w:proofErr w:type="gramStart"/>
+            <w:r>
+              <w:t xml:space="preserve">- </w:t>
             </w:r>
             <w:r>
               <w:t xml:space="preserve"> </w:t>
@@ -3417,6 +3463,7 @@
               </w:rPr>
               <w:t>475527</w:t>
             </w:r>
+            <w:proofErr w:type="gramEnd"/>
           </w:p>
         </w:tc>
         <w:tc>
@@ -3809,7 +3856,15 @@
               <w:t>A lot of text</w:t>
             </w:r>
             <w:r>
-              <w:t xml:space="preserve"> (in particular on the main page)</w:t>
+              <w:t xml:space="preserve"> (</w:t>
+            </w:r>
+            <w:proofErr w:type="gramStart"/>
+            <w:r>
+              <w:t>in particular on</w:t>
+            </w:r>
+            <w:proofErr w:type="gramEnd"/>
+            <w:r>
+              <w:t xml:space="preserve"> the main page)</w:t>
             </w:r>
             <w:r>
               <w:t xml:space="preserve">, a lot of </w:t>
@@ -3948,7 +4003,21 @@
               <w:rPr>
                 <w:bCs/>
               </w:rPr>
-              <w:t>dedicate an account page to it, and decrease the amount of text &amp; the size of the elements on the main page and possibly the course details page. Likes the rest of it.</w:t>
+              <w:t xml:space="preserve">dedicate an account page to </w:t>
+            </w:r>
+            <w:proofErr w:type="gramStart"/>
+            <w:r>
+              <w:rPr>
+                <w:bCs/>
+              </w:rPr>
+              <w:t>it, and</w:t>
+            </w:r>
+            <w:proofErr w:type="gramEnd"/>
+            <w:r>
+              <w:rPr>
+                <w:bCs/>
+              </w:rPr>
+              <w:t xml:space="preserve"> decrease the amount of text &amp; the size of the elements on the main page and possibly the course details page. Likes the rest of it.</w:t>
             </w:r>
           </w:p>
         </w:tc>
@@ -4150,7 +4219,15 @@
               </w:numPr>
             </w:pPr>
             <w:r>
-              <w:t>Feels overwhelmed by the amount of buttons and text on the main course page</w:t>
+              <w:t xml:space="preserve">Feels overwhelmed by the </w:t>
+            </w:r>
+            <w:proofErr w:type="gramStart"/>
+            <w:r>
+              <w:t>amount</w:t>
+            </w:r>
+            <w:proofErr w:type="gramEnd"/>
+            <w:r>
+              <w:t xml:space="preserve"> of buttons and text on the main course page</w:t>
             </w:r>
           </w:p>
           <w:p>
@@ -4223,6 +4300,7 @@
             <w:r>
               <w:t xml:space="preserve">” </w:t>
             </w:r>
+            <w:proofErr w:type="gramStart"/>
             <w:r>
               <w:t>header</w:t>
             </w:r>
@@ -4230,7 +4308,11 @@
               <w:t xml:space="preserve"> </w:t>
             </w:r>
             <w:r>
-              <w:t xml:space="preserve"> means on the course details page (</w:t>
+              <w:t xml:space="preserve"> means</w:t>
+            </w:r>
+            <w:proofErr w:type="gramEnd"/>
+            <w:r>
+              <w:t xml:space="preserve"> on the course details page (</w:t>
             </w:r>
             <w:r>
               <w:t>documents</w:t>
@@ -4459,7 +4541,14 @@
         <w:rPr>
           <w:color w:val="8496B0" w:themeColor="text2" w:themeTint="99"/>
         </w:rPr>
-        <w:t>so the teacher can see the usability problem</w:t>
+        <w:t xml:space="preserve">so the teacher can see the usability </w:t>
+      </w:r>
+      <w:proofErr w:type="gramStart"/>
+      <w:r>
+        <w:rPr>
+          <w:color w:val="8496B0" w:themeColor="text2" w:themeTint="99"/>
+        </w:rPr>
+        <w:t>problem</w:t>
       </w:r>
       <w:r>
         <w:rPr>
@@ -4473,6 +4562,7 @@
         </w:rPr>
         <w:t>-</w:t>
       </w:r>
+      <w:proofErr w:type="gramEnd"/>
     </w:p>
     <w:p>
       <w:pPr>
@@ -4560,7 +4650,15 @@
         <w:t>he course overview felt overwhelming due to large elements/large font size.</w:t>
       </w:r>
       <w:r>
-        <w:t xml:space="preserve"> (circled red)</w:t>
+        <w:t xml:space="preserve"> (</w:t>
+      </w:r>
+      <w:proofErr w:type="gramStart"/>
+      <w:r>
+        <w:t>circled</w:t>
+      </w:r>
+      <w:proofErr w:type="gramEnd"/>
+      <w:r>
+        <w:t xml:space="preserve"> red)</w:t>
       </w:r>
       <w:r>
         <w:t>.</w:t>
@@ -4707,10 +4805,18 @@
         <w:t>Problem: t</w:t>
       </w:r>
       <w:r>
-        <w:t>he “details” tab on the course overview page is unnecessary</w:t>
-      </w:r>
-      <w:r>
-        <w:t xml:space="preserve">, since it’s not something that’s needed very often. </w:t>
+        <w:t xml:space="preserve">he “details” tab on the course overview page is </w:t>
+      </w:r>
+      <w:proofErr w:type="gramStart"/>
+      <w:r>
+        <w:t>unnecessary</w:t>
+      </w:r>
+      <w:r>
+        <w:t>, since</w:t>
+      </w:r>
+      <w:proofErr w:type="gramEnd"/>
+      <w:r>
+        <w:t xml:space="preserve"> it’s not something that’s needed very often. </w:t>
       </w:r>
     </w:p>
     <w:p>
@@ -4727,7 +4833,15 @@
         <w:t xml:space="preserve"> </w:t>
       </w:r>
       <w:r>
-        <w:t>“Profile”/”Account” page is required, where that kind of info is shown.</w:t>
+        <w:t>“Profile”</w:t>
+      </w:r>
+      <w:proofErr w:type="gramStart"/>
+      <w:r>
+        <w:t>/”Account</w:t>
+      </w:r>
+      <w:proofErr w:type="gramEnd"/>
+      <w:r>
+        <w:t>” page is required, where that kind of info is shown.</w:t>
       </w:r>
     </w:p>
     <w:p>
@@ -4830,7 +4944,15 @@
         <w:ind w:left="720"/>
       </w:pPr>
       <w:r>
-        <w:t>Solution: consider changing the cross icon to a text element saying “hide controls”.</w:t>
+        <w:t xml:space="preserve">Solution: consider changing the cross icon to a text element </w:t>
+      </w:r>
+      <w:proofErr w:type="gramStart"/>
+      <w:r>
+        <w:t>saying</w:t>
+      </w:r>
+      <w:proofErr w:type="gramEnd"/>
+      <w:r>
+        <w:t xml:space="preserve"> “hide controls”.</w:t>
       </w:r>
     </w:p>
     <w:p>
@@ -5464,7 +5586,14 @@
         <w:rPr>
           <w:color w:val="8496B0" w:themeColor="text2" w:themeTint="99"/>
         </w:rPr>
-        <w:t xml:space="preserve"> Make sure there is only one thing you are changing so your experimental results are valid.</w:t>
+        <w:t xml:space="preserve"> Make sure there is only one thing you are changing so your experimental results are </w:t>
+      </w:r>
+      <w:proofErr w:type="gramStart"/>
+      <w:r>
+        <w:rPr>
+          <w:color w:val="8496B0" w:themeColor="text2" w:themeTint="99"/>
+        </w:rPr>
+        <w:t>valid.</w:t>
       </w:r>
       <w:r>
         <w:rPr>
@@ -5472,6 +5601,7 @@
         </w:rPr>
         <w:t>-</w:t>
       </w:r>
+      <w:proofErr w:type="gramEnd"/>
     </w:p>
     <w:p>
       <w:pPr>
@@ -5484,7 +5614,15 @@
         <w:t>schedule is displayed in a grid-list combination</w:t>
       </w:r>
       <w:r>
-        <w:t xml:space="preserve"> (with all of the </w:t>
+        <w:t xml:space="preserve"> (with </w:t>
+      </w:r>
+      <w:proofErr w:type="gramStart"/>
+      <w:r>
+        <w:t>all of</w:t>
+      </w:r>
+      <w:proofErr w:type="gramEnd"/>
+      <w:r>
+        <w:t xml:space="preserve"> the </w:t>
       </w:r>
       <w:proofErr w:type="spellStart"/>
       <w:r>
@@ -5515,7 +5653,15 @@
         <w:t xml:space="preserve">In version B, the schedule is displayed in more of an “agenda” kind of layout. </w:t>
       </w:r>
       <w:r>
-        <w:t>The user is able to switch between weeks</w:t>
+        <w:t xml:space="preserve">The user </w:t>
+      </w:r>
+      <w:proofErr w:type="gramStart"/>
+      <w:r>
+        <w:t>is able to</w:t>
+      </w:r>
+      <w:proofErr w:type="gramEnd"/>
+      <w:r>
+        <w:t xml:space="preserve"> switch between weeks</w:t>
       </w:r>
       <w:r>
         <w:t>.</w:t>
@@ -5523,8 +5669,13 @@
       <w:r>
         <w:t xml:space="preserve"> </w:t>
       </w:r>
-      <w:r>
-        <w:t>All of the information is visible, but only for the currently selected week, instead of all weeks at once.</w:t>
+      <w:proofErr w:type="gramStart"/>
+      <w:r>
+        <w:t>All of</w:t>
+      </w:r>
+      <w:proofErr w:type="gramEnd"/>
+      <w:r>
+        <w:t xml:space="preserve"> the information is visible, but only for the currently selected week, instead of all weeks at once.</w:t>
       </w:r>
     </w:p>
     <w:p>
@@ -5690,7 +5841,14 @@
         <w:rPr>
           <w:color w:val="8496B0" w:themeColor="text2" w:themeTint="99"/>
         </w:rPr>
-        <w:t>you have no control over but could affect the results (confounding variables)</w:t>
+        <w:t>you have no control over but could affect the results (confounding variables</w:t>
+      </w:r>
+      <w:proofErr w:type="gramStart"/>
+      <w:r>
+        <w:rPr>
+          <w:color w:val="8496B0" w:themeColor="text2" w:themeTint="99"/>
+        </w:rPr>
+        <w:t>)</w:t>
       </w:r>
       <w:r>
         <w:rPr>
@@ -5704,6 +5862,7 @@
         </w:rPr>
         <w:t>-</w:t>
       </w:r>
+      <w:proofErr w:type="gramEnd"/>
     </w:p>
     <w:tbl>
       <w:tblPr>
@@ -6042,7 +6201,15 @@
               <w:t>certain piece of information</w:t>
             </w:r>
             <w:r>
-              <w:t xml:space="preserve"> (e.g. timeframe for a class)</w:t>
+              <w:t xml:space="preserve"> (</w:t>
+            </w:r>
+            <w:proofErr w:type="gramStart"/>
+            <w:r>
+              <w:t>e.g.</w:t>
+            </w:r>
+            <w:proofErr w:type="gramEnd"/>
+            <w:r>
+              <w:t xml:space="preserve"> timeframe for a class)</w:t>
             </w:r>
           </w:p>
           <w:p>
@@ -6060,8 +6227,13 @@
             <w:r>
               <w:t xml:space="preserve"> (was the user able to find </w:t>
             </w:r>
-            <w:r>
-              <w:t xml:space="preserve">all of </w:t>
+            <w:proofErr w:type="gramStart"/>
+            <w:r>
+              <w:t>all of</w:t>
+            </w:r>
+            <w:proofErr w:type="gramEnd"/>
+            <w:r>
+              <w:t xml:space="preserve"> </w:t>
             </w:r>
             <w:r>
               <w:t>the information they were looking for)</w:t>
@@ -6226,8 +6398,16 @@
         <w:rPr>
           <w:color w:val="8496B0" w:themeColor="text2" w:themeTint="99"/>
         </w:rPr>
-        <w:t>Copy-paste the table as necessary.-</w:t>
-      </w:r>
+        <w:t xml:space="preserve">Copy-paste the table as </w:t>
+      </w:r>
+      <w:proofErr w:type="gramStart"/>
+      <w:r>
+        <w:rPr>
+          <w:color w:val="8496B0" w:themeColor="text2" w:themeTint="99"/>
+        </w:rPr>
+        <w:t>necessary.-</w:t>
+      </w:r>
+      <w:proofErr w:type="gramEnd"/>
     </w:p>
     <w:tbl>
       <w:tblPr>
@@ -6330,7 +6510,11 @@
               <w:t xml:space="preserve">The user has located the </w:t>
             </w:r>
             <w:r>
-              <w:t>lab class for 3D Rendering on the 24</w:t>
+              <w:t xml:space="preserve">lab class for 3D Rendering on </w:t>
+            </w:r>
+            <w:proofErr w:type="gramStart"/>
+            <w:r>
+              <w:t>the 24</w:t>
             </w:r>
             <w:r>
               <w:rPr>
@@ -6342,7 +6526,11 @@
               <w:t xml:space="preserve"> of December, </w:t>
             </w:r>
             <w:r>
-              <w:t>and finds that the lab starts at 11.00 and ends at 13.15.</w:t>
+              <w:t>and</w:t>
+            </w:r>
+            <w:proofErr w:type="gramEnd"/>
+            <w:r>
+              <w:t xml:space="preserve"> finds that the lab starts at 11.00 and ends at 13.15.</w:t>
             </w:r>
           </w:p>
         </w:tc>
@@ -6452,7 +6640,15 @@
               <w:t xml:space="preserve">The user </w:t>
             </w:r>
             <w:r>
-              <w:t xml:space="preserve">has navigated to the “Account” page, and sees that the study coach is Harry </w:t>
+              <w:t xml:space="preserve">has navigated to the “Account” </w:t>
+            </w:r>
+            <w:proofErr w:type="gramStart"/>
+            <w:r>
+              <w:t>page, and</w:t>
+            </w:r>
+            <w:proofErr w:type="gramEnd"/>
+            <w:r>
+              <w:t xml:space="preserve"> sees that the study coach is Harry </w:t>
             </w:r>
             <w:proofErr w:type="spellStart"/>
             <w:r>
@@ -6576,7 +6772,15 @@
               <w:jc w:val="both"/>
             </w:pPr>
             <w:r>
-              <w:t xml:space="preserve">The user has navigated to the 3D Rendering course details page, and clicked the </w:t>
+              <w:t xml:space="preserve">The user has navigated to the 3D Rendering course details </w:t>
+            </w:r>
+            <w:proofErr w:type="gramStart"/>
+            <w:r>
+              <w:t>page, and</w:t>
+            </w:r>
+            <w:proofErr w:type="gramEnd"/>
+            <w:r>
+              <w:t xml:space="preserve"> clicked the </w:t>
             </w:r>
             <w:r>
               <w:t>lecture recording of 6</w:t>
@@ -6787,7 +6991,14 @@
         <w:rPr>
           <w:color w:val="8496B0" w:themeColor="text2" w:themeTint="99"/>
         </w:rPr>
-        <w:t xml:space="preserve"> your hypothesis).</w:t>
+        <w:t xml:space="preserve"> your hypothesis</w:t>
+      </w:r>
+      <w:proofErr w:type="gramStart"/>
+      <w:r>
+        <w:rPr>
+          <w:color w:val="8496B0" w:themeColor="text2" w:themeTint="99"/>
+        </w:rPr>
+        <w:t>).</w:t>
       </w:r>
       <w:r>
         <w:rPr>
@@ -6795,6 +7006,7 @@
         </w:rPr>
         <w:t>-</w:t>
       </w:r>
+      <w:proofErr w:type="gramEnd"/>
     </w:p>
     <w:tbl>
       <w:tblPr>
@@ -7308,10 +7520,7 @@
               <w:jc w:val="both"/>
             </w:pPr>
             <w:r>
-              <w:t>4</w:t>
-            </w:r>
-            <w:r>
-              <w:t>. Do you think it’s necessary to have the “Account” page at all? Please explain your answer</w:t>
+              <w:t>4. Do you think it’s necessary to have the “Account” page at all? Please explain your answer</w:t>
             </w:r>
           </w:p>
         </w:tc>
@@ -7438,6 +7647,7 @@
         </w:rPr>
         <w:t xml:space="preserve"> or in the following </w:t>
       </w:r>
+      <w:proofErr w:type="gramStart"/>
       <w:r>
         <w:rPr>
           <w:color w:val="8496B0" w:themeColor="text2" w:themeTint="99"/>
@@ -7456,6 +7666,7 @@
         </w:rPr>
         <w:t>-</w:t>
       </w:r>
+      <w:proofErr w:type="gramEnd"/>
     </w:p>
     <w:p>
       <w:pPr>
@@ -7564,7 +7775,14 @@
         <w:rPr>
           <w:color w:val="8496B0" w:themeColor="text2" w:themeTint="99"/>
         </w:rPr>
-        <w:t xml:space="preserve"> You can choose a different way of presenting your data if the table does not provide a good structure but make sure you show, per question and per condition, the required information.</w:t>
+        <w:t xml:space="preserve"> You can choose a different way of presenting your data if the table does not provide a good structure but make sure you show, per question and per condition, the required </w:t>
+      </w:r>
+      <w:proofErr w:type="gramStart"/>
+      <w:r>
+        <w:rPr>
+          <w:color w:val="8496B0" w:themeColor="text2" w:themeTint="99"/>
+        </w:rPr>
+        <w:t>information.</w:t>
       </w:r>
       <w:r>
         <w:rPr>
@@ -7572,6 +7790,7 @@
         </w:rPr>
         <w:t>-</w:t>
       </w:r>
+      <w:proofErr w:type="gramEnd"/>
     </w:p>
     <w:tbl>
       <w:tblPr>
@@ -9254,8 +9473,16 @@
         <w:rPr>
           <w:color w:val="8496B0" w:themeColor="text2" w:themeTint="99"/>
         </w:rPr>
-        <w:t>-Draw a box plot to better understand the results from the A/B testing.-</w:t>
-      </w:r>
+        <w:t xml:space="preserve">-Draw a box plot to better understand the results from the A/B </w:t>
+      </w:r>
+      <w:proofErr w:type="gramStart"/>
+      <w:r>
+        <w:rPr>
+          <w:color w:val="8496B0" w:themeColor="text2" w:themeTint="99"/>
+        </w:rPr>
+        <w:t>testing.-</w:t>
+      </w:r>
+      <w:proofErr w:type="gramEnd"/>
     </w:p>
     <w:p>
       <w:pPr>
@@ -9301,7 +9528,21 @@
         <w:rPr>
           <w:color w:val="8496B0" w:themeColor="text2" w:themeTint="99"/>
         </w:rPr>
-        <w:t xml:space="preserve">-Discuss if your hypothesis was validated or not using the results of your A/B testing.- </w:t>
+        <w:t xml:space="preserve">-Discuss if your hypothesis was validated or not using the results of your A/B </w:t>
+      </w:r>
+      <w:proofErr w:type="gramStart"/>
+      <w:r>
+        <w:rPr>
+          <w:color w:val="8496B0" w:themeColor="text2" w:themeTint="99"/>
+        </w:rPr>
+        <w:t>testing.-</w:t>
+      </w:r>
+      <w:proofErr w:type="gramEnd"/>
+      <w:r>
+        <w:rPr>
+          <w:color w:val="8496B0" w:themeColor="text2" w:themeTint="99"/>
+        </w:rPr>
+        <w:t xml:space="preserve"> </w:t>
       </w:r>
     </w:p>
     <w:p>
@@ -9367,7 +9608,14 @@
         <w:rPr>
           <w:color w:val="8496B0" w:themeColor="text2" w:themeTint="99"/>
         </w:rPr>
-        <w:t>based on the results of your A/B testing.</w:t>
+        <w:t xml:space="preserve">based on the results of your A/B </w:t>
+      </w:r>
+      <w:proofErr w:type="gramStart"/>
+      <w:r>
+        <w:rPr>
+          <w:color w:val="8496B0" w:themeColor="text2" w:themeTint="99"/>
+        </w:rPr>
+        <w:t>testing.</w:t>
       </w:r>
       <w:r>
         <w:rPr>
@@ -9375,6 +9623,7 @@
         </w:rPr>
         <w:t>-</w:t>
       </w:r>
+      <w:proofErr w:type="gramEnd"/>
     </w:p>
     <w:p>
       <w:pPr>
@@ -9492,7 +9741,14 @@
         <w:rPr>
           <w:color w:val="8496B0" w:themeColor="text2" w:themeTint="99"/>
         </w:rPr>
-        <w:t xml:space="preserve"> (think about future modules or projects)</w:t>
+        <w:t xml:space="preserve"> (think about future modules or projects</w:t>
+      </w:r>
+      <w:proofErr w:type="gramStart"/>
+      <w:r>
+        <w:rPr>
+          <w:color w:val="8496B0" w:themeColor="text2" w:themeTint="99"/>
+        </w:rPr>
+        <w:t>)</w:t>
       </w:r>
       <w:r>
         <w:rPr>
@@ -9506,6 +9762,7 @@
         </w:rPr>
         <w:t>-</w:t>
       </w:r>
+      <w:proofErr w:type="gramEnd"/>
     </w:p>
     <w:p>
       <w:pPr>
@@ -10023,23 +10280,18 @@
       <w:pPr>
         <w:jc w:val="both"/>
       </w:pPr>
-    </w:p>
-    <w:p>
-      <w:pPr>
-        <w:jc w:val="both"/>
-      </w:pPr>
       <w:r>
         <w:rPr>
           <w:noProof/>
         </w:rPr>
         <w:drawing>
-          <wp:anchor distT="0" distB="0" distL="114300" distR="114300" simplePos="0" relativeHeight="251668480" behindDoc="1" locked="0" layoutInCell="1" allowOverlap="1" wp14:anchorId="1268CA8E" wp14:editId="2C840BC1">
+          <wp:anchor distT="0" distB="0" distL="114300" distR="114300" simplePos="0" relativeHeight="251668480" behindDoc="1" locked="0" layoutInCell="1" allowOverlap="1" wp14:anchorId="1268CA8E" wp14:editId="73648C7D">
             <wp:simplePos x="0" y="0"/>
             <wp:positionH relativeFrom="column">
-              <wp:posOffset>3307910</wp:posOffset>
+              <wp:posOffset>3221746</wp:posOffset>
             </wp:positionH>
             <wp:positionV relativeFrom="paragraph">
-              <wp:posOffset>1445</wp:posOffset>
+              <wp:posOffset>60374</wp:posOffset>
             </wp:positionV>
             <wp:extent cx="1908175" cy="1908175"/>
             <wp:effectExtent l="0" t="0" r="0" b="0"/>
@@ -10097,6 +10349,11 @@
           </wp:anchor>
         </w:drawing>
       </w:r>
+    </w:p>
+    <w:p>
+      <w:pPr>
+        <w:jc w:val="both"/>
+      </w:pPr>
       <w:r>
         <w:t>My logo</w:t>
       </w:r>
@@ -10200,6 +10457,9 @@
     <w:p>
       <w:pPr>
         <w:jc w:val="both"/>
+        <w:rPr>
+          <w:rStyle w:val="Hyperlink"/>
+        </w:rPr>
       </w:pPr>
       <w:hyperlink r:id="rId28" w:history="1">
         <w:r>
@@ -10209,6 +10469,144 @@
           <w:t>https://www.fontmirror.com/linotte</w:t>
         </w:r>
       </w:hyperlink>
+    </w:p>
+    <w:p>
+      <w:pPr>
+        <w:pBdr>
+          <w:bottom w:val="single" w:sz="6" w:space="1" w:color="auto"/>
+        </w:pBdr>
+        <w:jc w:val="both"/>
+      </w:pPr>
+      <w:r>
+        <w:drawing>
+          <wp:anchor distT="0" distB="0" distL="114300" distR="114300" simplePos="0" relativeHeight="251669504" behindDoc="1" locked="0" layoutInCell="1" allowOverlap="1" wp14:anchorId="28AEBDAC" wp14:editId="6F73C4B2">
+            <wp:simplePos x="0" y="0"/>
+            <wp:positionH relativeFrom="margin">
+              <wp:align>right</wp:align>
+            </wp:positionH>
+            <wp:positionV relativeFrom="paragraph">
+              <wp:posOffset>330835</wp:posOffset>
+            </wp:positionV>
+            <wp:extent cx="6879590" cy="843915"/>
+            <wp:effectExtent l="0" t="0" r="0" b="0"/>
+            <wp:wrapTight wrapText="bothSides">
+              <wp:wrapPolygon edited="0">
+                <wp:start x="0" y="0"/>
+                <wp:lineTo x="0" y="20966"/>
+                <wp:lineTo x="21532" y="20966"/>
+                <wp:lineTo x="21532" y="0"/>
+                <wp:lineTo x="0" y="0"/>
+              </wp:wrapPolygon>
+            </wp:wrapTight>
+            <wp:docPr id="12" name="Picture 12"/>
+            <wp:cNvGraphicFramePr>
+              <a:graphicFrameLocks xmlns:a="http://schemas.openxmlformats.org/drawingml/2006/main" noChangeAspect="1"/>
+            </wp:cNvGraphicFramePr>
+            <a:graphic xmlns:a="http://schemas.openxmlformats.org/drawingml/2006/main">
+              <a:graphicData uri="http://schemas.openxmlformats.org/drawingml/2006/picture">
+                <pic:pic xmlns:pic="http://schemas.openxmlformats.org/drawingml/2006/picture">
+                  <pic:nvPicPr>
+                    <pic:cNvPr id="1" name=""/>
+                    <pic:cNvPicPr/>
+                  </pic:nvPicPr>
+                  <pic:blipFill>
+                    <a:blip r:embed="rId29">
+                      <a:extLst>
+                        <a:ext uri="{28A0092B-C50C-407E-A947-70E740481C1C}">
+                          <a14:useLocalDpi xmlns:a14="http://schemas.microsoft.com/office/drawing/2010/main" val="0"/>
+                        </a:ext>
+                      </a:extLst>
+                    </a:blip>
+                    <a:stretch>
+                      <a:fillRect/>
+                    </a:stretch>
+                  </pic:blipFill>
+                  <pic:spPr>
+                    <a:xfrm>
+                      <a:off x="0" y="0"/>
+                      <a:ext cx="6879590" cy="843915"/>
+                    </a:xfrm>
+                    <a:prstGeom prst="rect">
+                      <a:avLst/>
+                    </a:prstGeom>
+                  </pic:spPr>
+                </pic:pic>
+              </a:graphicData>
+            </a:graphic>
+            <wp14:sizeRelH relativeFrom="margin">
+              <wp14:pctWidth>0</wp14:pctWidth>
+            </wp14:sizeRelH>
+            <wp14:sizeRelV relativeFrom="margin">
+              <wp14:pctHeight>0</wp14:pctHeight>
+            </wp14:sizeRelV>
+          </wp:anchor>
+        </w:drawing>
+      </w:r>
+      <w:r>
+        <w:t xml:space="preserve"> </w:t>
+      </w:r>
+    </w:p>
+    <w:p>
+      <w:pPr>
+        <w:jc w:val="both"/>
+      </w:pPr>
+    </w:p>
+    <w:p>
+      <w:pPr>
+        <w:jc w:val="both"/>
+      </w:pPr>
+      <w:r>
+        <w:t>Image pack used to create shapes with rounded corners since Unity doesn’t support it natively and I’m not going to create every unique button asset.</w:t>
+      </w:r>
+    </w:p>
+    <w:p>
+      <w:pPr>
+        <w:jc w:val="both"/>
+      </w:pPr>
+      <w:r>
+        <w:t xml:space="preserve">Tutorial used: </w:t>
+      </w:r>
+      <w:hyperlink r:id="rId30" w:history="1">
+        <w:r>
+          <w:rPr>
+            <w:rStyle w:val="Hyperlink"/>
+          </w:rPr>
+          <w:t>https://www.youtube.com/watch?v=gO4jnaxvMjk</w:t>
+        </w:r>
+      </w:hyperlink>
+      <w:r>
+        <w:t xml:space="preserve"> </w:t>
+      </w:r>
+    </w:p>
+    <w:p>
+      <w:pPr>
+        <w:jc w:val="both"/>
+      </w:pPr>
+      <w:r>
+        <w:t xml:space="preserve">Link to asset pack: </w:t>
+      </w:r>
+      <w:hyperlink r:id="rId31" w:history="1">
+        <w:r>
+          <w:rPr>
+            <w:rStyle w:val="Hyperlink"/>
+          </w:rPr>
+          <w:t>https://www.patreon.com/posts/54505463?s=yt</w:t>
+        </w:r>
+      </w:hyperlink>
+      <w:r>
+        <w:t xml:space="preserve"> </w:t>
+      </w:r>
+    </w:p>
+    <w:p>
+      <w:pPr>
+        <w:jc w:val="both"/>
+      </w:pPr>
+      <w:r>
+        <w:t xml:space="preserve">Created by: </w:t>
+      </w:r>
+      <w:r>
+        <w:t>Coco Code</w:t>
+      </w:r>
       <w:r>
         <w:t xml:space="preserve"> </w:t>
       </w:r>
@@ -12528,6 +12926,7 @@
   <w:style w:type="character" w:default="1" w:styleId="DefaultParagraphFont">
     <w:name w:val="Default Paragraph Font"/>
     <w:uiPriority w:val="1"/>
+    <w:semiHidden/>
     <w:unhideWhenUsed/>
   </w:style>
   <w:style w:type="table" w:default="1" w:styleId="TableNormal">
@@ -13071,6 +13470,10 @@
 </file>
 
 <file path=customXml/item1.xml><?xml version="1.0" encoding="utf-8"?>
+<b:Sources xmlns:b="http://schemas.openxmlformats.org/officeDocument/2006/bibliography" xmlns="http://schemas.openxmlformats.org/officeDocument/2006/bibliography" SelectedStyle="\APASixthEditionOfficeOnline.xsl" StyleName="APA" Version="6"/>
+</file>
+
+<file path=customXml/item2.xml><?xml version="1.0" encoding="utf-8"?>
 <p:properties xmlns:p="http://schemas.microsoft.com/office/2006/metadata/properties" xmlns:xsi="http://www.w3.org/2001/XMLSchema-instance" xmlns:pc="http://schemas.microsoft.com/office/infopath/2007/PartnerControls">
   <documentManagement>
     <c6664f9864b54a78bdf9e6230de1c78b xmlns="6c73e52c-07d4-4617-ab67-464747257e8d">
@@ -13080,11 +13483,16 @@
 </p:properties>
 </file>
 
-<file path=customXml/item2.xml><?xml version="1.0" encoding="utf-8"?>
-<b:Sources xmlns:b="http://schemas.openxmlformats.org/officeDocument/2006/bibliography" xmlns="http://schemas.openxmlformats.org/officeDocument/2006/bibliography" SelectedStyle="\APASixthEditionOfficeOnline.xsl" StyleName="APA" Version="6"/>
+<file path=customXml/item3.xml><?xml version="1.0" encoding="utf-8"?>
+<?mso-contentType ?>
+<FormTemplates xmlns="http://schemas.microsoft.com/sharepoint/v3/contenttype/forms">
+  <Display>DocumentLibraryForm</Display>
+  <Edit>DocumentLibraryForm</Edit>
+  <New>DocumentLibraryForm</New>
+</FormTemplates>
 </file>
 
-<file path=customXml/item3.xml><?xml version="1.0" encoding="utf-8"?>
+<file path=customXml/item4.xml><?xml version="1.0" encoding="utf-8"?>
 <ct:contentTypeSchema xmlns:ct="http://schemas.microsoft.com/office/2006/metadata/contentType" xmlns:ma="http://schemas.microsoft.com/office/2006/metadata/properties/metaAttributes" ct:_="" ma:_="" ma:contentTypeName="Document" ma:contentTypeID="0x010100294690D6A57C3C4B8650464765815F1C" ma:contentTypeVersion="15" ma:contentTypeDescription="Create a new document." ma:contentTypeScope="" ma:versionID="3f5c71644b5fc62e44f2097556036616">
   <xsd:schema xmlns:xsd="http://www.w3.org/2001/XMLSchema" xmlns:xs="http://www.w3.org/2001/XMLSchema" xmlns:p="http://schemas.microsoft.com/office/2006/metadata/properties" xmlns:ns2="45f6ce90-ba85-4ef2-b43f-c64448cd95eb" xmlns:ns3="c7549584-aa9c-449c-abfe-2ca02f3a7188" xmlns:ns4="6c73e52c-07d4-4617-ab67-464747257e8d" xmlns:ns5="ab37b2fe-4f81-426e-b942-40459dbac68c" targetNamespace="http://schemas.microsoft.com/office/2006/metadata/properties" ma:root="true" ma:fieldsID="d8e82e29efa6d92abd861d02994731ee" ns2:_="" ns3:_="" ns4:_="" ns5:_="">
     <xsd:import namespace="45f6ce90-ba85-4ef2-b43f-c64448cd95eb"/>
@@ -13325,16 +13733,15 @@
 </ct:contentTypeSchema>
 </file>
 
-<file path=customXml/item4.xml><?xml version="1.0" encoding="utf-8"?>
-<?mso-contentType ?>
-<FormTemplates xmlns="http://schemas.microsoft.com/sharepoint/v3/contenttype/forms">
-  <Display>DocumentLibraryForm</Display>
-  <Edit>DocumentLibraryForm</Edit>
-  <New>DocumentLibraryForm</New>
-</FormTemplates>
+<file path=customXml/itemProps1.xml><?xml version="1.0" encoding="utf-8"?>
+<ds:datastoreItem xmlns:ds="http://schemas.openxmlformats.org/officeDocument/2006/customXml" ds:itemID="{CEB14528-9797-4399-84E7-FFCF9C29C031}">
+  <ds:schemaRefs>
+    <ds:schemaRef ds:uri="http://schemas.openxmlformats.org/officeDocument/2006/bibliography"/>
+  </ds:schemaRefs>
+</ds:datastoreItem>
 </file>
 
-<file path=customXml/itemProps1.xml><?xml version="1.0" encoding="utf-8"?>
+<file path=customXml/itemProps2.xml><?xml version="1.0" encoding="utf-8"?>
 <ds:datastoreItem xmlns:ds="http://schemas.openxmlformats.org/officeDocument/2006/customXml" ds:itemID="{3A5FD474-3C2F-4FC6-AB4F-1AE4ED2581D8}">
   <ds:schemaRefs>
     <ds:schemaRef ds:uri="http://schemas.microsoft.com/office/2006/metadata/properties"/>
@@ -13344,15 +13751,15 @@
 </ds:datastoreItem>
 </file>
 
-<file path=customXml/itemProps2.xml><?xml version="1.0" encoding="utf-8"?>
-<ds:datastoreItem xmlns:ds="http://schemas.openxmlformats.org/officeDocument/2006/customXml" ds:itemID="{CEB14528-9797-4399-84E7-FFCF9C29C031}">
+<file path=customXml/itemProps3.xml><?xml version="1.0" encoding="utf-8"?>
+<ds:datastoreItem xmlns:ds="http://schemas.openxmlformats.org/officeDocument/2006/customXml" ds:itemID="{B542C8E6-C97A-4977-8711-6EDAB461F865}">
   <ds:schemaRefs>
-    <ds:schemaRef ds:uri="http://schemas.openxmlformats.org/officeDocument/2006/bibliography"/>
+    <ds:schemaRef ds:uri="http://schemas.microsoft.com/sharepoint/v3/contenttype/forms"/>
   </ds:schemaRefs>
 </ds:datastoreItem>
 </file>
 
-<file path=customXml/itemProps3.xml><?xml version="1.0" encoding="utf-8"?>
+<file path=customXml/itemProps4.xml><?xml version="1.0" encoding="utf-8"?>
 <ds:datastoreItem xmlns:ds="http://schemas.openxmlformats.org/officeDocument/2006/customXml" ds:itemID="{1E4DFBF1-89E5-43B4-9BAA-31F35B91D436}">
   <ds:schemaRefs>
     <ds:schemaRef ds:uri="http://schemas.microsoft.com/office/2006/metadata/contentType"/>
@@ -13371,12 +13778,4 @@
     <ds:schemaRef ds:uri="http://schemas.microsoft.com/internal/obd"/>
   </ds:schemaRefs>
 </ds:datastoreItem>
-</file>
-
-<file path=customXml/itemProps4.xml><?xml version="1.0" encoding="utf-8"?>
-<ds:datastoreItem xmlns:ds="http://schemas.openxmlformats.org/officeDocument/2006/customXml" ds:itemID="{B542C8E6-C97A-4977-8711-6EDAB461F865}">
-  <ds:schemaRefs>
-    <ds:schemaRef ds:uri="http://schemas.microsoft.com/sharepoint/v3/contenttype/forms"/>
-  </ds:schemaRefs>
-</ds:datastoreItem>
 </file>
</xml_diff>

<commit_message>
Before setting repo to public
</commit_message>
<xml_diff>
--- a/Prototypes/EvaluationReport_NilsMeijer_466301.docx
+++ b/Prototypes/EvaluationReport_NilsMeijer_466301.docx
@@ -10478,6 +10478,9 @@
         <w:jc w:val="both"/>
       </w:pPr>
       <w:r>
+        <w:rPr>
+          <w:noProof/>
+        </w:rPr>
         <w:drawing>
           <wp:anchor distT="0" distB="0" distL="114300" distR="114300" simplePos="0" relativeHeight="251669504" behindDoc="1" locked="0" layoutInCell="1" allowOverlap="1" wp14:anchorId="28AEBDAC" wp14:editId="6F73C4B2">
             <wp:simplePos x="0" y="0"/>
@@ -13470,7 +13473,12 @@
 </file>
 
 <file path=customXml/item1.xml><?xml version="1.0" encoding="utf-8"?>
-<b:Sources xmlns:b="http://schemas.openxmlformats.org/officeDocument/2006/bibliography" xmlns="http://schemas.openxmlformats.org/officeDocument/2006/bibliography" SelectedStyle="\APASixthEditionOfficeOnline.xsl" StyleName="APA" Version="6"/>
+<?mso-contentType ?>
+<FormTemplates xmlns="http://schemas.microsoft.com/sharepoint/v3/contenttype/forms">
+  <Display>DocumentLibraryForm</Display>
+  <Edit>DocumentLibraryForm</Edit>
+  <New>DocumentLibraryForm</New>
+</FormTemplates>
 </file>
 
 <file path=customXml/item2.xml><?xml version="1.0" encoding="utf-8"?>
@@ -13484,12 +13492,7 @@
 </file>
 
 <file path=customXml/item3.xml><?xml version="1.0" encoding="utf-8"?>
-<?mso-contentType ?>
-<FormTemplates xmlns="http://schemas.microsoft.com/sharepoint/v3/contenttype/forms">
-  <Display>DocumentLibraryForm</Display>
-  <Edit>DocumentLibraryForm</Edit>
-  <New>DocumentLibraryForm</New>
-</FormTemplates>
+<b:Sources xmlns:b="http://schemas.openxmlformats.org/officeDocument/2006/bibliography" xmlns="http://schemas.openxmlformats.org/officeDocument/2006/bibliography" SelectedStyle="\APASixthEditionOfficeOnline.xsl" StyleName="APA" Version="6"/>
 </file>
 
 <file path=customXml/item4.xml><?xml version="1.0" encoding="utf-8"?>
@@ -13734,9 +13737,9 @@
 </file>
 
 <file path=customXml/itemProps1.xml><?xml version="1.0" encoding="utf-8"?>
-<ds:datastoreItem xmlns:ds="http://schemas.openxmlformats.org/officeDocument/2006/customXml" ds:itemID="{CEB14528-9797-4399-84E7-FFCF9C29C031}">
+<ds:datastoreItem xmlns:ds="http://schemas.openxmlformats.org/officeDocument/2006/customXml" ds:itemID="{B542C8E6-C97A-4977-8711-6EDAB461F865}">
   <ds:schemaRefs>
-    <ds:schemaRef ds:uri="http://schemas.openxmlformats.org/officeDocument/2006/bibliography"/>
+    <ds:schemaRef ds:uri="http://schemas.microsoft.com/sharepoint/v3/contenttype/forms"/>
   </ds:schemaRefs>
 </ds:datastoreItem>
 </file>
@@ -13752,9 +13755,9 @@
 </file>
 
 <file path=customXml/itemProps3.xml><?xml version="1.0" encoding="utf-8"?>
-<ds:datastoreItem xmlns:ds="http://schemas.openxmlformats.org/officeDocument/2006/customXml" ds:itemID="{B542C8E6-C97A-4977-8711-6EDAB461F865}">
+<ds:datastoreItem xmlns:ds="http://schemas.openxmlformats.org/officeDocument/2006/customXml" ds:itemID="{CEB14528-9797-4399-84E7-FFCF9C29C031}">
   <ds:schemaRefs>
-    <ds:schemaRef ds:uri="http://schemas.microsoft.com/sharepoint/v3/contenttype/forms"/>
+    <ds:schemaRef ds:uri="http://schemas.openxmlformats.org/officeDocument/2006/bibliography"/>
   </ds:schemaRefs>
 </ds:datastoreItem>
 </file>

</xml_diff>